<commit_message>
PGCamb - Ver. 1.7
</commit_message>
<xml_diff>
--- a/Documentos/PGCamb.docx
+++ b/Documentos/PGCamb.docx
@@ -1,6 +1,6 @@
 
 <file path=word/document.xml><?xml version="1.0" encoding="utf-8"?>
-<w:document xmlns:wpc="http://schemas.microsoft.com/office/word/2010/wordprocessingCanvas" xmlns:mc="http://schemas.openxmlformats.org/markup-compatibility/2006" xmlns:o="urn:schemas-microsoft-com:office:office" xmlns:r="http://schemas.openxmlformats.org/officeDocument/2006/relationships" xmlns:m="http://schemas.openxmlformats.org/officeDocument/2006/math" xmlns:v="urn:schemas-microsoft-com:vml" xmlns:wp14="http://schemas.microsoft.com/office/word/2010/wordprocessingDrawing" xmlns:wp="http://schemas.openxmlformats.org/drawingml/2006/wordprocessingDrawing" xmlns:w10="urn:schemas-microsoft-com:office:word" xmlns:w="http://schemas.openxmlformats.org/wordprocessingml/2006/main" xmlns:w14="http://schemas.microsoft.com/office/word/2010/wordml" xmlns:w15="http://schemas.microsoft.com/office/word/2012/wordml" xmlns:wpg="http://schemas.microsoft.com/office/word/2010/wordprocessingGroup" xmlns:wpi="http://schemas.microsoft.com/office/word/2010/wordprocessingInk" xmlns:wne="http://schemas.microsoft.com/office/word/2006/wordml" xmlns:wps="http://schemas.microsoft.com/office/word/2010/wordprocessingShape" mc:Ignorable="w14 w15 wp14">
+<w:document xmlns:wpc="http://schemas.microsoft.com/office/word/2010/wordprocessingCanvas" xmlns:cx="http://schemas.microsoft.com/office/drawing/2014/chartex" xmlns:cx1="http://schemas.microsoft.com/office/drawing/2015/9/8/chartex" xmlns:cx2="http://schemas.microsoft.com/office/drawing/2015/10/21/chartex" xmlns:cx3="http://schemas.microsoft.com/office/drawing/2016/5/9/chartex" xmlns:cx4="http://schemas.microsoft.com/office/drawing/2016/5/10/chartex" xmlns:cx5="http://schemas.microsoft.com/office/drawing/2016/5/11/chartex" xmlns:cx6="http://schemas.microsoft.com/office/drawing/2016/5/12/chartex" xmlns:cx7="http://schemas.microsoft.com/office/drawing/2016/5/13/chartex" xmlns:cx8="http://schemas.microsoft.com/office/drawing/2016/5/14/chartex" xmlns:mc="http://schemas.openxmlformats.org/markup-compatibility/2006" xmlns:aink="http://schemas.microsoft.com/office/drawing/2016/ink" xmlns:am3d="http://schemas.microsoft.com/office/drawing/2017/model3d" xmlns:o="urn:schemas-microsoft-com:office:office" xmlns:r="http://schemas.openxmlformats.org/officeDocument/2006/relationships" xmlns:m="http://schemas.openxmlformats.org/officeDocument/2006/math" xmlns:v="urn:schemas-microsoft-com:vml" xmlns:wp14="http://schemas.microsoft.com/office/word/2010/wordprocessingDrawing" xmlns:wp="http://schemas.openxmlformats.org/drawingml/2006/wordprocessingDrawing" xmlns:w10="urn:schemas-microsoft-com:office:word" xmlns:w="http://schemas.openxmlformats.org/wordprocessingml/2006/main" xmlns:w14="http://schemas.microsoft.com/office/word/2010/wordml" xmlns:w15="http://schemas.microsoft.com/office/word/2012/wordml" xmlns:w16cid="http://schemas.microsoft.com/office/word/2016/wordml/cid" xmlns:w16se="http://schemas.microsoft.com/office/word/2015/wordml/symex" xmlns:wpg="http://schemas.microsoft.com/office/word/2010/wordprocessingGroup" xmlns:wpi="http://schemas.microsoft.com/office/word/2010/wordprocessingInk" xmlns:wne="http://schemas.microsoft.com/office/word/2006/wordml" xmlns:wps="http://schemas.microsoft.com/office/word/2010/wordprocessingShape" mc:Ignorable="w14 w15 w16se w16cid wp14">
   <w:body>
     <w:p>
       <w:pPr>
@@ -159,7 +159,7 @@
           <w:sz w:val="28"/>
           <w:szCs w:val="28"/>
         </w:rPr>
-        <w:t>5</w:t>
+        <w:t>7</w:t>
       </w:r>
     </w:p>
     <w:p>
@@ -907,7 +907,6 @@
           <w:p>
             <w:pPr>
               <w:pStyle w:val="Tabletext"/>
-              <w:jc w:val="both"/>
             </w:pPr>
             <w:r>
               <w:rPr>
@@ -1396,6 +1395,12 @@
                 <w:rFonts w:ascii="Calibri" w:eastAsia="Calibri" w:hAnsi="Calibri" w:cs="Calibri"/>
               </w:rPr>
             </w:pPr>
+            <w:r>
+              <w:rPr>
+                <w:rFonts w:ascii="Calibri" w:eastAsia="Calibri" w:hAnsi="Calibri" w:cs="Calibri"/>
+              </w:rPr>
+              <w:t>18/11/2017</w:t>
+            </w:r>
           </w:p>
         </w:tc>
         <w:tc>
@@ -1423,6 +1428,12 @@
                 <w:rFonts w:ascii="Calibri" w:eastAsia="Calibri" w:hAnsi="Calibri" w:cs="Calibri"/>
               </w:rPr>
             </w:pPr>
+            <w:r>
+              <w:rPr>
+                <w:rFonts w:ascii="Calibri" w:eastAsia="Calibri" w:hAnsi="Calibri" w:cs="Calibri"/>
+              </w:rPr>
+              <w:t>1.7</w:t>
+            </w:r>
           </w:p>
         </w:tc>
         <w:tc>
@@ -1450,6 +1461,46 @@
                 <w:rFonts w:ascii="Calibri" w:eastAsia="Calibri" w:hAnsi="Calibri" w:cs="Calibri"/>
               </w:rPr>
             </w:pPr>
+            <w:r>
+              <w:rPr>
+                <w:rFonts w:ascii="Calibri" w:eastAsia="Calibri" w:hAnsi="Calibri" w:cs="Calibri"/>
+              </w:rPr>
+              <w:t>Modificación</w:t>
+            </w:r>
+            <w:r>
+              <w:rPr>
+                <w:rFonts w:ascii="Calibri" w:eastAsia="Calibri" w:hAnsi="Calibri" w:cs="Calibri"/>
+              </w:rPr>
+              <w:t xml:space="preserve"> de descripción de la fase 5</w:t>
+            </w:r>
+            <w:r>
+              <w:rPr>
+                <w:rFonts w:ascii="Calibri" w:eastAsia="Calibri" w:hAnsi="Calibri" w:cs="Calibri"/>
+              </w:rPr>
+              <w:t xml:space="preserve"> (Planificación</w:t>
+            </w:r>
+            <w:bookmarkStart w:id="0" w:name="_GoBack"/>
+            <w:bookmarkEnd w:id="0"/>
+            <w:r>
+              <w:rPr>
+                <w:rFonts w:ascii="Calibri" w:eastAsia="Calibri" w:hAnsi="Calibri" w:cs="Calibri"/>
+              </w:rPr>
+              <w:t xml:space="preserve"> y </w:t>
+            </w:r>
+            <w:proofErr w:type="spellStart"/>
+            <w:r>
+              <w:rPr>
+                <w:rFonts w:ascii="Calibri" w:eastAsia="Calibri" w:hAnsi="Calibri" w:cs="Calibri"/>
+              </w:rPr>
+              <w:t>Crongrama</w:t>
+            </w:r>
+            <w:proofErr w:type="spellEnd"/>
+            <w:r>
+              <w:rPr>
+                <w:rFonts w:ascii="Calibri" w:eastAsia="Calibri" w:hAnsi="Calibri" w:cs="Calibri"/>
+              </w:rPr>
+              <w:t>)</w:t>
+            </w:r>
           </w:p>
         </w:tc>
         <w:tc>
@@ -1472,11 +1523,16 @@
           <w:p>
             <w:pPr>
               <w:pStyle w:val="Tabletext"/>
-              <w:jc w:val="both"/>
-              <w:rPr>
-                <w:rFonts w:ascii="Calibri" w:eastAsia="Calibri" w:hAnsi="Calibri" w:cs="Calibri"/>
-              </w:rPr>
-            </w:pPr>
+              <w:rPr>
+                <w:rFonts w:ascii="Calibri" w:eastAsia="Calibri" w:hAnsi="Calibri" w:cs="Calibri"/>
+              </w:rPr>
+            </w:pPr>
+            <w:r>
+              <w:rPr>
+                <w:rFonts w:ascii="Calibri" w:eastAsia="Calibri" w:hAnsi="Calibri" w:cs="Calibri"/>
+              </w:rPr>
+              <w:t>Huamán Moya, Christopher</w:t>
+            </w:r>
           </w:p>
         </w:tc>
       </w:tr>
@@ -1538,7 +1594,7 @@
     </w:p>
     <w:p>
       <w:pPr>
-        <w:pStyle w:val="TtulodeTDC"/>
+        <w:pStyle w:val="TtuloTDC"/>
       </w:pPr>
       <w:r>
         <w:t>Índice</w:t>
@@ -2209,7 +2265,7 @@
           <w:szCs w:val="32"/>
         </w:rPr>
       </w:pPr>
-      <w:bookmarkStart w:id="0" w:name="_Toc"/>
+      <w:bookmarkStart w:id="1" w:name="_Toc"/>
       <w:r>
         <w:rPr>
           <w:rFonts w:ascii="Calibri" w:eastAsia="Calibri" w:hAnsi="Calibri" w:cs="Calibri"/>
@@ -2218,7 +2274,7 @@
         </w:rPr>
         <w:t>Introducción</w:t>
       </w:r>
-      <w:bookmarkEnd w:id="0"/>
+      <w:bookmarkEnd w:id="1"/>
     </w:p>
     <w:p>
       <w:pPr>
@@ -2335,7 +2391,7 @@
           <w:szCs w:val="28"/>
         </w:rPr>
       </w:pPr>
-      <w:bookmarkStart w:id="1" w:name="_Toc1"/>
+      <w:bookmarkStart w:id="2" w:name="_Toc1"/>
       <w:r>
         <w:rPr>
           <w:rFonts w:ascii="Calibri" w:eastAsia="Calibri" w:hAnsi="Calibri" w:cs="Calibri"/>
@@ -2344,7 +2400,7 @@
         </w:rPr>
         <w:t xml:space="preserve"> Propósito</w:t>
       </w:r>
-      <w:bookmarkEnd w:id="1"/>
+      <w:bookmarkEnd w:id="2"/>
     </w:p>
     <w:p>
       <w:pPr>
@@ -2467,7 +2523,7 @@
           <w:szCs w:val="32"/>
         </w:rPr>
       </w:pPr>
-      <w:bookmarkStart w:id="2" w:name="_Toc2"/>
+      <w:bookmarkStart w:id="3" w:name="_Toc2"/>
       <w:r>
         <w:rPr>
           <w:rFonts w:ascii="Calibri" w:eastAsia="Calibri" w:hAnsi="Calibri" w:cs="Calibri"/>
@@ -2476,7 +2532,7 @@
         </w:rPr>
         <w:t>Tipificación de los cambios</w:t>
       </w:r>
-      <w:bookmarkEnd w:id="2"/>
+      <w:bookmarkEnd w:id="3"/>
     </w:p>
     <w:p>
       <w:pPr>
@@ -4408,7 +4464,7 @@
           <w:szCs w:val="32"/>
         </w:rPr>
       </w:pPr>
-      <w:bookmarkStart w:id="3" w:name="_Toc3"/>
+      <w:bookmarkStart w:id="4" w:name="_Toc3"/>
       <w:r>
         <w:rPr>
           <w:rFonts w:ascii="Calibri" w:eastAsia="Calibri" w:hAnsi="Calibri" w:cs="Calibri"/>
@@ -4417,7 +4473,7 @@
         </w:rPr>
         <w:t>Estados de las solicitudes</w:t>
       </w:r>
-      <w:bookmarkEnd w:id="3"/>
+      <w:bookmarkEnd w:id="4"/>
     </w:p>
     <w:p>
       <w:pPr>
@@ -5449,7 +5505,7 @@
           <w:szCs w:val="32"/>
         </w:rPr>
       </w:pPr>
-      <w:bookmarkStart w:id="4" w:name="_Toc4"/>
+      <w:bookmarkStart w:id="5" w:name="_Toc4"/>
       <w:r>
         <w:rPr>
           <w:rFonts w:ascii="Calibri" w:eastAsia="Calibri" w:hAnsi="Calibri" w:cs="Calibri"/>
@@ -5458,30 +5514,30 @@
         </w:rPr>
         <w:t>Solicitud de cambio</w:t>
       </w:r>
-      <w:bookmarkEnd w:id="4"/>
+      <w:bookmarkEnd w:id="5"/>
     </w:p>
     <w:p>
       <w:pPr>
         <w:ind w:left="360" w:firstLine="360"/>
       </w:pPr>
       <w:r>
-        <w:t xml:space="preserve">El formato de la solicitud de </w:t>
+        <w:t xml:space="preserve">El formato de la </w:t>
       </w:r>
       <w:proofErr w:type="spellStart"/>
       <w:r>
+        <w:t>solicitud</w:t>
+      </w:r>
+      <w:proofErr w:type="spellEnd"/>
+      <w:r>
+        <w:t xml:space="preserve"> de </w:t>
+      </w:r>
+      <w:proofErr w:type="spellStart"/>
+      <w:r>
         <w:t>cambio</w:t>
       </w:r>
       <w:proofErr w:type="spellEnd"/>
       <w:r>
-        <w:t xml:space="preserve"> </w:t>
-      </w:r>
-      <w:proofErr w:type="gramStart"/>
-      <w:r>
-        <w:t>a</w:t>
-      </w:r>
-      <w:proofErr w:type="gramEnd"/>
-      <w:r>
-        <w:t xml:space="preserve"> </w:t>
+        <w:t xml:space="preserve"> a </w:t>
       </w:r>
       <w:proofErr w:type="spellStart"/>
       <w:r>
@@ -7459,7 +7515,7 @@
           <w:szCs w:val="32"/>
         </w:rPr>
       </w:pPr>
-      <w:bookmarkStart w:id="5" w:name="_Toc5"/>
+      <w:bookmarkStart w:id="6" w:name="_Toc5"/>
       <w:r>
         <w:rPr>
           <w:rFonts w:ascii="Calibri" w:eastAsia="Calibri" w:hAnsi="Calibri" w:cs="Calibri"/>
@@ -7468,7 +7524,7 @@
         </w:rPr>
         <w:t>Proceso de Gestión de Cambios</w:t>
       </w:r>
-      <w:bookmarkEnd w:id="5"/>
+      <w:bookmarkEnd w:id="6"/>
     </w:p>
     <w:p>
       <w:pPr>
@@ -7696,7 +7752,7 @@
           <w:u w:color="00000A"/>
         </w:rPr>
       </w:pPr>
-      <w:bookmarkStart w:id="6" w:name="_Toc6"/>
+      <w:bookmarkStart w:id="7" w:name="_Toc6"/>
     </w:p>
     <w:p>
       <w:pPr>
@@ -7803,7 +7859,7 @@
         </w:rPr>
         <w:t xml:space="preserve"> Recibir y analizar la petición</w:t>
       </w:r>
-      <w:bookmarkEnd w:id="6"/>
+      <w:bookmarkEnd w:id="7"/>
     </w:p>
     <w:p>
       <w:pPr>
@@ -8200,7 +8256,7 @@
           <w:szCs w:val="28"/>
         </w:rPr>
       </w:pPr>
-      <w:bookmarkStart w:id="7" w:name="_Toc7"/>
+      <w:bookmarkStart w:id="8" w:name="_Toc7"/>
       <w:r>
         <w:rPr>
           <w:rFonts w:ascii="Calibri" w:eastAsia="Calibri" w:hAnsi="Calibri" w:cs="Calibri"/>
@@ -8209,7 +8265,7 @@
         </w:rPr>
         <w:t xml:space="preserve"> Clasificar el cambio</w:t>
       </w:r>
-      <w:bookmarkEnd w:id="7"/>
+      <w:bookmarkEnd w:id="8"/>
     </w:p>
     <w:p>
       <w:pPr>
@@ -8606,7 +8662,7 @@
           <w:szCs w:val="28"/>
         </w:rPr>
       </w:pPr>
-      <w:bookmarkStart w:id="8" w:name="_Toc8"/>
+      <w:bookmarkStart w:id="9" w:name="_Toc8"/>
       <w:r>
         <w:rPr>
           <w:rFonts w:ascii="Calibri" w:eastAsia="Calibri" w:hAnsi="Calibri" w:cs="Calibri"/>
@@ -8615,7 +8671,7 @@
         </w:rPr>
         <w:t xml:space="preserve"> Evaluación del impacto y riesgos</w:t>
       </w:r>
-      <w:bookmarkEnd w:id="8"/>
+      <w:bookmarkEnd w:id="9"/>
     </w:p>
     <w:p>
       <w:pPr>
@@ -9202,7 +9258,7 @@
           <w:szCs w:val="28"/>
         </w:rPr>
       </w:pPr>
-      <w:bookmarkStart w:id="9" w:name="_Toc9"/>
+      <w:bookmarkStart w:id="10" w:name="_Toc9"/>
       <w:r>
         <w:rPr>
           <w:rFonts w:ascii="Calibri" w:eastAsia="Calibri" w:hAnsi="Calibri" w:cs="Calibri"/>
@@ -9211,7 +9267,7 @@
         </w:rPr>
         <w:t xml:space="preserve"> Aprobación del cambio </w:t>
       </w:r>
-      <w:bookmarkEnd w:id="9"/>
+      <w:bookmarkEnd w:id="10"/>
     </w:p>
     <w:p>
       <w:pPr>
@@ -9230,15 +9286,7 @@
           <w:sz w:val="22"/>
           <w:szCs w:val="22"/>
         </w:rPr>
-        <w:t>Luego de evaluar la solicitud pasan se pasa a la decisión si será aprobada o no</w:t>
-      </w:r>
-      <w:r>
-        <w:rPr>
-          <w:rFonts w:ascii="Calibri" w:eastAsia="Calibri" w:hAnsi="Calibri" w:cs="Calibri"/>
-          <w:sz w:val="22"/>
-          <w:szCs w:val="22"/>
-        </w:rPr>
-        <w:t xml:space="preserve"> de acuerdo a la tabla 8.</w:t>
+        <w:t>Luego de evaluar la solicitud pasan se pasa a la decisión si será aprobada o no de acuerdo a la tabla 8.</w:t>
       </w:r>
     </w:p>
     <w:p>
@@ -9612,8 +9660,6 @@
               </w:rPr>
               <w:t>.</w:t>
             </w:r>
-            <w:bookmarkStart w:id="10" w:name="_GoBack"/>
-            <w:bookmarkEnd w:id="10"/>
           </w:p>
           <w:p>
             <w:pPr>
@@ -9863,6 +9909,81 @@
               <w:widowControl/>
               <w:numPr>
                 <w:ilvl w:val="0"/>
+                <w:numId w:val="38"/>
+              </w:numPr>
+              <w:spacing w:line="240" w:lineRule="auto"/>
+              <w:jc w:val="both"/>
+              <w:rPr>
+                <w:rFonts w:ascii="Calibri" w:eastAsia="Calibri" w:hAnsi="Calibri" w:cs="Calibri"/>
+                <w:sz w:val="22"/>
+                <w:szCs w:val="22"/>
+              </w:rPr>
+            </w:pPr>
+            <w:r>
+              <w:rPr>
+                <w:rFonts w:ascii="Calibri" w:eastAsia="Calibri" w:hAnsi="Calibri" w:cs="Calibri"/>
+                <w:sz w:val="22"/>
+                <w:szCs w:val="22"/>
+              </w:rPr>
+              <w:t>Publicar el cronograma</w:t>
+            </w:r>
+          </w:p>
+          <w:p>
+            <w:pPr>
+              <w:pStyle w:val="Sinespaciado"/>
+              <w:widowControl/>
+              <w:numPr>
+                <w:ilvl w:val="0"/>
+                <w:numId w:val="38"/>
+              </w:numPr>
+              <w:spacing w:line="240" w:lineRule="auto"/>
+              <w:jc w:val="both"/>
+              <w:rPr>
+                <w:rFonts w:ascii="Calibri" w:eastAsia="Calibri" w:hAnsi="Calibri" w:cs="Calibri"/>
+                <w:sz w:val="22"/>
+                <w:szCs w:val="22"/>
+              </w:rPr>
+            </w:pPr>
+            <w:r>
+              <w:rPr>
+                <w:rFonts w:ascii="Calibri" w:eastAsia="Calibri" w:hAnsi="Calibri" w:cs="Calibri"/>
+                <w:sz w:val="22"/>
+                <w:szCs w:val="22"/>
+              </w:rPr>
+              <w:t>Comunicar el cronograma</w:t>
+            </w:r>
+          </w:p>
+          <w:p>
+            <w:pPr>
+              <w:pStyle w:val="Sinespaciado"/>
+              <w:widowControl/>
+              <w:numPr>
+                <w:ilvl w:val="0"/>
+                <w:numId w:val="38"/>
+              </w:numPr>
+              <w:spacing w:line="240" w:lineRule="auto"/>
+              <w:jc w:val="both"/>
+              <w:rPr>
+                <w:rFonts w:ascii="Calibri" w:eastAsia="Calibri" w:hAnsi="Calibri" w:cs="Calibri"/>
+                <w:sz w:val="22"/>
+                <w:szCs w:val="22"/>
+              </w:rPr>
+            </w:pPr>
+            <w:r>
+              <w:rPr>
+                <w:rFonts w:ascii="Calibri" w:eastAsia="Calibri" w:hAnsi="Calibri" w:cs="Calibri"/>
+                <w:sz w:val="22"/>
+                <w:szCs w:val="22"/>
+              </w:rPr>
+              <w:t>Actualizar el cronograma</w:t>
+            </w:r>
+          </w:p>
+          <w:p>
+            <w:pPr>
+              <w:pStyle w:val="Sinespaciado"/>
+              <w:widowControl/>
+              <w:numPr>
+                <w:ilvl w:val="0"/>
                 <w:numId w:val="39"/>
               </w:numPr>
               <w:spacing w:line="240" w:lineRule="auto"/>
@@ -10576,6 +10697,7 @@
           <w:sz w:val="28"/>
           <w:szCs w:val="28"/>
         </w:rPr>
+        <w:lastRenderedPageBreak/>
         <w:t xml:space="preserve"> Cambios urgentes</w:t>
       </w:r>
       <w:bookmarkEnd w:id="13"/>
@@ -10663,7 +10785,6 @@
                 <w:sz w:val="24"/>
                 <w:szCs w:val="24"/>
               </w:rPr>
-              <w:lastRenderedPageBreak/>
               <w:t>Actividades</w:t>
             </w:r>
           </w:p>
@@ -11646,6 +11767,7 @@
           <w:sz w:val="28"/>
           <w:szCs w:val="28"/>
         </w:rPr>
+        <w:lastRenderedPageBreak/>
         <w:t xml:space="preserve"> Cierre</w:t>
       </w:r>
       <w:bookmarkEnd w:id="15"/>
@@ -11710,16 +11832,7 @@
           <w:sz w:val="22"/>
           <w:szCs w:val="22"/>
         </w:rPr>
-        <w:t xml:space="preserve"> se haya </w:t>
-      </w:r>
-      <w:r>
-        <w:rPr>
-          <w:rFonts w:ascii="Calibri" w:eastAsia="Calibri" w:hAnsi="Calibri" w:cs="Calibri"/>
-          <w:sz w:val="22"/>
-          <w:szCs w:val="22"/>
-        </w:rPr>
-        <w:lastRenderedPageBreak/>
-        <w:t>culminado.</w:t>
+        <w:t xml:space="preserve"> se haya culminado.</w:t>
       </w:r>
     </w:p>
     <w:sectPr>
@@ -11734,7 +11847,7 @@
 </file>
 
 <file path=word/endnotes.xml><?xml version="1.0" encoding="utf-8"?>
-<w:endnotes xmlns:wpc="http://schemas.microsoft.com/office/word/2010/wordprocessingCanvas" xmlns:mc="http://schemas.openxmlformats.org/markup-compatibility/2006" xmlns:o="urn:schemas-microsoft-com:office:office" xmlns:r="http://schemas.openxmlformats.org/officeDocument/2006/relationships" xmlns:m="http://schemas.openxmlformats.org/officeDocument/2006/math" xmlns:v="urn:schemas-microsoft-com:vml" xmlns:wp14="http://schemas.microsoft.com/office/word/2010/wordprocessingDrawing" xmlns:wp="http://schemas.openxmlformats.org/drawingml/2006/wordprocessingDrawing" xmlns:w10="urn:schemas-microsoft-com:office:word" xmlns:w="http://schemas.openxmlformats.org/wordprocessingml/2006/main" xmlns:w14="http://schemas.microsoft.com/office/word/2010/wordml" xmlns:w15="http://schemas.microsoft.com/office/word/2012/wordml" xmlns:wpg="http://schemas.microsoft.com/office/word/2010/wordprocessingGroup" xmlns:wpi="http://schemas.microsoft.com/office/word/2010/wordprocessingInk" xmlns:wne="http://schemas.microsoft.com/office/word/2006/wordml" xmlns:wps="http://schemas.microsoft.com/office/word/2010/wordprocessingShape" mc:Ignorable="w14 w15 wp14">
+<w:endnotes xmlns:wpc="http://schemas.microsoft.com/office/word/2010/wordprocessingCanvas" xmlns:cx="http://schemas.microsoft.com/office/drawing/2014/chartex" xmlns:cx1="http://schemas.microsoft.com/office/drawing/2015/9/8/chartex" xmlns:cx2="http://schemas.microsoft.com/office/drawing/2015/10/21/chartex" xmlns:cx3="http://schemas.microsoft.com/office/drawing/2016/5/9/chartex" xmlns:cx4="http://schemas.microsoft.com/office/drawing/2016/5/10/chartex" xmlns:cx5="http://schemas.microsoft.com/office/drawing/2016/5/11/chartex" xmlns:cx6="http://schemas.microsoft.com/office/drawing/2016/5/12/chartex" xmlns:cx7="http://schemas.microsoft.com/office/drawing/2016/5/13/chartex" xmlns:cx8="http://schemas.microsoft.com/office/drawing/2016/5/14/chartex" xmlns:mc="http://schemas.openxmlformats.org/markup-compatibility/2006" xmlns:aink="http://schemas.microsoft.com/office/drawing/2016/ink" xmlns:am3d="http://schemas.microsoft.com/office/drawing/2017/model3d" xmlns:o="urn:schemas-microsoft-com:office:office" xmlns:r="http://schemas.openxmlformats.org/officeDocument/2006/relationships" xmlns:m="http://schemas.openxmlformats.org/officeDocument/2006/math" xmlns:v="urn:schemas-microsoft-com:vml" xmlns:wp14="http://schemas.microsoft.com/office/word/2010/wordprocessingDrawing" xmlns:wp="http://schemas.openxmlformats.org/drawingml/2006/wordprocessingDrawing" xmlns:w10="urn:schemas-microsoft-com:office:word" xmlns:w="http://schemas.openxmlformats.org/wordprocessingml/2006/main" xmlns:w14="http://schemas.microsoft.com/office/word/2010/wordml" xmlns:w15="http://schemas.microsoft.com/office/word/2012/wordml" xmlns:w16cid="http://schemas.microsoft.com/office/word/2016/wordml/cid" xmlns:w16se="http://schemas.microsoft.com/office/word/2015/wordml/symex" xmlns:wpg="http://schemas.microsoft.com/office/word/2010/wordprocessingGroup" xmlns:wpi="http://schemas.microsoft.com/office/word/2010/wordprocessingInk" xmlns:wne="http://schemas.microsoft.com/office/word/2006/wordml" xmlns:wps="http://schemas.microsoft.com/office/word/2010/wordprocessingShape" mc:Ignorable="w14 w15 w16se w16cid wp14">
   <w:endnote w:type="separator" w:id="-1">
     <w:p>
       <w:r>
@@ -11753,7 +11866,7 @@
 </file>
 
 <file path=word/footer1.xml><?xml version="1.0" encoding="utf-8"?>
-<w:ftr xmlns:wpc="http://schemas.microsoft.com/office/word/2010/wordprocessingCanvas" xmlns:mc="http://schemas.openxmlformats.org/markup-compatibility/2006" xmlns:o="urn:schemas-microsoft-com:office:office" xmlns:r="http://schemas.openxmlformats.org/officeDocument/2006/relationships" xmlns:m="http://schemas.openxmlformats.org/officeDocument/2006/math" xmlns:v="urn:schemas-microsoft-com:vml" xmlns:wp14="http://schemas.microsoft.com/office/word/2010/wordprocessingDrawing" xmlns:wp="http://schemas.openxmlformats.org/drawingml/2006/wordprocessingDrawing" xmlns:w10="urn:schemas-microsoft-com:office:word" xmlns:w="http://schemas.openxmlformats.org/wordprocessingml/2006/main" xmlns:w14="http://schemas.microsoft.com/office/word/2010/wordml" xmlns:w15="http://schemas.microsoft.com/office/word/2012/wordml" xmlns:wpg="http://schemas.microsoft.com/office/word/2010/wordprocessingGroup" xmlns:wpi="http://schemas.microsoft.com/office/word/2010/wordprocessingInk" xmlns:wne="http://schemas.microsoft.com/office/word/2006/wordml" xmlns:wps="http://schemas.microsoft.com/office/word/2010/wordprocessingShape" mc:Ignorable="w14 w15 wp14">
+<w:ftr xmlns:wpc="http://schemas.microsoft.com/office/word/2010/wordprocessingCanvas" xmlns:cx="http://schemas.microsoft.com/office/drawing/2014/chartex" xmlns:cx1="http://schemas.microsoft.com/office/drawing/2015/9/8/chartex" xmlns:cx2="http://schemas.microsoft.com/office/drawing/2015/10/21/chartex" xmlns:cx3="http://schemas.microsoft.com/office/drawing/2016/5/9/chartex" xmlns:cx4="http://schemas.microsoft.com/office/drawing/2016/5/10/chartex" xmlns:cx5="http://schemas.microsoft.com/office/drawing/2016/5/11/chartex" xmlns:cx6="http://schemas.microsoft.com/office/drawing/2016/5/12/chartex" xmlns:cx7="http://schemas.microsoft.com/office/drawing/2016/5/13/chartex" xmlns:cx8="http://schemas.microsoft.com/office/drawing/2016/5/14/chartex" xmlns:mc="http://schemas.openxmlformats.org/markup-compatibility/2006" xmlns:aink="http://schemas.microsoft.com/office/drawing/2016/ink" xmlns:am3d="http://schemas.microsoft.com/office/drawing/2017/model3d" xmlns:o="urn:schemas-microsoft-com:office:office" xmlns:r="http://schemas.openxmlformats.org/officeDocument/2006/relationships" xmlns:m="http://schemas.openxmlformats.org/officeDocument/2006/math" xmlns:v="urn:schemas-microsoft-com:vml" xmlns:wp14="http://schemas.microsoft.com/office/word/2010/wordprocessingDrawing" xmlns:wp="http://schemas.openxmlformats.org/drawingml/2006/wordprocessingDrawing" xmlns:w10="urn:schemas-microsoft-com:office:word" xmlns:w="http://schemas.openxmlformats.org/wordprocessingml/2006/main" xmlns:w14="http://schemas.microsoft.com/office/word/2010/wordml" xmlns:w15="http://schemas.microsoft.com/office/word/2012/wordml" xmlns:w16cid="http://schemas.microsoft.com/office/word/2016/wordml/cid" xmlns:w16se="http://schemas.microsoft.com/office/word/2015/wordml/symex" xmlns:wpg="http://schemas.microsoft.com/office/word/2010/wordprocessingGroup" xmlns:wpi="http://schemas.microsoft.com/office/word/2010/wordprocessingInk" xmlns:wne="http://schemas.microsoft.com/office/word/2006/wordml" xmlns:wps="http://schemas.microsoft.com/office/word/2010/wordprocessingShape" mc:Ignorable="w14 w15 w16se w16cid wp14">
   <w:p>
     <w:pPr>
       <w:pStyle w:val="Piedepgina"/>
@@ -11793,7 +11906,7 @@
 </file>
 
 <file path=word/footnotes.xml><?xml version="1.0" encoding="utf-8"?>
-<w:footnotes xmlns:wpc="http://schemas.microsoft.com/office/word/2010/wordprocessingCanvas" xmlns:mc="http://schemas.openxmlformats.org/markup-compatibility/2006" xmlns:o="urn:schemas-microsoft-com:office:office" xmlns:r="http://schemas.openxmlformats.org/officeDocument/2006/relationships" xmlns:m="http://schemas.openxmlformats.org/officeDocument/2006/math" xmlns:v="urn:schemas-microsoft-com:vml" xmlns:wp14="http://schemas.microsoft.com/office/word/2010/wordprocessingDrawing" xmlns:wp="http://schemas.openxmlformats.org/drawingml/2006/wordprocessingDrawing" xmlns:w10="urn:schemas-microsoft-com:office:word" xmlns:w="http://schemas.openxmlformats.org/wordprocessingml/2006/main" xmlns:w14="http://schemas.microsoft.com/office/word/2010/wordml" xmlns:w15="http://schemas.microsoft.com/office/word/2012/wordml" xmlns:wpg="http://schemas.microsoft.com/office/word/2010/wordprocessingGroup" xmlns:wpi="http://schemas.microsoft.com/office/word/2010/wordprocessingInk" xmlns:wne="http://schemas.microsoft.com/office/word/2006/wordml" xmlns:wps="http://schemas.microsoft.com/office/word/2010/wordprocessingShape" mc:Ignorable="w14 w15 wp14">
+<w:footnotes xmlns:wpc="http://schemas.microsoft.com/office/word/2010/wordprocessingCanvas" xmlns:cx="http://schemas.microsoft.com/office/drawing/2014/chartex" xmlns:cx1="http://schemas.microsoft.com/office/drawing/2015/9/8/chartex" xmlns:cx2="http://schemas.microsoft.com/office/drawing/2015/10/21/chartex" xmlns:cx3="http://schemas.microsoft.com/office/drawing/2016/5/9/chartex" xmlns:cx4="http://schemas.microsoft.com/office/drawing/2016/5/10/chartex" xmlns:cx5="http://schemas.microsoft.com/office/drawing/2016/5/11/chartex" xmlns:cx6="http://schemas.microsoft.com/office/drawing/2016/5/12/chartex" xmlns:cx7="http://schemas.microsoft.com/office/drawing/2016/5/13/chartex" xmlns:cx8="http://schemas.microsoft.com/office/drawing/2016/5/14/chartex" xmlns:mc="http://schemas.openxmlformats.org/markup-compatibility/2006" xmlns:aink="http://schemas.microsoft.com/office/drawing/2016/ink" xmlns:am3d="http://schemas.microsoft.com/office/drawing/2017/model3d" xmlns:o="urn:schemas-microsoft-com:office:office" xmlns:r="http://schemas.openxmlformats.org/officeDocument/2006/relationships" xmlns:m="http://schemas.openxmlformats.org/officeDocument/2006/math" xmlns:v="urn:schemas-microsoft-com:vml" xmlns:wp14="http://schemas.microsoft.com/office/word/2010/wordprocessingDrawing" xmlns:wp="http://schemas.openxmlformats.org/drawingml/2006/wordprocessingDrawing" xmlns:w10="urn:schemas-microsoft-com:office:word" xmlns:w="http://schemas.openxmlformats.org/wordprocessingml/2006/main" xmlns:w14="http://schemas.microsoft.com/office/word/2010/wordml" xmlns:w15="http://schemas.microsoft.com/office/word/2012/wordml" xmlns:w16cid="http://schemas.microsoft.com/office/word/2016/wordml/cid" xmlns:w16se="http://schemas.microsoft.com/office/word/2015/wordml/symex" xmlns:wpg="http://schemas.microsoft.com/office/word/2010/wordprocessingGroup" xmlns:wpi="http://schemas.microsoft.com/office/word/2010/wordprocessingInk" xmlns:wne="http://schemas.microsoft.com/office/word/2006/wordml" xmlns:wps="http://schemas.microsoft.com/office/word/2010/wordprocessingShape" mc:Ignorable="w14 w15 w16se w16cid wp14">
   <w:footnote w:type="separator" w:id="-1">
     <w:p>
       <w:r>
@@ -11812,7 +11925,7 @@
 </file>
 
 <file path=word/header1.xml><?xml version="1.0" encoding="utf-8"?>
-<w:hdr xmlns:wpc="http://schemas.microsoft.com/office/word/2010/wordprocessingCanvas" xmlns:mc="http://schemas.openxmlformats.org/markup-compatibility/2006" xmlns:o="urn:schemas-microsoft-com:office:office" xmlns:r="http://schemas.openxmlformats.org/officeDocument/2006/relationships" xmlns:m="http://schemas.openxmlformats.org/officeDocument/2006/math" xmlns:v="urn:schemas-microsoft-com:vml" xmlns:wp14="http://schemas.microsoft.com/office/word/2010/wordprocessingDrawing" xmlns:wp="http://schemas.openxmlformats.org/drawingml/2006/wordprocessingDrawing" xmlns:w10="urn:schemas-microsoft-com:office:word" xmlns:w="http://schemas.openxmlformats.org/wordprocessingml/2006/main" xmlns:w14="http://schemas.microsoft.com/office/word/2010/wordml" xmlns:w15="http://schemas.microsoft.com/office/word/2012/wordml" xmlns:wpg="http://schemas.microsoft.com/office/word/2010/wordprocessingGroup" xmlns:wpi="http://schemas.microsoft.com/office/word/2010/wordprocessingInk" xmlns:wne="http://schemas.microsoft.com/office/word/2006/wordml" xmlns:wps="http://schemas.microsoft.com/office/word/2010/wordprocessingShape" mc:Ignorable="w14 w15 wp14">
+<w:hdr xmlns:wpc="http://schemas.microsoft.com/office/word/2010/wordprocessingCanvas" xmlns:cx="http://schemas.microsoft.com/office/drawing/2014/chartex" xmlns:cx1="http://schemas.microsoft.com/office/drawing/2015/9/8/chartex" xmlns:cx2="http://schemas.microsoft.com/office/drawing/2015/10/21/chartex" xmlns:cx3="http://schemas.microsoft.com/office/drawing/2016/5/9/chartex" xmlns:cx4="http://schemas.microsoft.com/office/drawing/2016/5/10/chartex" xmlns:cx5="http://schemas.microsoft.com/office/drawing/2016/5/11/chartex" xmlns:cx6="http://schemas.microsoft.com/office/drawing/2016/5/12/chartex" xmlns:cx7="http://schemas.microsoft.com/office/drawing/2016/5/13/chartex" xmlns:cx8="http://schemas.microsoft.com/office/drawing/2016/5/14/chartex" xmlns:mc="http://schemas.openxmlformats.org/markup-compatibility/2006" xmlns:aink="http://schemas.microsoft.com/office/drawing/2016/ink" xmlns:am3d="http://schemas.microsoft.com/office/drawing/2017/model3d" xmlns:o="urn:schemas-microsoft-com:office:office" xmlns:r="http://schemas.openxmlformats.org/officeDocument/2006/relationships" xmlns:m="http://schemas.openxmlformats.org/officeDocument/2006/math" xmlns:v="urn:schemas-microsoft-com:vml" xmlns:wp14="http://schemas.microsoft.com/office/word/2010/wordprocessingDrawing" xmlns:wp="http://schemas.openxmlformats.org/drawingml/2006/wordprocessingDrawing" xmlns:w10="urn:schemas-microsoft-com:office:word" xmlns:w="http://schemas.openxmlformats.org/wordprocessingml/2006/main" xmlns:w14="http://schemas.microsoft.com/office/word/2010/wordml" xmlns:w15="http://schemas.microsoft.com/office/word/2012/wordml" xmlns:w16cid="http://schemas.microsoft.com/office/word/2016/wordml/cid" xmlns:w16se="http://schemas.microsoft.com/office/word/2015/wordml/symex" xmlns:wpg="http://schemas.microsoft.com/office/word/2010/wordprocessingGroup" xmlns:wpi="http://schemas.microsoft.com/office/word/2010/wordprocessingInk" xmlns:wne="http://schemas.microsoft.com/office/word/2006/wordml" xmlns:wps="http://schemas.microsoft.com/office/word/2010/wordprocessingShape" mc:Ignorable="w14 w15 w16se w16cid wp14">
   <w:p>
     <w:pPr>
       <w:pStyle w:val="Encabezado"/>
@@ -11868,8 +11981,8 @@
 </file>
 
 <file path=word/numbering.xml><?xml version="1.0" encoding="utf-8"?>
-<w:numbering xmlns:wpc="http://schemas.microsoft.com/office/word/2010/wordprocessingCanvas" xmlns:mc="http://schemas.openxmlformats.org/markup-compatibility/2006" xmlns:o="urn:schemas-microsoft-com:office:office" xmlns:r="http://schemas.openxmlformats.org/officeDocument/2006/relationships" xmlns:m="http://schemas.openxmlformats.org/officeDocument/2006/math" xmlns:v="urn:schemas-microsoft-com:vml" xmlns:wp14="http://schemas.microsoft.com/office/word/2010/wordprocessingDrawing" xmlns:wp="http://schemas.openxmlformats.org/drawingml/2006/wordprocessingDrawing" xmlns:w10="urn:schemas-microsoft-com:office:word" xmlns:w="http://schemas.openxmlformats.org/wordprocessingml/2006/main" xmlns:w14="http://schemas.microsoft.com/office/word/2010/wordml" xmlns:w15="http://schemas.microsoft.com/office/word/2012/wordml" xmlns:wpg="http://schemas.microsoft.com/office/word/2010/wordprocessingGroup" xmlns:wpi="http://schemas.microsoft.com/office/word/2010/wordprocessingInk" xmlns:wne="http://schemas.microsoft.com/office/word/2006/wordml" xmlns:wps="http://schemas.microsoft.com/office/word/2010/wordprocessingShape" mc:Ignorable="w14 w15 wp14">
-  <w:abstractNum w:abstractNumId="0">
+<w:numbering xmlns:wpc="http://schemas.microsoft.com/office/word/2010/wordprocessingCanvas" xmlns:cx="http://schemas.microsoft.com/office/drawing/2014/chartex" xmlns:cx1="http://schemas.microsoft.com/office/drawing/2015/9/8/chartex" xmlns:cx2="http://schemas.microsoft.com/office/drawing/2015/10/21/chartex" xmlns:cx3="http://schemas.microsoft.com/office/drawing/2016/5/9/chartex" xmlns:cx4="http://schemas.microsoft.com/office/drawing/2016/5/10/chartex" xmlns:cx5="http://schemas.microsoft.com/office/drawing/2016/5/11/chartex" xmlns:cx6="http://schemas.microsoft.com/office/drawing/2016/5/12/chartex" xmlns:cx7="http://schemas.microsoft.com/office/drawing/2016/5/13/chartex" xmlns:cx8="http://schemas.microsoft.com/office/drawing/2016/5/14/chartex" xmlns:mc="http://schemas.openxmlformats.org/markup-compatibility/2006" xmlns:aink="http://schemas.microsoft.com/office/drawing/2016/ink" xmlns:am3d="http://schemas.microsoft.com/office/drawing/2017/model3d" xmlns:o="urn:schemas-microsoft-com:office:office" xmlns:r="http://schemas.openxmlformats.org/officeDocument/2006/relationships" xmlns:m="http://schemas.openxmlformats.org/officeDocument/2006/math" xmlns:v="urn:schemas-microsoft-com:vml" xmlns:wp14="http://schemas.microsoft.com/office/word/2010/wordprocessingDrawing" xmlns:wp="http://schemas.openxmlformats.org/drawingml/2006/wordprocessingDrawing" xmlns:w10="urn:schemas-microsoft-com:office:word" xmlns:w="http://schemas.openxmlformats.org/wordprocessingml/2006/main" xmlns:w14="http://schemas.microsoft.com/office/word/2010/wordml" xmlns:w15="http://schemas.microsoft.com/office/word/2012/wordml" xmlns:w16cid="http://schemas.microsoft.com/office/word/2016/wordml/cid" xmlns:w16se="http://schemas.microsoft.com/office/word/2015/wordml/symex" xmlns:wpg="http://schemas.microsoft.com/office/word/2010/wordprocessingGroup" xmlns:wpi="http://schemas.microsoft.com/office/word/2010/wordprocessingInk" xmlns:wne="http://schemas.microsoft.com/office/word/2006/wordml" xmlns:wps="http://schemas.microsoft.com/office/word/2010/wordprocessingShape" mc:Ignorable="w14 w15 w16se w16cid wp14">
+  <w:abstractNum w:abstractNumId="0" w15:restartNumberingAfterBreak="0">
     <w:nsid w:val="027205A4"/>
     <w:multiLevelType w:val="hybridMultilevel"/>
     <w:tmpl w:val="2E6AF900"/>
@@ -12135,7 +12248,7 @@
       </w:rPr>
     </w:lvl>
   </w:abstractNum>
-  <w:abstractNum w:abstractNumId="1">
+  <w:abstractNum w:abstractNumId="1" w15:restartNumberingAfterBreak="0">
     <w:nsid w:val="08D04CA4"/>
     <w:multiLevelType w:val="hybridMultilevel"/>
     <w:tmpl w:val="C4683F44"/>
@@ -12401,7 +12514,7 @@
       </w:rPr>
     </w:lvl>
   </w:abstractNum>
-  <w:abstractNum w:abstractNumId="2">
+  <w:abstractNum w:abstractNumId="2" w15:restartNumberingAfterBreak="0">
     <w:nsid w:val="0ADE27DF"/>
     <w:multiLevelType w:val="hybridMultilevel"/>
     <w:tmpl w:val="85325D4E"/>
@@ -12667,7 +12780,7 @@
       </w:rPr>
     </w:lvl>
   </w:abstractNum>
-  <w:abstractNum w:abstractNumId="3">
+  <w:abstractNum w:abstractNumId="3" w15:restartNumberingAfterBreak="0">
     <w:nsid w:val="0B980501"/>
     <w:multiLevelType w:val="hybridMultilevel"/>
     <w:tmpl w:val="5D40CB28"/>
@@ -12933,7 +13046,7 @@
       </w:rPr>
     </w:lvl>
   </w:abstractNum>
-  <w:abstractNum w:abstractNumId="4">
+  <w:abstractNum w:abstractNumId="4" w15:restartNumberingAfterBreak="0">
     <w:nsid w:val="0D3423DA"/>
     <w:multiLevelType w:val="hybridMultilevel"/>
     <w:tmpl w:val="3878BAFC"/>
@@ -13199,7 +13312,7 @@
       </w:rPr>
     </w:lvl>
   </w:abstractNum>
-  <w:abstractNum w:abstractNumId="5">
+  <w:abstractNum w:abstractNumId="5" w15:restartNumberingAfterBreak="0">
     <w:nsid w:val="139741C2"/>
     <w:multiLevelType w:val="hybridMultilevel"/>
     <w:tmpl w:val="ED8CCD3A"/>
@@ -13465,7 +13578,7 @@
       </w:rPr>
     </w:lvl>
   </w:abstractNum>
-  <w:abstractNum w:abstractNumId="6">
+  <w:abstractNum w:abstractNumId="6" w15:restartNumberingAfterBreak="0">
     <w:nsid w:val="1B356EC9"/>
     <w:multiLevelType w:val="hybridMultilevel"/>
     <w:tmpl w:val="E02CA674"/>
@@ -13731,7 +13844,7 @@
       </w:rPr>
     </w:lvl>
   </w:abstractNum>
-  <w:abstractNum w:abstractNumId="7">
+  <w:abstractNum w:abstractNumId="7" w15:restartNumberingAfterBreak="0">
     <w:nsid w:val="26072530"/>
     <w:multiLevelType w:val="hybridMultilevel"/>
     <w:tmpl w:val="CB2A85F0"/>
@@ -13997,7 +14110,7 @@
       </w:rPr>
     </w:lvl>
   </w:abstractNum>
-  <w:abstractNum w:abstractNumId="8">
+  <w:abstractNum w:abstractNumId="8" w15:restartNumberingAfterBreak="0">
     <w:nsid w:val="270D6897"/>
     <w:multiLevelType w:val="hybridMultilevel"/>
     <w:tmpl w:val="5714F0AA"/>
@@ -14263,7 +14376,7 @@
       </w:rPr>
     </w:lvl>
   </w:abstractNum>
-  <w:abstractNum w:abstractNumId="9">
+  <w:abstractNum w:abstractNumId="9" w15:restartNumberingAfterBreak="0">
     <w:nsid w:val="2E117848"/>
     <w:multiLevelType w:val="hybridMultilevel"/>
     <w:tmpl w:val="7F648F30"/>
@@ -14529,7 +14642,7 @@
       </w:rPr>
     </w:lvl>
   </w:abstractNum>
-  <w:abstractNum w:abstractNumId="10">
+  <w:abstractNum w:abstractNumId="10" w15:restartNumberingAfterBreak="0">
     <w:nsid w:val="39A24543"/>
     <w:multiLevelType w:val="hybridMultilevel"/>
     <w:tmpl w:val="BFF6B51C"/>
@@ -14795,7 +14908,7 @@
       </w:rPr>
     </w:lvl>
   </w:abstractNum>
-  <w:abstractNum w:abstractNumId="11">
+  <w:abstractNum w:abstractNumId="11" w15:restartNumberingAfterBreak="0">
     <w:nsid w:val="43037C8F"/>
     <w:multiLevelType w:val="hybridMultilevel"/>
     <w:tmpl w:val="810C3A94"/>
@@ -15061,7 +15174,7 @@
       </w:rPr>
     </w:lvl>
   </w:abstractNum>
-  <w:abstractNum w:abstractNumId="12">
+  <w:abstractNum w:abstractNumId="12" w15:restartNumberingAfterBreak="0">
     <w:nsid w:val="43CD61EC"/>
     <w:multiLevelType w:val="hybridMultilevel"/>
     <w:tmpl w:val="D2EC286C"/>
@@ -15327,7 +15440,7 @@
       </w:rPr>
     </w:lvl>
   </w:abstractNum>
-  <w:abstractNum w:abstractNumId="13">
+  <w:abstractNum w:abstractNumId="13" w15:restartNumberingAfterBreak="0">
     <w:nsid w:val="46DF09B0"/>
     <w:multiLevelType w:val="hybridMultilevel"/>
     <w:tmpl w:val="BADAD746"/>
@@ -15593,7 +15706,7 @@
       </w:rPr>
     </w:lvl>
   </w:abstractNum>
-  <w:abstractNum w:abstractNumId="14">
+  <w:abstractNum w:abstractNumId="14" w15:restartNumberingAfterBreak="0">
     <w:nsid w:val="4892510E"/>
     <w:multiLevelType w:val="multilevel"/>
     <w:tmpl w:val="541C4F4C"/>
@@ -15849,7 +15962,7 @@
       </w:rPr>
     </w:lvl>
   </w:abstractNum>
-  <w:abstractNum w:abstractNumId="15">
+  <w:abstractNum w:abstractNumId="15" w15:restartNumberingAfterBreak="0">
     <w:nsid w:val="4DE6329E"/>
     <w:multiLevelType w:val="hybridMultilevel"/>
     <w:tmpl w:val="0380C158"/>
@@ -16115,7 +16228,7 @@
       </w:rPr>
     </w:lvl>
   </w:abstractNum>
-  <w:abstractNum w:abstractNumId="16">
+  <w:abstractNum w:abstractNumId="16" w15:restartNumberingAfterBreak="0">
     <w:nsid w:val="51352F8D"/>
     <w:multiLevelType w:val="multilevel"/>
     <w:tmpl w:val="650E35DA"/>
@@ -16372,7 +16485,7 @@
       </w:rPr>
     </w:lvl>
   </w:abstractNum>
-  <w:abstractNum w:abstractNumId="17">
+  <w:abstractNum w:abstractNumId="17" w15:restartNumberingAfterBreak="0">
     <w:nsid w:val="51EC12C7"/>
     <w:multiLevelType w:val="hybridMultilevel"/>
     <w:tmpl w:val="084233D4"/>
@@ -16638,7 +16751,7 @@
       </w:rPr>
     </w:lvl>
   </w:abstractNum>
-  <w:abstractNum w:abstractNumId="18">
+  <w:abstractNum w:abstractNumId="18" w15:restartNumberingAfterBreak="0">
     <w:nsid w:val="562807A7"/>
     <w:multiLevelType w:val="hybridMultilevel"/>
     <w:tmpl w:val="9EE2D66E"/>
@@ -16904,7 +17017,7 @@
       </w:rPr>
     </w:lvl>
   </w:abstractNum>
-  <w:abstractNum w:abstractNumId="19">
+  <w:abstractNum w:abstractNumId="19" w15:restartNumberingAfterBreak="0">
     <w:nsid w:val="5BA04739"/>
     <w:multiLevelType w:val="hybridMultilevel"/>
     <w:tmpl w:val="0EEE06C4"/>
@@ -17170,13 +17283,13 @@
       </w:rPr>
     </w:lvl>
   </w:abstractNum>
-  <w:abstractNum w:abstractNumId="20">
+  <w:abstractNum w:abstractNumId="20" w15:restartNumberingAfterBreak="0">
     <w:nsid w:val="608346EF"/>
     <w:multiLevelType w:val="multilevel"/>
     <w:tmpl w:val="650E35DA"/>
     <w:numStyleLink w:val="ImportedStyle2"/>
   </w:abstractNum>
-  <w:abstractNum w:abstractNumId="21">
+  <w:abstractNum w:abstractNumId="21" w15:restartNumberingAfterBreak="0">
     <w:nsid w:val="66EB046C"/>
     <w:multiLevelType w:val="multilevel"/>
     <w:tmpl w:val="4AB0C328"/>
@@ -17432,7 +17545,7 @@
       </w:rPr>
     </w:lvl>
   </w:abstractNum>
-  <w:abstractNum w:abstractNumId="22">
+  <w:abstractNum w:abstractNumId="22" w15:restartNumberingAfterBreak="0">
     <w:nsid w:val="673533D9"/>
     <w:multiLevelType w:val="hybridMultilevel"/>
     <w:tmpl w:val="9A9A96CA"/>
@@ -17698,7 +17811,7 @@
       </w:rPr>
     </w:lvl>
   </w:abstractNum>
-  <w:abstractNum w:abstractNumId="23">
+  <w:abstractNum w:abstractNumId="23" w15:restartNumberingAfterBreak="0">
     <w:nsid w:val="69CF01BC"/>
     <w:multiLevelType w:val="multilevel"/>
     <w:tmpl w:val="79ECB3F0"/>
@@ -17955,13 +18068,13 @@
       </w:rPr>
     </w:lvl>
   </w:abstractNum>
-  <w:abstractNum w:abstractNumId="24">
+  <w:abstractNum w:abstractNumId="24" w15:restartNumberingAfterBreak="0">
     <w:nsid w:val="70F3797A"/>
     <w:multiLevelType w:val="multilevel"/>
     <w:tmpl w:val="79ECB3F0"/>
     <w:numStyleLink w:val="ImportedStyle3"/>
   </w:abstractNum>
-  <w:abstractNum w:abstractNumId="25">
+  <w:abstractNum w:abstractNumId="25" w15:restartNumberingAfterBreak="0">
     <w:nsid w:val="735C6CB2"/>
     <w:multiLevelType w:val="hybridMultilevel"/>
     <w:tmpl w:val="788872A2"/>
@@ -18227,7 +18340,7 @@
       </w:rPr>
     </w:lvl>
   </w:abstractNum>
-  <w:abstractNum w:abstractNumId="26">
+  <w:abstractNum w:abstractNumId="26" w15:restartNumberingAfterBreak="0">
     <w:nsid w:val="767E215A"/>
     <w:multiLevelType w:val="hybridMultilevel"/>
     <w:tmpl w:val="4102587E"/>
@@ -18493,7 +18606,7 @@
       </w:rPr>
     </w:lvl>
   </w:abstractNum>
-  <w:abstractNum w:abstractNumId="27">
+  <w:abstractNum w:abstractNumId="27" w15:restartNumberingAfterBreak="0">
     <w:nsid w:val="79C14238"/>
     <w:multiLevelType w:val="hybridMultilevel"/>
     <w:tmpl w:val="3A94B8D4"/>
@@ -18759,7 +18872,7 @@
       </w:rPr>
     </w:lvl>
   </w:abstractNum>
-  <w:abstractNum w:abstractNumId="28">
+  <w:abstractNum w:abstractNumId="28" w15:restartNumberingAfterBreak="0">
     <w:nsid w:val="7A956F58"/>
     <w:multiLevelType w:val="hybridMultilevel"/>
     <w:tmpl w:val="AE825884"/>
@@ -19025,7 +19138,7 @@
       </w:rPr>
     </w:lvl>
   </w:abstractNum>
-  <w:abstractNum w:abstractNumId="29">
+  <w:abstractNum w:abstractNumId="29" w15:restartNumberingAfterBreak="0">
     <w:nsid w:val="7EF67E9F"/>
     <w:multiLevelType w:val="hybridMultilevel"/>
     <w:tmpl w:val="D2CA2852"/>
@@ -20417,7 +20530,7 @@
 </file>
 
 <file path=word/styles.xml><?xml version="1.0" encoding="utf-8"?>
-<w:styles xmlns:mc="http://schemas.openxmlformats.org/markup-compatibility/2006" xmlns:r="http://schemas.openxmlformats.org/officeDocument/2006/relationships" xmlns:w="http://schemas.openxmlformats.org/wordprocessingml/2006/main" xmlns:w14="http://schemas.microsoft.com/office/word/2010/wordml" xmlns:w15="http://schemas.microsoft.com/office/word/2012/wordml" mc:Ignorable="w14 w15">
+<w:styles xmlns:mc="http://schemas.openxmlformats.org/markup-compatibility/2006" xmlns:r="http://schemas.openxmlformats.org/officeDocument/2006/relationships" xmlns:w="http://schemas.openxmlformats.org/wordprocessingml/2006/main" xmlns:w14="http://schemas.microsoft.com/office/word/2010/wordml" xmlns:w15="http://schemas.microsoft.com/office/word/2012/wordml" xmlns:w16cid="http://schemas.microsoft.com/office/word/2016/wordml/cid" xmlns:w16se="http://schemas.microsoft.com/office/word/2015/wordml/symex" mc:Ignorable="w14 w15 w16se w16cid">
   <w:docDefaults>
     <w:rPrDefault>
       <w:rPr>
@@ -20439,7 +20552,7 @@
       </w:pPr>
     </w:pPrDefault>
   </w:docDefaults>
-  <w:latentStyles w:defLockedState="0" w:defUIPriority="99" w:defSemiHidden="0" w:defUnhideWhenUsed="0" w:defQFormat="0" w:count="371">
+  <w:latentStyles w:defLockedState="0" w:defUIPriority="99" w:defSemiHidden="0" w:defUnhideWhenUsed="0" w:defQFormat="0" w:count="375">
     <w:lsdException w:name="Normal" w:uiPriority="0" w:qFormat="1"/>
     <w:lsdException w:name="heading 1" w:uiPriority="9" w:qFormat="1"/>
     <w:lsdException w:name="heading 2" w:semiHidden="1" w:uiPriority="9" w:unhideWhenUsed="1" w:qFormat="1"/>
@@ -20545,7 +20658,6 @@
     <w:lsdException w:name="HTML Sample" w:semiHidden="1" w:unhideWhenUsed="1"/>
     <w:lsdException w:name="HTML Typewriter" w:semiHidden="1" w:unhideWhenUsed="1"/>
     <w:lsdException w:name="HTML Variable" w:semiHidden="1" w:unhideWhenUsed="1"/>
-    <w:lsdException w:name="Normal Table" w:semiHidden="1" w:unhideWhenUsed="1"/>
     <w:lsdException w:name="annotation subject" w:semiHidden="1" w:unhideWhenUsed="1"/>
     <w:lsdException w:name="No List" w:semiHidden="1" w:unhideWhenUsed="1"/>
     <w:lsdException w:name="Outline List 1" w:semiHidden="1" w:unhideWhenUsed="1"/>
@@ -20589,10 +20701,8 @@
     <w:lsdException w:name="Table Elegant" w:semiHidden="1" w:unhideWhenUsed="1"/>
     <w:lsdException w:name="Table Professional" w:semiHidden="1" w:unhideWhenUsed="1"/>
     <w:lsdException w:name="Table Subtle 1" w:semiHidden="1" w:unhideWhenUsed="1"/>
-    <w:lsdException w:name="Table Subtle 2" w:semiHidden="1" w:unhideWhenUsed="1"/>
     <w:lsdException w:name="Table Web 1" w:semiHidden="1" w:unhideWhenUsed="1"/>
     <w:lsdException w:name="Table Web 2" w:semiHidden="1" w:unhideWhenUsed="1"/>
-    <w:lsdException w:name="Table Web 3" w:semiHidden="1" w:unhideWhenUsed="1"/>
     <w:lsdException w:name="Balloon Text" w:semiHidden="1" w:unhideWhenUsed="1"/>
     <w:lsdException w:name="Table Grid" w:uiPriority="39"/>
     <w:lsdException w:name="Table Theme" w:semiHidden="1" w:unhideWhenUsed="1"/>
@@ -20811,6 +20921,10 @@
     <w:lsdException w:name="List Table 5 Dark Accent 6" w:uiPriority="50"/>
     <w:lsdException w:name="List Table 6 Colorful Accent 6" w:uiPriority="51"/>
     <w:lsdException w:name="List Table 7 Colorful Accent 6" w:uiPriority="52"/>
+    <w:lsdException w:name="Mention" w:semiHidden="1" w:unhideWhenUsed="1"/>
+    <w:lsdException w:name="Smart Hyperlink" w:semiHidden="1" w:unhideWhenUsed="1"/>
+    <w:lsdException w:name="Hashtag" w:semiHidden="1" w:unhideWhenUsed="1"/>
+    <w:lsdException w:name="Unresolved Mention" w:semiHidden="1" w:unhideWhenUsed="1"/>
   </w:latentStyles>
   <w:style w:type="paragraph" w:default="1" w:styleId="Normal">
     <w:name w:val="Normal"/>
@@ -20823,6 +20937,7 @@
   <w:style w:type="character" w:default="1" w:styleId="Fuentedeprrafopredeter">
     <w:name w:val="Default Paragraph Font"/>
     <w:uiPriority w:val="1"/>
+    <w:semiHidden/>
     <w:unhideWhenUsed/>
   </w:style>
   <w:style w:type="table" w:default="1" w:styleId="Tablanormal">
@@ -20943,7 +21058,7 @@
       <w:lang w:val="es-ES_tradnl"/>
     </w:rPr>
   </w:style>
-  <w:style w:type="paragraph" w:styleId="TtulodeTDC">
+  <w:style w:type="paragraph" w:styleId="TtuloTDC">
     <w:name w:val="TOC Heading"/>
     <w:next w:val="Body"/>
     <w:pPr>

</xml_diff>

<commit_message>
se modifica las numeracion de las tablas e el pgcamb
</commit_message>
<xml_diff>
--- a/Documentos/PGCamb.docx
+++ b/Documentos/PGCamb.docx
@@ -1,6 +1,6 @@
 
 <file path=word/document.xml><?xml version="1.0" encoding="utf-8"?>
-<w:document xmlns:wpc="http://schemas.microsoft.com/office/word/2010/wordprocessingCanvas" xmlns:cx="http://schemas.microsoft.com/office/drawing/2014/chartex" xmlns:cx1="http://schemas.microsoft.com/office/drawing/2015/9/8/chartex" xmlns:cx2="http://schemas.microsoft.com/office/drawing/2015/10/21/chartex" xmlns:cx3="http://schemas.microsoft.com/office/drawing/2016/5/9/chartex" xmlns:cx4="http://schemas.microsoft.com/office/drawing/2016/5/10/chartex" xmlns:cx5="http://schemas.microsoft.com/office/drawing/2016/5/11/chartex" xmlns:cx6="http://schemas.microsoft.com/office/drawing/2016/5/12/chartex" xmlns:cx7="http://schemas.microsoft.com/office/drawing/2016/5/13/chartex" xmlns:cx8="http://schemas.microsoft.com/office/drawing/2016/5/14/chartex" xmlns:mc="http://schemas.openxmlformats.org/markup-compatibility/2006" xmlns:aink="http://schemas.microsoft.com/office/drawing/2016/ink" xmlns:am3d="http://schemas.microsoft.com/office/drawing/2017/model3d" xmlns:o="urn:schemas-microsoft-com:office:office" xmlns:r="http://schemas.openxmlformats.org/officeDocument/2006/relationships" xmlns:m="http://schemas.openxmlformats.org/officeDocument/2006/math" xmlns:v="urn:schemas-microsoft-com:vml" xmlns:wp14="http://schemas.microsoft.com/office/word/2010/wordprocessingDrawing" xmlns:wp="http://schemas.openxmlformats.org/drawingml/2006/wordprocessingDrawing" xmlns:w10="urn:schemas-microsoft-com:office:word" xmlns:w="http://schemas.openxmlformats.org/wordprocessingml/2006/main" xmlns:w14="http://schemas.microsoft.com/office/word/2010/wordml" xmlns:w15="http://schemas.microsoft.com/office/word/2012/wordml" xmlns:w16cid="http://schemas.microsoft.com/office/word/2016/wordml/cid" xmlns:w16se="http://schemas.microsoft.com/office/word/2015/wordml/symex" xmlns:wpg="http://schemas.microsoft.com/office/word/2010/wordprocessingGroup" xmlns:wpi="http://schemas.microsoft.com/office/word/2010/wordprocessingInk" xmlns:wne="http://schemas.microsoft.com/office/word/2006/wordml" xmlns:wps="http://schemas.microsoft.com/office/word/2010/wordprocessingShape" mc:Ignorable="w14 w15 w16se w16cid wp14">
+<w:document xmlns:wpc="http://schemas.microsoft.com/office/word/2010/wordprocessingCanvas" xmlns:cx="http://schemas.microsoft.com/office/drawing/2014/chartex" xmlns:mc="http://schemas.openxmlformats.org/markup-compatibility/2006" xmlns:o="urn:schemas-microsoft-com:office:office" xmlns:r="http://schemas.openxmlformats.org/officeDocument/2006/relationships" xmlns:m="http://schemas.openxmlformats.org/officeDocument/2006/math" xmlns:v="urn:schemas-microsoft-com:vml" xmlns:wp14="http://schemas.microsoft.com/office/word/2010/wordprocessingDrawing" xmlns:wp="http://schemas.openxmlformats.org/drawingml/2006/wordprocessingDrawing" xmlns:w10="urn:schemas-microsoft-com:office:word" xmlns:w="http://schemas.openxmlformats.org/wordprocessingml/2006/main" xmlns:w14="http://schemas.microsoft.com/office/word/2010/wordml" xmlns:w15="http://schemas.microsoft.com/office/word/2012/wordml" xmlns:w16se="http://schemas.microsoft.com/office/word/2015/wordml/symex" xmlns:wpg="http://schemas.microsoft.com/office/word/2010/wordprocessingGroup" xmlns:wpi="http://schemas.microsoft.com/office/word/2010/wordprocessingInk" xmlns:wne="http://schemas.microsoft.com/office/word/2006/wordml" xmlns:wps="http://schemas.microsoft.com/office/word/2010/wordprocessingShape" mc:Ignorable="w14 w15 w16se wp14">
   <w:body>
     <w:p>
       <w:pPr>
@@ -152,15 +152,10 @@
           <w:sz w:val="28"/>
           <w:szCs w:val="28"/>
         </w:rPr>
-        <w:t>.</w:t>
-      </w:r>
-      <w:r>
-        <w:rPr>
-          <w:sz w:val="28"/>
-          <w:szCs w:val="28"/>
-        </w:rPr>
-        <w:t>7</w:t>
-      </w:r>
+        <w:t>.8</w:t>
+      </w:r>
+      <w:bookmarkStart w:id="0" w:name="_GoBack"/>
+      <w:bookmarkEnd w:id="0"/>
     </w:p>
     <w:p>
       <w:pPr>
@@ -1399,7 +1394,19 @@
               <w:rPr>
                 <w:rFonts w:ascii="Calibri" w:eastAsia="Calibri" w:hAnsi="Calibri" w:cs="Calibri"/>
               </w:rPr>
-              <w:t>18/11/2017</w:t>
+              <w:t>1</w:t>
+            </w:r>
+            <w:r>
+              <w:rPr>
+                <w:rFonts w:ascii="Calibri" w:eastAsia="Calibri" w:hAnsi="Calibri" w:cs="Calibri"/>
+              </w:rPr>
+              <w:t>7</w:t>
+            </w:r>
+            <w:r>
+              <w:rPr>
+                <w:rFonts w:ascii="Calibri" w:eastAsia="Calibri" w:hAnsi="Calibri" w:cs="Calibri"/>
+              </w:rPr>
+              <w:t>/11/2017</w:t>
             </w:r>
           </w:p>
         </w:tc>
@@ -1477,15 +1484,7 @@
               <w:rPr>
                 <w:rFonts w:ascii="Calibri" w:eastAsia="Calibri" w:hAnsi="Calibri" w:cs="Calibri"/>
               </w:rPr>
-              <w:t xml:space="preserve"> (Planificación</w:t>
-            </w:r>
-            <w:bookmarkStart w:id="0" w:name="_GoBack"/>
-            <w:bookmarkEnd w:id="0"/>
-            <w:r>
-              <w:rPr>
-                <w:rFonts w:ascii="Calibri" w:eastAsia="Calibri" w:hAnsi="Calibri" w:cs="Calibri"/>
-              </w:rPr>
-              <w:t xml:space="preserve"> y </w:t>
+              <w:t xml:space="preserve"> (Planificación y </w:t>
             </w:r>
             <w:proofErr w:type="spellStart"/>
             <w:r>
@@ -1533,6 +1532,281 @@
               </w:rPr>
               <w:t>Huamán Moya, Christopher</w:t>
             </w:r>
+          </w:p>
+        </w:tc>
+      </w:tr>
+      <w:tr>
+        <w:trPr>
+          <w:trHeight w:val="235"/>
+        </w:trPr>
+        <w:tc>
+          <w:tcPr>
+            <w:tcW w:w="2265" w:type="dxa"/>
+            <w:tcBorders>
+              <w:top w:val="single" w:sz="6" w:space="0" w:color="00000A"/>
+              <w:left w:val="single" w:sz="6" w:space="0" w:color="00000A"/>
+              <w:bottom w:val="single" w:sz="6" w:space="0" w:color="00000A"/>
+              <w:right w:val="single" w:sz="6" w:space="0" w:color="00000A"/>
+            </w:tcBorders>
+            <w:shd w:val="clear" w:color="auto" w:fill="auto"/>
+            <w:tcMar>
+              <w:top w:w="80" w:type="dxa"/>
+              <w:left w:w="80" w:type="dxa"/>
+              <w:bottom w:w="80" w:type="dxa"/>
+              <w:right w:w="80" w:type="dxa"/>
+            </w:tcMar>
+          </w:tcPr>
+          <w:p>
+            <w:pPr>
+              <w:pStyle w:val="Tabletext"/>
+              <w:jc w:val="both"/>
+              <w:rPr>
+                <w:rFonts w:ascii="Calibri" w:eastAsia="Calibri" w:hAnsi="Calibri" w:cs="Calibri"/>
+              </w:rPr>
+            </w:pPr>
+            <w:r>
+              <w:rPr>
+                <w:rFonts w:ascii="Calibri" w:eastAsia="Calibri" w:hAnsi="Calibri" w:cs="Calibri"/>
+              </w:rPr>
+              <w:t>17/11/2017</w:t>
+            </w:r>
+          </w:p>
+        </w:tc>
+        <w:tc>
+          <w:tcPr>
+            <w:tcW w:w="1132" w:type="dxa"/>
+            <w:tcBorders>
+              <w:top w:val="single" w:sz="6" w:space="0" w:color="00000A"/>
+              <w:left w:val="single" w:sz="6" w:space="0" w:color="00000A"/>
+              <w:bottom w:val="single" w:sz="6" w:space="0" w:color="00000A"/>
+              <w:right w:val="single" w:sz="6" w:space="0" w:color="00000A"/>
+            </w:tcBorders>
+            <w:shd w:val="clear" w:color="auto" w:fill="auto"/>
+            <w:tcMar>
+              <w:top w:w="80" w:type="dxa"/>
+              <w:left w:w="80" w:type="dxa"/>
+              <w:bottom w:w="80" w:type="dxa"/>
+              <w:right w:w="80" w:type="dxa"/>
+            </w:tcMar>
+          </w:tcPr>
+          <w:p>
+            <w:pPr>
+              <w:pStyle w:val="Tabletext"/>
+              <w:jc w:val="both"/>
+              <w:rPr>
+                <w:rFonts w:ascii="Calibri" w:eastAsia="Calibri" w:hAnsi="Calibri" w:cs="Calibri"/>
+              </w:rPr>
+            </w:pPr>
+            <w:r>
+              <w:rPr>
+                <w:rFonts w:ascii="Calibri" w:eastAsia="Calibri" w:hAnsi="Calibri" w:cs="Calibri"/>
+              </w:rPr>
+              <w:t>1.</w:t>
+            </w:r>
+            <w:r>
+              <w:rPr>
+                <w:rFonts w:ascii="Calibri" w:eastAsia="Calibri" w:hAnsi="Calibri" w:cs="Calibri"/>
+              </w:rPr>
+              <w:t>8</w:t>
+            </w:r>
+          </w:p>
+        </w:tc>
+        <w:tc>
+          <w:tcPr>
+            <w:tcW w:w="3682" w:type="dxa"/>
+            <w:tcBorders>
+              <w:top w:val="single" w:sz="6" w:space="0" w:color="00000A"/>
+              <w:left w:val="single" w:sz="6" w:space="0" w:color="00000A"/>
+              <w:bottom w:val="single" w:sz="6" w:space="0" w:color="00000A"/>
+              <w:right w:val="single" w:sz="6" w:space="0" w:color="00000A"/>
+            </w:tcBorders>
+            <w:shd w:val="clear" w:color="auto" w:fill="auto"/>
+            <w:tcMar>
+              <w:top w:w="80" w:type="dxa"/>
+              <w:left w:w="80" w:type="dxa"/>
+              <w:bottom w:w="80" w:type="dxa"/>
+              <w:right w:w="80" w:type="dxa"/>
+            </w:tcMar>
+          </w:tcPr>
+          <w:p>
+            <w:pPr>
+              <w:pStyle w:val="Tabletext"/>
+              <w:jc w:val="both"/>
+              <w:rPr>
+                <w:rFonts w:ascii="Calibri" w:eastAsia="Calibri" w:hAnsi="Calibri" w:cs="Calibri"/>
+              </w:rPr>
+            </w:pPr>
+            <w:r>
+              <w:rPr>
+                <w:rFonts w:ascii="Calibri" w:eastAsia="Calibri" w:hAnsi="Calibri" w:cs="Calibri"/>
+              </w:rPr>
+              <w:t xml:space="preserve">Modificación de descripción de </w:t>
+            </w:r>
+            <w:r>
+              <w:rPr>
+                <w:rFonts w:ascii="Calibri" w:eastAsia="Calibri" w:hAnsi="Calibri" w:cs="Calibri"/>
+              </w:rPr>
+              <w:t>las tablas, en la numeración</w:t>
+            </w:r>
+          </w:p>
+        </w:tc>
+        <w:tc>
+          <w:tcPr>
+            <w:tcW w:w="2266" w:type="dxa"/>
+            <w:tcBorders>
+              <w:top w:val="single" w:sz="6" w:space="0" w:color="00000A"/>
+              <w:left w:val="single" w:sz="6" w:space="0" w:color="00000A"/>
+              <w:bottom w:val="single" w:sz="6" w:space="0" w:color="00000A"/>
+              <w:right w:val="single" w:sz="6" w:space="0" w:color="00000A"/>
+            </w:tcBorders>
+            <w:shd w:val="clear" w:color="auto" w:fill="auto"/>
+            <w:tcMar>
+              <w:top w:w="80" w:type="dxa"/>
+              <w:left w:w="80" w:type="dxa"/>
+              <w:bottom w:w="80" w:type="dxa"/>
+              <w:right w:w="80" w:type="dxa"/>
+            </w:tcMar>
+          </w:tcPr>
+          <w:p>
+            <w:pPr>
+              <w:pStyle w:val="Tabletext"/>
+              <w:jc w:val="both"/>
+              <w:rPr>
+                <w:rFonts w:ascii="Calibri" w:eastAsia="Calibri" w:hAnsi="Calibri" w:cs="Calibri"/>
+              </w:rPr>
+            </w:pPr>
+            <w:r>
+              <w:rPr>
+                <w:rFonts w:ascii="Calibri" w:eastAsia="Calibri" w:hAnsi="Calibri" w:cs="Calibri"/>
+              </w:rPr>
+              <w:t xml:space="preserve">Patricia </w:t>
+            </w:r>
+            <w:proofErr w:type="spellStart"/>
+            <w:r>
+              <w:rPr>
+                <w:rFonts w:ascii="Calibri" w:eastAsia="Calibri" w:hAnsi="Calibri" w:cs="Calibri"/>
+              </w:rPr>
+              <w:t>Martinez</w:t>
+            </w:r>
+            <w:proofErr w:type="spellEnd"/>
+            <w:r>
+              <w:rPr>
+                <w:rFonts w:ascii="Calibri" w:eastAsia="Calibri" w:hAnsi="Calibri" w:cs="Calibri"/>
+              </w:rPr>
+              <w:t xml:space="preserve"> </w:t>
+            </w:r>
+          </w:p>
+        </w:tc>
+      </w:tr>
+      <w:tr>
+        <w:trPr>
+          <w:trHeight w:val="235"/>
+        </w:trPr>
+        <w:tc>
+          <w:tcPr>
+            <w:tcW w:w="2265" w:type="dxa"/>
+            <w:tcBorders>
+              <w:top w:val="single" w:sz="6" w:space="0" w:color="00000A"/>
+              <w:left w:val="single" w:sz="6" w:space="0" w:color="00000A"/>
+              <w:bottom w:val="single" w:sz="6" w:space="0" w:color="00000A"/>
+              <w:right w:val="single" w:sz="6" w:space="0" w:color="00000A"/>
+            </w:tcBorders>
+            <w:shd w:val="clear" w:color="auto" w:fill="auto"/>
+            <w:tcMar>
+              <w:top w:w="80" w:type="dxa"/>
+              <w:left w:w="80" w:type="dxa"/>
+              <w:bottom w:w="80" w:type="dxa"/>
+              <w:right w:w="80" w:type="dxa"/>
+            </w:tcMar>
+          </w:tcPr>
+          <w:p>
+            <w:pPr>
+              <w:pStyle w:val="Tabletext"/>
+              <w:jc w:val="both"/>
+              <w:rPr>
+                <w:rFonts w:ascii="Calibri" w:eastAsia="Calibri" w:hAnsi="Calibri" w:cs="Calibri"/>
+              </w:rPr>
+            </w:pPr>
+          </w:p>
+        </w:tc>
+        <w:tc>
+          <w:tcPr>
+            <w:tcW w:w="1132" w:type="dxa"/>
+            <w:tcBorders>
+              <w:top w:val="single" w:sz="6" w:space="0" w:color="00000A"/>
+              <w:left w:val="single" w:sz="6" w:space="0" w:color="00000A"/>
+              <w:bottom w:val="single" w:sz="6" w:space="0" w:color="00000A"/>
+              <w:right w:val="single" w:sz="6" w:space="0" w:color="00000A"/>
+            </w:tcBorders>
+            <w:shd w:val="clear" w:color="auto" w:fill="auto"/>
+            <w:tcMar>
+              <w:top w:w="80" w:type="dxa"/>
+              <w:left w:w="80" w:type="dxa"/>
+              <w:bottom w:w="80" w:type="dxa"/>
+              <w:right w:w="80" w:type="dxa"/>
+            </w:tcMar>
+          </w:tcPr>
+          <w:p>
+            <w:pPr>
+              <w:pStyle w:val="Tabletext"/>
+              <w:jc w:val="both"/>
+              <w:rPr>
+                <w:rFonts w:ascii="Calibri" w:eastAsia="Calibri" w:hAnsi="Calibri" w:cs="Calibri"/>
+              </w:rPr>
+            </w:pPr>
+          </w:p>
+        </w:tc>
+        <w:tc>
+          <w:tcPr>
+            <w:tcW w:w="3682" w:type="dxa"/>
+            <w:tcBorders>
+              <w:top w:val="single" w:sz="6" w:space="0" w:color="00000A"/>
+              <w:left w:val="single" w:sz="6" w:space="0" w:color="00000A"/>
+              <w:bottom w:val="single" w:sz="6" w:space="0" w:color="00000A"/>
+              <w:right w:val="single" w:sz="6" w:space="0" w:color="00000A"/>
+            </w:tcBorders>
+            <w:shd w:val="clear" w:color="auto" w:fill="auto"/>
+            <w:tcMar>
+              <w:top w:w="80" w:type="dxa"/>
+              <w:left w:w="80" w:type="dxa"/>
+              <w:bottom w:w="80" w:type="dxa"/>
+              <w:right w:w="80" w:type="dxa"/>
+            </w:tcMar>
+          </w:tcPr>
+          <w:p>
+            <w:pPr>
+              <w:pStyle w:val="Tabletext"/>
+              <w:jc w:val="both"/>
+              <w:rPr>
+                <w:rFonts w:ascii="Calibri" w:eastAsia="Calibri" w:hAnsi="Calibri" w:cs="Calibri"/>
+              </w:rPr>
+            </w:pPr>
+          </w:p>
+        </w:tc>
+        <w:tc>
+          <w:tcPr>
+            <w:tcW w:w="2266" w:type="dxa"/>
+            <w:tcBorders>
+              <w:top w:val="single" w:sz="6" w:space="0" w:color="00000A"/>
+              <w:left w:val="single" w:sz="6" w:space="0" w:color="00000A"/>
+              <w:bottom w:val="single" w:sz="6" w:space="0" w:color="00000A"/>
+              <w:right w:val="single" w:sz="6" w:space="0" w:color="00000A"/>
+            </w:tcBorders>
+            <w:shd w:val="clear" w:color="auto" w:fill="auto"/>
+            <w:tcMar>
+              <w:top w:w="80" w:type="dxa"/>
+              <w:left w:w="80" w:type="dxa"/>
+              <w:bottom w:w="80" w:type="dxa"/>
+              <w:right w:w="80" w:type="dxa"/>
+            </w:tcMar>
+          </w:tcPr>
+          <w:p>
+            <w:pPr>
+              <w:pStyle w:val="Tabletext"/>
+              <w:rPr>
+                <w:rFonts w:ascii="Calibri" w:eastAsia="Calibri" w:hAnsi="Calibri" w:cs="Calibri"/>
+              </w:rPr>
+            </w:pPr>
           </w:p>
         </w:tc>
       </w:tr>
@@ -5521,7 +5795,15 @@
         <w:ind w:left="360" w:firstLine="360"/>
       </w:pPr>
       <w:r>
-        <w:t xml:space="preserve">El formato de la </w:t>
+        <w:t xml:space="preserve">El </w:t>
+      </w:r>
+      <w:proofErr w:type="spellStart"/>
+      <w:r>
+        <w:t>formato</w:t>
+      </w:r>
+      <w:proofErr w:type="spellEnd"/>
+      <w:r>
+        <w:t xml:space="preserve"> de la </w:t>
       </w:r>
       <w:proofErr w:type="spellStart"/>
       <w:r>
@@ -9780,7 +10062,23 @@
           <w:sz w:val="22"/>
           <w:szCs w:val="22"/>
         </w:rPr>
-        <w:t>Después de ser aprobado el cambio se procede a planificar su implementación y establecer un calendario acorde a lo indicado en la tabla 5 a continuación.</w:t>
+        <w:t xml:space="preserve">Después de ser aprobado el cambio se procede a planificar su implementación y establecer un calendario acorde a lo indicado en la tabla </w:t>
+      </w:r>
+      <w:r>
+        <w:rPr>
+          <w:rFonts w:ascii="Calibri" w:eastAsia="Calibri" w:hAnsi="Calibri" w:cs="Calibri"/>
+          <w:sz w:val="22"/>
+          <w:szCs w:val="22"/>
+        </w:rPr>
+        <w:t>9</w:t>
+      </w:r>
+      <w:r>
+        <w:rPr>
+          <w:rFonts w:ascii="Calibri" w:eastAsia="Calibri" w:hAnsi="Calibri" w:cs="Calibri"/>
+          <w:sz w:val="22"/>
+          <w:szCs w:val="22"/>
+        </w:rPr>
+        <w:t xml:space="preserve"> a continuación.</w:t>
       </w:r>
     </w:p>
     <w:p>
@@ -10283,7 +10581,23 @@
           <w:sz w:val="22"/>
           <w:szCs w:val="22"/>
         </w:rPr>
-        <w:t>Los cambios ya planificados pasan a ser implementados acorde a todo lo establecido en la tabla 6 a continuación.</w:t>
+        <w:t xml:space="preserve">Los cambios ya planificados pasan a ser implementados acorde a todo lo establecido en la tabla </w:t>
+      </w:r>
+      <w:r>
+        <w:rPr>
+          <w:rFonts w:ascii="Calibri" w:eastAsia="Calibri" w:hAnsi="Calibri" w:cs="Calibri"/>
+          <w:sz w:val="22"/>
+          <w:szCs w:val="22"/>
+        </w:rPr>
+        <w:t>10</w:t>
+      </w:r>
+      <w:r>
+        <w:rPr>
+          <w:rFonts w:ascii="Calibri" w:eastAsia="Calibri" w:hAnsi="Calibri" w:cs="Calibri"/>
+          <w:sz w:val="22"/>
+          <w:szCs w:val="22"/>
+        </w:rPr>
+        <w:t xml:space="preserve"> a continuación.</w:t>
       </w:r>
     </w:p>
     <w:p>
@@ -10662,7 +10976,7 @@
           <w:sz w:val="22"/>
           <w:szCs w:val="22"/>
         </w:rPr>
-        <w:t>9</w:t>
+        <w:t>10</w:t>
       </w:r>
       <w:r>
         <w:rPr>
@@ -10726,7 +11040,15 @@
           <w:sz w:val="22"/>
           <w:szCs w:val="22"/>
         </w:rPr>
-        <w:t>10</w:t>
+        <w:t>1</w:t>
+      </w:r>
+      <w:r>
+        <w:rPr>
+          <w:rFonts w:ascii="Calibri" w:eastAsia="Calibri" w:hAnsi="Calibri" w:cs="Calibri"/>
+          <w:sz w:val="22"/>
+          <w:szCs w:val="22"/>
+        </w:rPr>
+        <w:t>1</w:t>
       </w:r>
     </w:p>
     <w:tbl>
@@ -11236,7 +11558,14 @@
           <w:sz w:val="22"/>
           <w:szCs w:val="22"/>
         </w:rPr>
-        <w:t>10</w:t>
+        <w:t>1</w:t>
+      </w:r>
+      <w:r>
+        <w:rPr>
+          <w:sz w:val="22"/>
+          <w:szCs w:val="22"/>
+        </w:rPr>
+        <w:t>1</w:t>
       </w:r>
       <w:r>
         <w:rPr>
@@ -11304,7 +11633,15 @@
           <w:sz w:val="22"/>
           <w:szCs w:val="22"/>
         </w:rPr>
-        <w:t>11</w:t>
+        <w:t>1</w:t>
+      </w:r>
+      <w:r>
+        <w:rPr>
+          <w:rFonts w:ascii="Calibri" w:eastAsia="Calibri" w:hAnsi="Calibri" w:cs="Calibri"/>
+          <w:sz w:val="22"/>
+          <w:szCs w:val="22"/>
+        </w:rPr>
+        <w:t>2</w:t>
       </w:r>
     </w:p>
     <w:p>
@@ -11732,7 +12069,7 @@
           <w:sz w:val="22"/>
           <w:szCs w:val="22"/>
         </w:rPr>
-        <w:t>11</w:t>
+        <w:t>12</w:t>
       </w:r>
       <w:r>
         <w:rPr>
@@ -11805,18 +12142,9 @@
           <w:szCs w:val="22"/>
           <w:lang w:val="fr-FR"/>
         </w:rPr>
-        <w:t>n post-</w:t>
+        <w:t>n post-implementaci</w:t>
       </w:r>
       <w:proofErr w:type="spellStart"/>
-      <w:r>
-        <w:rPr>
-          <w:rFonts w:ascii="Calibri" w:eastAsia="Calibri" w:hAnsi="Calibri" w:cs="Calibri"/>
-          <w:sz w:val="22"/>
-          <w:szCs w:val="22"/>
-          <w:lang w:val="fr-FR"/>
-        </w:rPr>
-        <w:t>implementaci</w:t>
-      </w:r>
       <w:r>
         <w:rPr>
           <w:rFonts w:ascii="Calibri" w:eastAsia="Calibri" w:hAnsi="Calibri" w:cs="Calibri"/>
@@ -11847,7 +12175,7 @@
 </file>
 
 <file path=word/endnotes.xml><?xml version="1.0" encoding="utf-8"?>
-<w:endnotes xmlns:wpc="http://schemas.microsoft.com/office/word/2010/wordprocessingCanvas" xmlns:cx="http://schemas.microsoft.com/office/drawing/2014/chartex" xmlns:cx1="http://schemas.microsoft.com/office/drawing/2015/9/8/chartex" xmlns:cx2="http://schemas.microsoft.com/office/drawing/2015/10/21/chartex" xmlns:cx3="http://schemas.microsoft.com/office/drawing/2016/5/9/chartex" xmlns:cx4="http://schemas.microsoft.com/office/drawing/2016/5/10/chartex" xmlns:cx5="http://schemas.microsoft.com/office/drawing/2016/5/11/chartex" xmlns:cx6="http://schemas.microsoft.com/office/drawing/2016/5/12/chartex" xmlns:cx7="http://schemas.microsoft.com/office/drawing/2016/5/13/chartex" xmlns:cx8="http://schemas.microsoft.com/office/drawing/2016/5/14/chartex" xmlns:mc="http://schemas.openxmlformats.org/markup-compatibility/2006" xmlns:aink="http://schemas.microsoft.com/office/drawing/2016/ink" xmlns:am3d="http://schemas.microsoft.com/office/drawing/2017/model3d" xmlns:o="urn:schemas-microsoft-com:office:office" xmlns:r="http://schemas.openxmlformats.org/officeDocument/2006/relationships" xmlns:m="http://schemas.openxmlformats.org/officeDocument/2006/math" xmlns:v="urn:schemas-microsoft-com:vml" xmlns:wp14="http://schemas.microsoft.com/office/word/2010/wordprocessingDrawing" xmlns:wp="http://schemas.openxmlformats.org/drawingml/2006/wordprocessingDrawing" xmlns:w10="urn:schemas-microsoft-com:office:word" xmlns:w="http://schemas.openxmlformats.org/wordprocessingml/2006/main" xmlns:w14="http://schemas.microsoft.com/office/word/2010/wordml" xmlns:w15="http://schemas.microsoft.com/office/word/2012/wordml" xmlns:w16cid="http://schemas.microsoft.com/office/word/2016/wordml/cid" xmlns:w16se="http://schemas.microsoft.com/office/word/2015/wordml/symex" xmlns:wpg="http://schemas.microsoft.com/office/word/2010/wordprocessingGroup" xmlns:wpi="http://schemas.microsoft.com/office/word/2010/wordprocessingInk" xmlns:wne="http://schemas.microsoft.com/office/word/2006/wordml" xmlns:wps="http://schemas.microsoft.com/office/word/2010/wordprocessingShape" mc:Ignorable="w14 w15 w16se w16cid wp14">
+<w:endnotes xmlns:wpc="http://schemas.microsoft.com/office/word/2010/wordprocessingCanvas" xmlns:cx="http://schemas.microsoft.com/office/drawing/2014/chartex" xmlns:mc="http://schemas.openxmlformats.org/markup-compatibility/2006" xmlns:o="urn:schemas-microsoft-com:office:office" xmlns:r="http://schemas.openxmlformats.org/officeDocument/2006/relationships" xmlns:m="http://schemas.openxmlformats.org/officeDocument/2006/math" xmlns:v="urn:schemas-microsoft-com:vml" xmlns:wp14="http://schemas.microsoft.com/office/word/2010/wordprocessingDrawing" xmlns:wp="http://schemas.openxmlformats.org/drawingml/2006/wordprocessingDrawing" xmlns:w10="urn:schemas-microsoft-com:office:word" xmlns:w="http://schemas.openxmlformats.org/wordprocessingml/2006/main" xmlns:w14="http://schemas.microsoft.com/office/word/2010/wordml" xmlns:w15="http://schemas.microsoft.com/office/word/2012/wordml" xmlns:w16se="http://schemas.microsoft.com/office/word/2015/wordml/symex" xmlns:wpg="http://schemas.microsoft.com/office/word/2010/wordprocessingGroup" xmlns:wpi="http://schemas.microsoft.com/office/word/2010/wordprocessingInk" xmlns:wne="http://schemas.microsoft.com/office/word/2006/wordml" xmlns:wps="http://schemas.microsoft.com/office/word/2010/wordprocessingShape" mc:Ignorable="w14 w15 w16se wp14">
   <w:endnote w:type="separator" w:id="-1">
     <w:p>
       <w:r>
@@ -11866,7 +12194,7 @@
 </file>
 
 <file path=word/footer1.xml><?xml version="1.0" encoding="utf-8"?>
-<w:ftr xmlns:wpc="http://schemas.microsoft.com/office/word/2010/wordprocessingCanvas" xmlns:cx="http://schemas.microsoft.com/office/drawing/2014/chartex" xmlns:cx1="http://schemas.microsoft.com/office/drawing/2015/9/8/chartex" xmlns:cx2="http://schemas.microsoft.com/office/drawing/2015/10/21/chartex" xmlns:cx3="http://schemas.microsoft.com/office/drawing/2016/5/9/chartex" xmlns:cx4="http://schemas.microsoft.com/office/drawing/2016/5/10/chartex" xmlns:cx5="http://schemas.microsoft.com/office/drawing/2016/5/11/chartex" xmlns:cx6="http://schemas.microsoft.com/office/drawing/2016/5/12/chartex" xmlns:cx7="http://schemas.microsoft.com/office/drawing/2016/5/13/chartex" xmlns:cx8="http://schemas.microsoft.com/office/drawing/2016/5/14/chartex" xmlns:mc="http://schemas.openxmlformats.org/markup-compatibility/2006" xmlns:aink="http://schemas.microsoft.com/office/drawing/2016/ink" xmlns:am3d="http://schemas.microsoft.com/office/drawing/2017/model3d" xmlns:o="urn:schemas-microsoft-com:office:office" xmlns:r="http://schemas.openxmlformats.org/officeDocument/2006/relationships" xmlns:m="http://schemas.openxmlformats.org/officeDocument/2006/math" xmlns:v="urn:schemas-microsoft-com:vml" xmlns:wp14="http://schemas.microsoft.com/office/word/2010/wordprocessingDrawing" xmlns:wp="http://schemas.openxmlformats.org/drawingml/2006/wordprocessingDrawing" xmlns:w10="urn:schemas-microsoft-com:office:word" xmlns:w="http://schemas.openxmlformats.org/wordprocessingml/2006/main" xmlns:w14="http://schemas.microsoft.com/office/word/2010/wordml" xmlns:w15="http://schemas.microsoft.com/office/word/2012/wordml" xmlns:w16cid="http://schemas.microsoft.com/office/word/2016/wordml/cid" xmlns:w16se="http://schemas.microsoft.com/office/word/2015/wordml/symex" xmlns:wpg="http://schemas.microsoft.com/office/word/2010/wordprocessingGroup" xmlns:wpi="http://schemas.microsoft.com/office/word/2010/wordprocessingInk" xmlns:wne="http://schemas.microsoft.com/office/word/2006/wordml" xmlns:wps="http://schemas.microsoft.com/office/word/2010/wordprocessingShape" mc:Ignorable="w14 w15 w16se w16cid wp14">
+<w:ftr xmlns:wpc="http://schemas.microsoft.com/office/word/2010/wordprocessingCanvas" xmlns:cx="http://schemas.microsoft.com/office/drawing/2014/chartex" xmlns:mc="http://schemas.openxmlformats.org/markup-compatibility/2006" xmlns:o="urn:schemas-microsoft-com:office:office" xmlns:r="http://schemas.openxmlformats.org/officeDocument/2006/relationships" xmlns:m="http://schemas.openxmlformats.org/officeDocument/2006/math" xmlns:v="urn:schemas-microsoft-com:vml" xmlns:wp14="http://schemas.microsoft.com/office/word/2010/wordprocessingDrawing" xmlns:wp="http://schemas.openxmlformats.org/drawingml/2006/wordprocessingDrawing" xmlns:w10="urn:schemas-microsoft-com:office:word" xmlns:w="http://schemas.openxmlformats.org/wordprocessingml/2006/main" xmlns:w14="http://schemas.microsoft.com/office/word/2010/wordml" xmlns:w15="http://schemas.microsoft.com/office/word/2012/wordml" xmlns:w16se="http://schemas.microsoft.com/office/word/2015/wordml/symex" xmlns:wpg="http://schemas.microsoft.com/office/word/2010/wordprocessingGroup" xmlns:wpi="http://schemas.microsoft.com/office/word/2010/wordprocessingInk" xmlns:wne="http://schemas.microsoft.com/office/word/2006/wordml" xmlns:wps="http://schemas.microsoft.com/office/word/2010/wordprocessingShape" mc:Ignorable="w14 w15 w16se wp14">
   <w:p>
     <w:pPr>
       <w:pStyle w:val="Piedepgina"/>
@@ -11896,7 +12224,7 @@
       <w:rPr>
         <w:noProof/>
       </w:rPr>
-      <w:t>13</w:t>
+      <w:t>2</w:t>
     </w:r>
     <w:r>
       <w:fldChar w:fldCharType="end"/>
@@ -11906,7 +12234,7 @@
 </file>
 
 <file path=word/footnotes.xml><?xml version="1.0" encoding="utf-8"?>
-<w:footnotes xmlns:wpc="http://schemas.microsoft.com/office/word/2010/wordprocessingCanvas" xmlns:cx="http://schemas.microsoft.com/office/drawing/2014/chartex" xmlns:cx1="http://schemas.microsoft.com/office/drawing/2015/9/8/chartex" xmlns:cx2="http://schemas.microsoft.com/office/drawing/2015/10/21/chartex" xmlns:cx3="http://schemas.microsoft.com/office/drawing/2016/5/9/chartex" xmlns:cx4="http://schemas.microsoft.com/office/drawing/2016/5/10/chartex" xmlns:cx5="http://schemas.microsoft.com/office/drawing/2016/5/11/chartex" xmlns:cx6="http://schemas.microsoft.com/office/drawing/2016/5/12/chartex" xmlns:cx7="http://schemas.microsoft.com/office/drawing/2016/5/13/chartex" xmlns:cx8="http://schemas.microsoft.com/office/drawing/2016/5/14/chartex" xmlns:mc="http://schemas.openxmlformats.org/markup-compatibility/2006" xmlns:aink="http://schemas.microsoft.com/office/drawing/2016/ink" xmlns:am3d="http://schemas.microsoft.com/office/drawing/2017/model3d" xmlns:o="urn:schemas-microsoft-com:office:office" xmlns:r="http://schemas.openxmlformats.org/officeDocument/2006/relationships" xmlns:m="http://schemas.openxmlformats.org/officeDocument/2006/math" xmlns:v="urn:schemas-microsoft-com:vml" xmlns:wp14="http://schemas.microsoft.com/office/word/2010/wordprocessingDrawing" xmlns:wp="http://schemas.openxmlformats.org/drawingml/2006/wordprocessingDrawing" xmlns:w10="urn:schemas-microsoft-com:office:word" xmlns:w="http://schemas.openxmlformats.org/wordprocessingml/2006/main" xmlns:w14="http://schemas.microsoft.com/office/word/2010/wordml" xmlns:w15="http://schemas.microsoft.com/office/word/2012/wordml" xmlns:w16cid="http://schemas.microsoft.com/office/word/2016/wordml/cid" xmlns:w16se="http://schemas.microsoft.com/office/word/2015/wordml/symex" xmlns:wpg="http://schemas.microsoft.com/office/word/2010/wordprocessingGroup" xmlns:wpi="http://schemas.microsoft.com/office/word/2010/wordprocessingInk" xmlns:wne="http://schemas.microsoft.com/office/word/2006/wordml" xmlns:wps="http://schemas.microsoft.com/office/word/2010/wordprocessingShape" mc:Ignorable="w14 w15 w16se w16cid wp14">
+<w:footnotes xmlns:wpc="http://schemas.microsoft.com/office/word/2010/wordprocessingCanvas" xmlns:cx="http://schemas.microsoft.com/office/drawing/2014/chartex" xmlns:mc="http://schemas.openxmlformats.org/markup-compatibility/2006" xmlns:o="urn:schemas-microsoft-com:office:office" xmlns:r="http://schemas.openxmlformats.org/officeDocument/2006/relationships" xmlns:m="http://schemas.openxmlformats.org/officeDocument/2006/math" xmlns:v="urn:schemas-microsoft-com:vml" xmlns:wp14="http://schemas.microsoft.com/office/word/2010/wordprocessingDrawing" xmlns:wp="http://schemas.openxmlformats.org/drawingml/2006/wordprocessingDrawing" xmlns:w10="urn:schemas-microsoft-com:office:word" xmlns:w="http://schemas.openxmlformats.org/wordprocessingml/2006/main" xmlns:w14="http://schemas.microsoft.com/office/word/2010/wordml" xmlns:w15="http://schemas.microsoft.com/office/word/2012/wordml" xmlns:w16se="http://schemas.microsoft.com/office/word/2015/wordml/symex" xmlns:wpg="http://schemas.microsoft.com/office/word/2010/wordprocessingGroup" xmlns:wpi="http://schemas.microsoft.com/office/word/2010/wordprocessingInk" xmlns:wne="http://schemas.microsoft.com/office/word/2006/wordml" xmlns:wps="http://schemas.microsoft.com/office/word/2010/wordprocessingShape" mc:Ignorable="w14 w15 w16se wp14">
   <w:footnote w:type="separator" w:id="-1">
     <w:p>
       <w:r>
@@ -11925,7 +12253,7 @@
 </file>
 
 <file path=word/header1.xml><?xml version="1.0" encoding="utf-8"?>
-<w:hdr xmlns:wpc="http://schemas.microsoft.com/office/word/2010/wordprocessingCanvas" xmlns:cx="http://schemas.microsoft.com/office/drawing/2014/chartex" xmlns:cx1="http://schemas.microsoft.com/office/drawing/2015/9/8/chartex" xmlns:cx2="http://schemas.microsoft.com/office/drawing/2015/10/21/chartex" xmlns:cx3="http://schemas.microsoft.com/office/drawing/2016/5/9/chartex" xmlns:cx4="http://schemas.microsoft.com/office/drawing/2016/5/10/chartex" xmlns:cx5="http://schemas.microsoft.com/office/drawing/2016/5/11/chartex" xmlns:cx6="http://schemas.microsoft.com/office/drawing/2016/5/12/chartex" xmlns:cx7="http://schemas.microsoft.com/office/drawing/2016/5/13/chartex" xmlns:cx8="http://schemas.microsoft.com/office/drawing/2016/5/14/chartex" xmlns:mc="http://schemas.openxmlformats.org/markup-compatibility/2006" xmlns:aink="http://schemas.microsoft.com/office/drawing/2016/ink" xmlns:am3d="http://schemas.microsoft.com/office/drawing/2017/model3d" xmlns:o="urn:schemas-microsoft-com:office:office" xmlns:r="http://schemas.openxmlformats.org/officeDocument/2006/relationships" xmlns:m="http://schemas.openxmlformats.org/officeDocument/2006/math" xmlns:v="urn:schemas-microsoft-com:vml" xmlns:wp14="http://schemas.microsoft.com/office/word/2010/wordprocessingDrawing" xmlns:wp="http://schemas.openxmlformats.org/drawingml/2006/wordprocessingDrawing" xmlns:w10="urn:schemas-microsoft-com:office:word" xmlns:w="http://schemas.openxmlformats.org/wordprocessingml/2006/main" xmlns:w14="http://schemas.microsoft.com/office/word/2010/wordml" xmlns:w15="http://schemas.microsoft.com/office/word/2012/wordml" xmlns:w16cid="http://schemas.microsoft.com/office/word/2016/wordml/cid" xmlns:w16se="http://schemas.microsoft.com/office/word/2015/wordml/symex" xmlns:wpg="http://schemas.microsoft.com/office/word/2010/wordprocessingGroup" xmlns:wpi="http://schemas.microsoft.com/office/word/2010/wordprocessingInk" xmlns:wne="http://schemas.microsoft.com/office/word/2006/wordml" xmlns:wps="http://schemas.microsoft.com/office/word/2010/wordprocessingShape" mc:Ignorable="w14 w15 w16se w16cid wp14">
+<w:hdr xmlns:wpc="http://schemas.microsoft.com/office/word/2010/wordprocessingCanvas" xmlns:cx="http://schemas.microsoft.com/office/drawing/2014/chartex" xmlns:mc="http://schemas.openxmlformats.org/markup-compatibility/2006" xmlns:o="urn:schemas-microsoft-com:office:office" xmlns:r="http://schemas.openxmlformats.org/officeDocument/2006/relationships" xmlns:m="http://schemas.openxmlformats.org/officeDocument/2006/math" xmlns:v="urn:schemas-microsoft-com:vml" xmlns:wp14="http://schemas.microsoft.com/office/word/2010/wordprocessingDrawing" xmlns:wp="http://schemas.openxmlformats.org/drawingml/2006/wordprocessingDrawing" xmlns:w10="urn:schemas-microsoft-com:office:word" xmlns:w="http://schemas.openxmlformats.org/wordprocessingml/2006/main" xmlns:w14="http://schemas.microsoft.com/office/word/2010/wordml" xmlns:w15="http://schemas.microsoft.com/office/word/2012/wordml" xmlns:w16se="http://schemas.microsoft.com/office/word/2015/wordml/symex" xmlns:wpg="http://schemas.microsoft.com/office/word/2010/wordprocessingGroup" xmlns:wpi="http://schemas.microsoft.com/office/word/2010/wordprocessingInk" xmlns:wne="http://schemas.microsoft.com/office/word/2006/wordml" xmlns:wps="http://schemas.microsoft.com/office/word/2010/wordprocessingShape" mc:Ignorable="w14 w15 w16se wp14">
   <w:p>
     <w:pPr>
       <w:pStyle w:val="Encabezado"/>
@@ -11981,7 +12309,7 @@
 </file>
 
 <file path=word/numbering.xml><?xml version="1.0" encoding="utf-8"?>
-<w:numbering xmlns:wpc="http://schemas.microsoft.com/office/word/2010/wordprocessingCanvas" xmlns:cx="http://schemas.microsoft.com/office/drawing/2014/chartex" xmlns:cx1="http://schemas.microsoft.com/office/drawing/2015/9/8/chartex" xmlns:cx2="http://schemas.microsoft.com/office/drawing/2015/10/21/chartex" xmlns:cx3="http://schemas.microsoft.com/office/drawing/2016/5/9/chartex" xmlns:cx4="http://schemas.microsoft.com/office/drawing/2016/5/10/chartex" xmlns:cx5="http://schemas.microsoft.com/office/drawing/2016/5/11/chartex" xmlns:cx6="http://schemas.microsoft.com/office/drawing/2016/5/12/chartex" xmlns:cx7="http://schemas.microsoft.com/office/drawing/2016/5/13/chartex" xmlns:cx8="http://schemas.microsoft.com/office/drawing/2016/5/14/chartex" xmlns:mc="http://schemas.openxmlformats.org/markup-compatibility/2006" xmlns:aink="http://schemas.microsoft.com/office/drawing/2016/ink" xmlns:am3d="http://schemas.microsoft.com/office/drawing/2017/model3d" xmlns:o="urn:schemas-microsoft-com:office:office" xmlns:r="http://schemas.openxmlformats.org/officeDocument/2006/relationships" xmlns:m="http://schemas.openxmlformats.org/officeDocument/2006/math" xmlns:v="urn:schemas-microsoft-com:vml" xmlns:wp14="http://schemas.microsoft.com/office/word/2010/wordprocessingDrawing" xmlns:wp="http://schemas.openxmlformats.org/drawingml/2006/wordprocessingDrawing" xmlns:w10="urn:schemas-microsoft-com:office:word" xmlns:w="http://schemas.openxmlformats.org/wordprocessingml/2006/main" xmlns:w14="http://schemas.microsoft.com/office/word/2010/wordml" xmlns:w15="http://schemas.microsoft.com/office/word/2012/wordml" xmlns:w16cid="http://schemas.microsoft.com/office/word/2016/wordml/cid" xmlns:w16se="http://schemas.microsoft.com/office/word/2015/wordml/symex" xmlns:wpg="http://schemas.microsoft.com/office/word/2010/wordprocessingGroup" xmlns:wpi="http://schemas.microsoft.com/office/word/2010/wordprocessingInk" xmlns:wne="http://schemas.microsoft.com/office/word/2006/wordml" xmlns:wps="http://schemas.microsoft.com/office/word/2010/wordprocessingShape" mc:Ignorable="w14 w15 w16se w16cid wp14">
+<w:numbering xmlns:wpc="http://schemas.microsoft.com/office/word/2010/wordprocessingCanvas" xmlns:cx="http://schemas.microsoft.com/office/drawing/2014/chartex" xmlns:mc="http://schemas.openxmlformats.org/markup-compatibility/2006" xmlns:o="urn:schemas-microsoft-com:office:office" xmlns:r="http://schemas.openxmlformats.org/officeDocument/2006/relationships" xmlns:m="http://schemas.openxmlformats.org/officeDocument/2006/math" xmlns:v="urn:schemas-microsoft-com:vml" xmlns:wp14="http://schemas.microsoft.com/office/word/2010/wordprocessingDrawing" xmlns:wp="http://schemas.openxmlformats.org/drawingml/2006/wordprocessingDrawing" xmlns:w10="urn:schemas-microsoft-com:office:word" xmlns:w="http://schemas.openxmlformats.org/wordprocessingml/2006/main" xmlns:w14="http://schemas.microsoft.com/office/word/2010/wordml" xmlns:w15="http://schemas.microsoft.com/office/word/2012/wordml" xmlns:w16se="http://schemas.microsoft.com/office/word/2015/wordml/symex" xmlns:wpg="http://schemas.microsoft.com/office/word/2010/wordprocessingGroup" xmlns:wpi="http://schemas.microsoft.com/office/word/2010/wordprocessingInk" xmlns:wne="http://schemas.microsoft.com/office/word/2006/wordml" xmlns:wps="http://schemas.microsoft.com/office/word/2010/wordprocessingShape" mc:Ignorable="w14 w15 w16se wp14">
   <w:abstractNum w:abstractNumId="0" w15:restartNumberingAfterBreak="0">
     <w:nsid w:val="027205A4"/>
     <w:multiLevelType w:val="hybridMultilevel"/>
@@ -20530,7 +20858,7 @@
 </file>
 
 <file path=word/styles.xml><?xml version="1.0" encoding="utf-8"?>
-<w:styles xmlns:mc="http://schemas.openxmlformats.org/markup-compatibility/2006" xmlns:r="http://schemas.openxmlformats.org/officeDocument/2006/relationships" xmlns:w="http://schemas.openxmlformats.org/wordprocessingml/2006/main" xmlns:w14="http://schemas.microsoft.com/office/word/2010/wordml" xmlns:w15="http://schemas.microsoft.com/office/word/2012/wordml" xmlns:w16cid="http://schemas.microsoft.com/office/word/2016/wordml/cid" xmlns:w16se="http://schemas.microsoft.com/office/word/2015/wordml/symex" mc:Ignorable="w14 w15 w16se w16cid">
+<w:styles xmlns:mc="http://schemas.openxmlformats.org/markup-compatibility/2006" xmlns:r="http://schemas.openxmlformats.org/officeDocument/2006/relationships" xmlns:w="http://schemas.openxmlformats.org/wordprocessingml/2006/main" xmlns:w14="http://schemas.microsoft.com/office/word/2010/wordml" xmlns:w15="http://schemas.microsoft.com/office/word/2012/wordml" xmlns:w16se="http://schemas.microsoft.com/office/word/2015/wordml/symex" mc:Ignorable="w14 w15 w16se">
   <w:docDefaults>
     <w:rPrDefault>
       <w:rPr>
@@ -20552,7 +20880,7 @@
       </w:pPr>
     </w:pPrDefault>
   </w:docDefaults>
-  <w:latentStyles w:defLockedState="0" w:defUIPriority="99" w:defSemiHidden="0" w:defUnhideWhenUsed="0" w:defQFormat="0" w:count="375">
+  <w:latentStyles w:defLockedState="0" w:defUIPriority="99" w:defSemiHidden="0" w:defUnhideWhenUsed="0" w:defQFormat="0" w:count="371">
     <w:lsdException w:name="Normal" w:uiPriority="0" w:qFormat="1"/>
     <w:lsdException w:name="heading 1" w:uiPriority="9" w:qFormat="1"/>
     <w:lsdException w:name="heading 2" w:semiHidden="1" w:uiPriority="9" w:unhideWhenUsed="1" w:qFormat="1"/>
@@ -20658,6 +20986,7 @@
     <w:lsdException w:name="HTML Sample" w:semiHidden="1" w:unhideWhenUsed="1"/>
     <w:lsdException w:name="HTML Typewriter" w:semiHidden="1" w:unhideWhenUsed="1"/>
     <w:lsdException w:name="HTML Variable" w:semiHidden="1" w:unhideWhenUsed="1"/>
+    <w:lsdException w:name="Normal Table" w:semiHidden="1" w:unhideWhenUsed="1"/>
     <w:lsdException w:name="annotation subject" w:semiHidden="1" w:unhideWhenUsed="1"/>
     <w:lsdException w:name="No List" w:semiHidden="1" w:unhideWhenUsed="1"/>
     <w:lsdException w:name="Outline List 1" w:semiHidden="1" w:unhideWhenUsed="1"/>
@@ -20701,8 +21030,10 @@
     <w:lsdException w:name="Table Elegant" w:semiHidden="1" w:unhideWhenUsed="1"/>
     <w:lsdException w:name="Table Professional" w:semiHidden="1" w:unhideWhenUsed="1"/>
     <w:lsdException w:name="Table Subtle 1" w:semiHidden="1" w:unhideWhenUsed="1"/>
+    <w:lsdException w:name="Table Subtle 2" w:semiHidden="1" w:unhideWhenUsed="1"/>
     <w:lsdException w:name="Table Web 1" w:semiHidden="1" w:unhideWhenUsed="1"/>
     <w:lsdException w:name="Table Web 2" w:semiHidden="1" w:unhideWhenUsed="1"/>
+    <w:lsdException w:name="Table Web 3" w:semiHidden="1" w:unhideWhenUsed="1"/>
     <w:lsdException w:name="Balloon Text" w:semiHidden="1" w:unhideWhenUsed="1"/>
     <w:lsdException w:name="Table Grid" w:uiPriority="39"/>
     <w:lsdException w:name="Table Theme" w:semiHidden="1" w:unhideWhenUsed="1"/>
@@ -20921,10 +21252,6 @@
     <w:lsdException w:name="List Table 5 Dark Accent 6" w:uiPriority="50"/>
     <w:lsdException w:name="List Table 6 Colorful Accent 6" w:uiPriority="51"/>
     <w:lsdException w:name="List Table 7 Colorful Accent 6" w:uiPriority="52"/>
-    <w:lsdException w:name="Mention" w:semiHidden="1" w:unhideWhenUsed="1"/>
-    <w:lsdException w:name="Smart Hyperlink" w:semiHidden="1" w:unhideWhenUsed="1"/>
-    <w:lsdException w:name="Hashtag" w:semiHidden="1" w:unhideWhenUsed="1"/>
-    <w:lsdException w:name="Unresolved Mention" w:semiHidden="1" w:unhideWhenUsed="1"/>
   </w:latentStyles>
   <w:style w:type="paragraph" w:default="1" w:styleId="Normal">
     <w:name w:val="Normal"/>

</xml_diff>

<commit_message>
modificacion de las tablas de fases
</commit_message>
<xml_diff>
--- a/Documentos/PGCamb.docx
+++ b/Documentos/PGCamb.docx
@@ -159,7 +159,7 @@
           <w:sz w:val="28"/>
           <w:szCs w:val="28"/>
         </w:rPr>
-        <w:t>8</w:t>
+        <w:t>9</w:t>
       </w:r>
     </w:p>
     <w:p>
@@ -1693,6 +1693,12 @@
                 <w:rFonts w:ascii="Calibri" w:eastAsia="Calibri" w:hAnsi="Calibri" w:cs="Calibri"/>
               </w:rPr>
             </w:pPr>
+            <w:r>
+              <w:rPr>
+                <w:rFonts w:ascii="Calibri" w:eastAsia="Calibri" w:hAnsi="Calibri" w:cs="Calibri"/>
+              </w:rPr>
+              <w:t>17/11/2017</w:t>
+            </w:r>
           </w:p>
         </w:tc>
         <w:tc>
@@ -1720,6 +1726,12 @@
                 <w:rFonts w:ascii="Calibri" w:eastAsia="Calibri" w:hAnsi="Calibri" w:cs="Calibri"/>
               </w:rPr>
             </w:pPr>
+            <w:r>
+              <w:rPr>
+                <w:rFonts w:ascii="Calibri" w:eastAsia="Calibri" w:hAnsi="Calibri" w:cs="Calibri"/>
+              </w:rPr>
+              <w:t>1.9</w:t>
+            </w:r>
           </w:p>
         </w:tc>
         <w:tc>
@@ -1747,6 +1759,12 @@
                 <w:rFonts w:ascii="Calibri" w:eastAsia="Calibri" w:hAnsi="Calibri" w:cs="Calibri"/>
               </w:rPr>
             </w:pPr>
+            <w:r>
+              <w:rPr>
+                <w:rFonts w:ascii="Calibri" w:eastAsia="Calibri" w:hAnsi="Calibri" w:cs="Calibri"/>
+              </w:rPr>
+              <w:t>Modificación de las tablas de las fases</w:t>
+            </w:r>
           </w:p>
         </w:tc>
         <w:tc>
@@ -1769,10 +1787,31 @@
           <w:p>
             <w:pPr>
               <w:pStyle w:val="Tabletext"/>
-              <w:rPr>
-                <w:rFonts w:ascii="Calibri" w:eastAsia="Calibri" w:hAnsi="Calibri" w:cs="Calibri"/>
-              </w:rPr>
-            </w:pPr>
+              <w:jc w:val="both"/>
+              <w:rPr>
+                <w:rFonts w:ascii="Calibri" w:eastAsia="Calibri" w:hAnsi="Calibri" w:cs="Calibri"/>
+              </w:rPr>
+            </w:pPr>
+            <w:r>
+              <w:rPr>
+                <w:rFonts w:ascii="Calibri" w:eastAsia="Calibri" w:hAnsi="Calibri" w:cs="Calibri"/>
+              </w:rPr>
+              <w:t xml:space="preserve">Patricia </w:t>
+            </w:r>
+            <w:proofErr w:type="spellStart"/>
+            <w:r>
+              <w:rPr>
+                <w:rFonts w:ascii="Calibri" w:eastAsia="Calibri" w:hAnsi="Calibri" w:cs="Calibri"/>
+              </w:rPr>
+              <w:t>Martinez</w:t>
+            </w:r>
+            <w:proofErr w:type="spellEnd"/>
+            <w:r>
+              <w:rPr>
+                <w:rFonts w:ascii="Calibri" w:eastAsia="Calibri" w:hAnsi="Calibri" w:cs="Calibri"/>
+              </w:rPr>
+              <w:t xml:space="preserve"> </w:t>
+            </w:r>
           </w:p>
         </w:tc>
       </w:tr>
@@ -2159,8 +2198,6 @@
         </w:rPr>
         <w:br w:type="page"/>
       </w:r>
-      <w:bookmarkStart w:id="0" w:name="_GoBack"/>
-      <w:bookmarkEnd w:id="0"/>
     </w:p>
     <w:p>
       <w:pPr>
@@ -2843,7 +2880,7 @@
           <w:szCs w:val="32"/>
         </w:rPr>
       </w:pPr>
-      <w:bookmarkStart w:id="1" w:name="_Toc"/>
+      <w:bookmarkStart w:id="0" w:name="_Toc"/>
       <w:r>
         <w:rPr>
           <w:rFonts w:ascii="Calibri" w:eastAsia="Calibri" w:hAnsi="Calibri" w:cs="Calibri"/>
@@ -2852,7 +2889,7 @@
         </w:rPr>
         <w:t>Introducción</w:t>
       </w:r>
-      <w:bookmarkEnd w:id="1"/>
+      <w:bookmarkEnd w:id="0"/>
     </w:p>
     <w:p>
       <w:pPr>
@@ -2969,7 +3006,7 @@
           <w:szCs w:val="28"/>
         </w:rPr>
       </w:pPr>
-      <w:bookmarkStart w:id="2" w:name="_Toc1"/>
+      <w:bookmarkStart w:id="1" w:name="_Toc1"/>
       <w:r>
         <w:rPr>
           <w:rFonts w:ascii="Calibri" w:eastAsia="Calibri" w:hAnsi="Calibri" w:cs="Calibri"/>
@@ -2978,7 +3015,7 @@
         </w:rPr>
         <w:t xml:space="preserve"> Propósito</w:t>
       </w:r>
-      <w:bookmarkEnd w:id="2"/>
+      <w:bookmarkEnd w:id="1"/>
     </w:p>
     <w:p>
       <w:pPr>
@@ -3101,7 +3138,7 @@
           <w:szCs w:val="32"/>
         </w:rPr>
       </w:pPr>
-      <w:bookmarkStart w:id="3" w:name="_Toc2"/>
+      <w:bookmarkStart w:id="2" w:name="_Toc2"/>
       <w:r>
         <w:rPr>
           <w:rFonts w:ascii="Calibri" w:eastAsia="Calibri" w:hAnsi="Calibri" w:cs="Calibri"/>
@@ -3110,7 +3147,7 @@
         </w:rPr>
         <w:t>Tipificación de los cambios</w:t>
       </w:r>
-      <w:bookmarkEnd w:id="3"/>
+      <w:bookmarkEnd w:id="2"/>
     </w:p>
     <w:p>
       <w:pPr>
@@ -5042,7 +5079,7 @@
           <w:szCs w:val="32"/>
         </w:rPr>
       </w:pPr>
-      <w:bookmarkStart w:id="4" w:name="_Toc3"/>
+      <w:bookmarkStart w:id="3" w:name="_Toc3"/>
       <w:r>
         <w:rPr>
           <w:rFonts w:ascii="Calibri" w:eastAsia="Calibri" w:hAnsi="Calibri" w:cs="Calibri"/>
@@ -5051,7 +5088,7 @@
         </w:rPr>
         <w:t>Estados de las solicitudes</w:t>
       </w:r>
-      <w:bookmarkEnd w:id="4"/>
+      <w:bookmarkEnd w:id="3"/>
     </w:p>
     <w:p>
       <w:pPr>
@@ -6083,7 +6120,7 @@
           <w:szCs w:val="32"/>
         </w:rPr>
       </w:pPr>
-      <w:bookmarkStart w:id="5" w:name="_Toc4"/>
+      <w:bookmarkStart w:id="4" w:name="_Toc4"/>
       <w:r>
         <w:rPr>
           <w:rFonts w:ascii="Calibri" w:eastAsia="Calibri" w:hAnsi="Calibri" w:cs="Calibri"/>
@@ -6092,7 +6129,7 @@
         </w:rPr>
         <w:t>Solicitud de cambio</w:t>
       </w:r>
-      <w:bookmarkEnd w:id="5"/>
+      <w:bookmarkEnd w:id="4"/>
     </w:p>
     <w:p>
       <w:pPr>
@@ -8101,7 +8138,7 @@
           <w:szCs w:val="32"/>
         </w:rPr>
       </w:pPr>
-      <w:bookmarkStart w:id="6" w:name="_Toc5"/>
+      <w:bookmarkStart w:id="5" w:name="_Toc5"/>
       <w:r>
         <w:rPr>
           <w:rFonts w:ascii="Calibri" w:eastAsia="Calibri" w:hAnsi="Calibri" w:cs="Calibri"/>
@@ -8110,7 +8147,7 @@
         </w:rPr>
         <w:t>Proceso de Gestión de Cambios</w:t>
       </w:r>
-      <w:bookmarkEnd w:id="6"/>
+      <w:bookmarkEnd w:id="5"/>
     </w:p>
     <w:p>
       <w:pPr>
@@ -8338,7 +8375,7 @@
           <w:u w:color="00000A"/>
         </w:rPr>
       </w:pPr>
-      <w:bookmarkStart w:id="7" w:name="_Toc6"/>
+      <w:bookmarkStart w:id="6" w:name="_Toc6"/>
     </w:p>
     <w:p>
       <w:pPr>
@@ -8445,7 +8482,7 @@
         </w:rPr>
         <w:t xml:space="preserve"> Recibir y analizar la petición</w:t>
       </w:r>
-      <w:bookmarkEnd w:id="7"/>
+      <w:bookmarkEnd w:id="6"/>
     </w:p>
     <w:p>
       <w:pPr>
@@ -8842,7 +8879,7 @@
           <w:szCs w:val="28"/>
         </w:rPr>
       </w:pPr>
-      <w:bookmarkStart w:id="8" w:name="_Toc7"/>
+      <w:bookmarkStart w:id="7" w:name="_Toc7"/>
       <w:r>
         <w:rPr>
           <w:rFonts w:ascii="Calibri" w:eastAsia="Calibri" w:hAnsi="Calibri" w:cs="Calibri"/>
@@ -8851,7 +8888,7 @@
         </w:rPr>
         <w:t xml:space="preserve"> Clasificar el cambio</w:t>
       </w:r>
-      <w:bookmarkEnd w:id="8"/>
+      <w:bookmarkEnd w:id="7"/>
     </w:p>
     <w:p>
       <w:pPr>
@@ -9248,7 +9285,7 @@
           <w:szCs w:val="28"/>
         </w:rPr>
       </w:pPr>
-      <w:bookmarkStart w:id="9" w:name="_Toc8"/>
+      <w:bookmarkStart w:id="8" w:name="_Toc8"/>
       <w:r>
         <w:rPr>
           <w:rFonts w:ascii="Calibri" w:eastAsia="Calibri" w:hAnsi="Calibri" w:cs="Calibri"/>
@@ -9257,7 +9294,7 @@
         </w:rPr>
         <w:t xml:space="preserve"> Evaluación del impacto y riesgos</w:t>
       </w:r>
-      <w:bookmarkEnd w:id="9"/>
+      <w:bookmarkEnd w:id="8"/>
     </w:p>
     <w:p>
       <w:pPr>
@@ -9844,7 +9881,7 @@
           <w:szCs w:val="28"/>
         </w:rPr>
       </w:pPr>
-      <w:bookmarkStart w:id="10" w:name="_Toc9"/>
+      <w:bookmarkStart w:id="9" w:name="_Toc9"/>
       <w:r>
         <w:rPr>
           <w:rFonts w:ascii="Calibri" w:eastAsia="Calibri" w:hAnsi="Calibri" w:cs="Calibri"/>
@@ -9853,7 +9890,7 @@
         </w:rPr>
         <w:t xml:space="preserve"> Aprobación del cambio </w:t>
       </w:r>
-      <w:bookmarkEnd w:id="10"/>
+      <w:bookmarkEnd w:id="9"/>
     </w:p>
     <w:p>
       <w:pPr>
@@ -10338,7 +10375,7 @@
           <w:szCs w:val="28"/>
         </w:rPr>
       </w:pPr>
-      <w:bookmarkStart w:id="11" w:name="_Toc10"/>
+      <w:bookmarkStart w:id="10" w:name="_Toc10"/>
       <w:r>
         <w:rPr>
           <w:rFonts w:ascii="Calibri" w:eastAsia="Calibri" w:hAnsi="Calibri" w:cs="Calibri"/>
@@ -10347,7 +10384,7 @@
         </w:rPr>
         <w:t xml:space="preserve"> Planificación y calendarización</w:t>
       </w:r>
-      <w:bookmarkEnd w:id="11"/>
+      <w:bookmarkEnd w:id="10"/>
     </w:p>
     <w:p>
       <w:pPr>
@@ -10366,7 +10403,23 @@
           <w:sz w:val="22"/>
           <w:szCs w:val="22"/>
         </w:rPr>
-        <w:t>Después de ser aprobado el cambio se procede a planificar su implementación y establecer un calendario acorde a lo indicado en la tabla 5 a continuación.</w:t>
+        <w:t>Después de ser aprobado el cambio se procede a planificar su implementación y establecer un calendario acorde a lo indi</w:t>
+      </w:r>
+      <w:r>
+        <w:rPr>
+          <w:rFonts w:ascii="Calibri" w:eastAsia="Calibri" w:hAnsi="Calibri" w:cs="Calibri"/>
+          <w:sz w:val="22"/>
+          <w:szCs w:val="22"/>
+        </w:rPr>
+        <w:t>cado en la tabla 9</w:t>
+      </w:r>
+      <w:r>
+        <w:rPr>
+          <w:rFonts w:ascii="Calibri" w:eastAsia="Calibri" w:hAnsi="Calibri" w:cs="Calibri"/>
+          <w:sz w:val="22"/>
+          <w:szCs w:val="22"/>
+        </w:rPr>
+        <w:t xml:space="preserve"> a continuación.</w:t>
       </w:r>
     </w:p>
     <w:p>
@@ -10841,7 +10894,7 @@
           <w:szCs w:val="28"/>
         </w:rPr>
       </w:pPr>
-      <w:bookmarkStart w:id="12" w:name="_Toc11"/>
+      <w:bookmarkStart w:id="11" w:name="_Toc11"/>
       <w:r>
         <w:rPr>
           <w:rFonts w:ascii="Calibri" w:eastAsia="Calibri" w:hAnsi="Calibri" w:cs="Calibri"/>
@@ -10850,7 +10903,7 @@
         </w:rPr>
         <w:t xml:space="preserve"> Implementación del cambio</w:t>
       </w:r>
-      <w:bookmarkEnd w:id="12"/>
+      <w:bookmarkEnd w:id="11"/>
     </w:p>
     <w:p>
       <w:pPr>
@@ -10869,7 +10922,23 @@
           <w:sz w:val="22"/>
           <w:szCs w:val="22"/>
         </w:rPr>
-        <w:t>Los cambios ya planificados pasan a ser implementados acorde a todo lo establecido en la tabla 6 a continuación.</w:t>
+        <w:t xml:space="preserve">Los cambios ya planificados pasan a ser implementados acorde a todo lo establecido en la tabla </w:t>
+      </w:r>
+      <w:r>
+        <w:rPr>
+          <w:rFonts w:ascii="Calibri" w:eastAsia="Calibri" w:hAnsi="Calibri" w:cs="Calibri"/>
+          <w:sz w:val="22"/>
+          <w:szCs w:val="22"/>
+        </w:rPr>
+        <w:t>10</w:t>
+      </w:r>
+      <w:r>
+        <w:rPr>
+          <w:rFonts w:ascii="Calibri" w:eastAsia="Calibri" w:hAnsi="Calibri" w:cs="Calibri"/>
+          <w:sz w:val="22"/>
+          <w:szCs w:val="22"/>
+        </w:rPr>
+        <w:t xml:space="preserve"> a continuación.</w:t>
       </w:r>
     </w:p>
     <w:p>
@@ -11260,7 +11329,7 @@
           <w:sz w:val="22"/>
           <w:szCs w:val="22"/>
         </w:rPr>
-        <w:t>9</w:t>
+        <w:t>10</w:t>
       </w:r>
       <w:r>
         <w:rPr>
@@ -11288,7 +11357,7 @@
           <w:szCs w:val="28"/>
         </w:rPr>
       </w:pPr>
-      <w:bookmarkStart w:id="13" w:name="_Toc12"/>
+      <w:bookmarkStart w:id="12" w:name="_Toc12"/>
       <w:r>
         <w:rPr>
           <w:rFonts w:ascii="Calibri" w:eastAsia="Calibri" w:hAnsi="Calibri" w:cs="Calibri"/>
@@ -11297,7 +11366,7 @@
         </w:rPr>
         <w:t xml:space="preserve"> Cambios urgentes</w:t>
       </w:r>
-      <w:bookmarkEnd w:id="13"/>
+      <w:bookmarkEnd w:id="12"/>
     </w:p>
     <w:p>
       <w:pPr>
@@ -11323,7 +11392,15 @@
           <w:sz w:val="22"/>
           <w:szCs w:val="22"/>
         </w:rPr>
-        <w:t>10</w:t>
+        <w:t>1</w:t>
+      </w:r>
+      <w:r>
+        <w:rPr>
+          <w:rFonts w:ascii="Calibri" w:eastAsia="Calibri" w:hAnsi="Calibri" w:cs="Calibri"/>
+          <w:sz w:val="22"/>
+          <w:szCs w:val="22"/>
+        </w:rPr>
+        <w:t>1</w:t>
       </w:r>
     </w:p>
     <w:tbl>
@@ -11833,7 +11910,14 @@
           <w:sz w:val="22"/>
           <w:szCs w:val="22"/>
         </w:rPr>
-        <w:t>10</w:t>
+        <w:t>1</w:t>
+      </w:r>
+      <w:r>
+        <w:rPr>
+          <w:sz w:val="22"/>
+          <w:szCs w:val="22"/>
+        </w:rPr>
+        <w:t>1</w:t>
       </w:r>
       <w:r>
         <w:rPr>
@@ -11866,7 +11950,7 @@
           <w:szCs w:val="28"/>
         </w:rPr>
       </w:pPr>
-      <w:bookmarkStart w:id="14" w:name="_Toc13"/>
+      <w:bookmarkStart w:id="13" w:name="_Toc13"/>
       <w:r>
         <w:rPr>
           <w:rFonts w:ascii="Calibri" w:eastAsia="Calibri" w:hAnsi="Calibri" w:cs="Calibri"/>
@@ -11875,7 +11959,7 @@
         </w:rPr>
         <w:t xml:space="preserve"> Verificación de la implementación</w:t>
       </w:r>
-      <w:bookmarkEnd w:id="14"/>
+      <w:bookmarkEnd w:id="13"/>
     </w:p>
     <w:p>
       <w:pPr>
@@ -11901,7 +11985,15 @@
           <w:sz w:val="22"/>
           <w:szCs w:val="22"/>
         </w:rPr>
-        <w:t>11</w:t>
+        <w:t>1</w:t>
+      </w:r>
+      <w:r>
+        <w:rPr>
+          <w:rFonts w:ascii="Calibri" w:eastAsia="Calibri" w:hAnsi="Calibri" w:cs="Calibri"/>
+          <w:sz w:val="22"/>
+          <w:szCs w:val="22"/>
+        </w:rPr>
+        <w:t>2</w:t>
       </w:r>
     </w:p>
     <w:p>
@@ -12329,8 +12421,10 @@
           <w:sz w:val="22"/>
           <w:szCs w:val="22"/>
         </w:rPr>
-        <w:t>11</w:t>
-      </w:r>
+        <w:t>12</w:t>
+      </w:r>
+      <w:bookmarkStart w:id="14" w:name="_GoBack"/>
+      <w:bookmarkEnd w:id="14"/>
       <w:r>
         <w:rPr>
           <w:sz w:val="22"/>
@@ -12483,7 +12577,7 @@
       <w:rPr>
         <w:noProof/>
       </w:rPr>
-      <w:t>13</w:t>
+      <w:t>11</w:t>
     </w:r>
     <w:r>
       <w:fldChar w:fldCharType="end"/>

</xml_diff>

<commit_message>
cambios en el pgcamb
</commit_message>
<xml_diff>
--- a/Documentos/PGCamb.docx
+++ b/Documentos/PGCamb.docx
@@ -1,6 +1,6 @@
 
 <file path=word/document.xml><?xml version="1.0" encoding="utf-8"?>
-<w:document xmlns:wpc="http://schemas.microsoft.com/office/word/2010/wordprocessingCanvas" xmlns:cx="http://schemas.microsoft.com/office/drawing/2014/chartex" xmlns:mc="http://schemas.openxmlformats.org/markup-compatibility/2006" xmlns:o="urn:schemas-microsoft-com:office:office" xmlns:r="http://schemas.openxmlformats.org/officeDocument/2006/relationships" xmlns:m="http://schemas.openxmlformats.org/officeDocument/2006/math" xmlns:v="urn:schemas-microsoft-com:vml" xmlns:wp14="http://schemas.microsoft.com/office/word/2010/wordprocessingDrawing" xmlns:wp="http://schemas.openxmlformats.org/drawingml/2006/wordprocessingDrawing" xmlns:w10="urn:schemas-microsoft-com:office:word" xmlns:w="http://schemas.openxmlformats.org/wordprocessingml/2006/main" xmlns:w14="http://schemas.microsoft.com/office/word/2010/wordml" xmlns:w15="http://schemas.microsoft.com/office/word/2012/wordml" xmlns:w16se="http://schemas.microsoft.com/office/word/2015/wordml/symex" xmlns:wpg="http://schemas.microsoft.com/office/word/2010/wordprocessingGroup" xmlns:wpi="http://schemas.microsoft.com/office/word/2010/wordprocessingInk" xmlns:wne="http://schemas.microsoft.com/office/word/2006/wordml" xmlns:wps="http://schemas.microsoft.com/office/word/2010/wordprocessingShape" mc:Ignorable="w14 w15 w16se wp14">
+<w:document xmlns:wpc="http://schemas.microsoft.com/office/word/2010/wordprocessingCanvas" xmlns:cx="http://schemas.microsoft.com/office/drawing/2014/chartex" xmlns:cx1="http://schemas.microsoft.com/office/drawing/2015/9/8/chartex" xmlns:cx2="http://schemas.microsoft.com/office/drawing/2015/10/21/chartex" xmlns:cx3="http://schemas.microsoft.com/office/drawing/2016/5/9/chartex" xmlns:cx4="http://schemas.microsoft.com/office/drawing/2016/5/10/chartex" xmlns:cx5="http://schemas.microsoft.com/office/drawing/2016/5/11/chartex" xmlns:cx6="http://schemas.microsoft.com/office/drawing/2016/5/12/chartex" xmlns:cx7="http://schemas.microsoft.com/office/drawing/2016/5/13/chartex" xmlns:cx8="http://schemas.microsoft.com/office/drawing/2016/5/14/chartex" xmlns:mc="http://schemas.openxmlformats.org/markup-compatibility/2006" xmlns:aink="http://schemas.microsoft.com/office/drawing/2016/ink" xmlns:am3d="http://schemas.microsoft.com/office/drawing/2017/model3d" xmlns:o="urn:schemas-microsoft-com:office:office" xmlns:r="http://schemas.openxmlformats.org/officeDocument/2006/relationships" xmlns:m="http://schemas.openxmlformats.org/officeDocument/2006/math" xmlns:v="urn:schemas-microsoft-com:vml" xmlns:wp14="http://schemas.microsoft.com/office/word/2010/wordprocessingDrawing" xmlns:wp="http://schemas.openxmlformats.org/drawingml/2006/wordprocessingDrawing" xmlns:w10="urn:schemas-microsoft-com:office:word" xmlns:w="http://schemas.openxmlformats.org/wordprocessingml/2006/main" xmlns:w14="http://schemas.microsoft.com/office/word/2010/wordml" xmlns:w15="http://schemas.microsoft.com/office/word/2012/wordml" xmlns:w16cid="http://schemas.microsoft.com/office/word/2016/wordml/cid" xmlns:w16se="http://schemas.microsoft.com/office/word/2015/wordml/symex" xmlns:wpg="http://schemas.microsoft.com/office/word/2010/wordprocessingGroup" xmlns:wpi="http://schemas.microsoft.com/office/word/2010/wordprocessingInk" xmlns:wne="http://schemas.microsoft.com/office/word/2006/wordml" xmlns:wps="http://schemas.microsoft.com/office/word/2010/wordprocessingShape" mc:Ignorable="w14 w15 w16se w16cid wp14">
   <w:body>
     <w:p>
       <w:pPr>
@@ -81,6 +81,8 @@
       <w:pPr>
         <w:pStyle w:val="Body"/>
       </w:pPr>
+      <w:bookmarkStart w:id="0" w:name="_GoBack"/>
+      <w:bookmarkEnd w:id="0"/>
     </w:p>
     <w:p>
       <w:pPr>
@@ -145,21 +147,7 @@
           <w:sz w:val="28"/>
           <w:szCs w:val="28"/>
         </w:rPr>
-        <w:t>1</w:t>
-      </w:r>
-      <w:r>
-        <w:rPr>
-          <w:sz w:val="28"/>
-          <w:szCs w:val="28"/>
-        </w:rPr>
-        <w:t>.</w:t>
-      </w:r>
-      <w:r>
-        <w:rPr>
-          <w:sz w:val="28"/>
-          <w:szCs w:val="28"/>
-        </w:rPr>
-        <w:t>9</w:t>
+        <w:t>2.0</w:t>
       </w:r>
     </w:p>
     <w:p>
@@ -1844,6 +1832,12 @@
                 <w:rFonts w:ascii="Calibri" w:eastAsia="Calibri" w:hAnsi="Calibri" w:cs="Calibri"/>
               </w:rPr>
             </w:pPr>
+            <w:r>
+              <w:rPr>
+                <w:rFonts w:ascii="Calibri" w:eastAsia="Calibri" w:hAnsi="Calibri" w:cs="Calibri"/>
+              </w:rPr>
+              <w:t>21/11/2017</w:t>
+            </w:r>
           </w:p>
         </w:tc>
         <w:tc>
@@ -1871,6 +1865,12 @@
                 <w:rFonts w:ascii="Calibri" w:eastAsia="Calibri" w:hAnsi="Calibri" w:cs="Calibri"/>
               </w:rPr>
             </w:pPr>
+            <w:r>
+              <w:rPr>
+                <w:rFonts w:ascii="Calibri" w:eastAsia="Calibri" w:hAnsi="Calibri" w:cs="Calibri"/>
+              </w:rPr>
+              <w:t>2.0</w:t>
+            </w:r>
           </w:p>
         </w:tc>
         <w:tc>
@@ -1898,6 +1898,12 @@
                 <w:rFonts w:ascii="Calibri" w:eastAsia="Calibri" w:hAnsi="Calibri" w:cs="Calibri"/>
               </w:rPr>
             </w:pPr>
+            <w:r>
+              <w:rPr>
+                <w:rFonts w:ascii="Calibri" w:eastAsia="Calibri" w:hAnsi="Calibri" w:cs="Calibri"/>
+              </w:rPr>
+              <w:t>Se elimina el propósito y se modifica la introducción.</w:t>
+            </w:r>
           </w:p>
         </w:tc>
         <w:tc>
@@ -1924,6 +1930,12 @@
                 <w:rFonts w:ascii="Calibri" w:eastAsia="Calibri" w:hAnsi="Calibri" w:cs="Calibri"/>
               </w:rPr>
             </w:pPr>
+            <w:r>
+              <w:rPr>
+                <w:rFonts w:ascii="Calibri" w:eastAsia="Calibri" w:hAnsi="Calibri" w:cs="Calibri"/>
+              </w:rPr>
+              <w:t>Alejandra Iparraguirre</w:t>
+            </w:r>
           </w:p>
         </w:tc>
       </w:tr>
@@ -2218,6 +2230,9 @@
     <w:p>
       <w:pPr>
         <w:pStyle w:val="Body"/>
+        <w:rPr>
+          <w:noProof/>
+        </w:rPr>
       </w:pPr>
       <w:r>
         <w:fldChar w:fldCharType="begin"/>
@@ -2234,76 +2249,59 @@
         <w:pStyle w:val="TDC1"/>
         <w:numPr>
           <w:ilvl w:val="0"/>
-          <w:numId w:val="1"/>
+          <w:numId w:val="55"/>
         </w:numPr>
+        <w:rPr>
+          <w:noProof/>
+        </w:rPr>
       </w:pPr>
       <w:r>
         <w:rPr>
           <w:rFonts w:eastAsia="Arial Unicode MS" w:cs="Arial Unicode MS"/>
+          <w:noProof/>
         </w:rPr>
         <w:t>Introducción</w:t>
       </w:r>
       <w:r>
         <w:rPr>
           <w:rFonts w:eastAsia="Arial Unicode MS" w:cs="Arial Unicode MS"/>
+          <w:noProof/>
         </w:rPr>
         <w:tab/>
       </w:r>
       <w:r>
+        <w:rPr>
+          <w:noProof/>
+        </w:rPr>
         <w:fldChar w:fldCharType="begin"/>
       </w:r>
       <w:r>
+        <w:rPr>
+          <w:noProof/>
+        </w:rPr>
         <w:instrText xml:space="preserve"> PAGEREF _Toc \h </w:instrText>
       </w:r>
       <w:r>
+        <w:rPr>
+          <w:noProof/>
+        </w:rPr>
+      </w:r>
+      <w:r>
+        <w:rPr>
+          <w:noProof/>
+        </w:rPr>
         <w:fldChar w:fldCharType="separate"/>
       </w:r>
       <w:r>
         <w:rPr>
-          <w:rFonts w:eastAsia="Arial Unicode MS" w:cs="Arial Unicode MS"/>
-        </w:rPr>
-        <w:t>5</w:t>
-      </w:r>
-      <w:r>
-        <w:fldChar w:fldCharType="end"/>
-      </w:r>
-    </w:p>
-    <w:p>
-      <w:pPr>
-        <w:pStyle w:val="TDC2"/>
-        <w:numPr>
-          <w:ilvl w:val="1"/>
-          <w:numId w:val="1"/>
-        </w:numPr>
-      </w:pPr>
-      <w:r>
-        <w:rPr>
-          <w:rFonts w:eastAsia="Arial Unicode MS" w:cs="Arial Unicode MS"/>
-        </w:rPr>
-        <w:t xml:space="preserve"> Propósito</w:t>
-      </w:r>
-      <w:r>
-        <w:rPr>
-          <w:rFonts w:eastAsia="Arial Unicode MS" w:cs="Arial Unicode MS"/>
-        </w:rPr>
-        <w:tab/>
-      </w:r>
-      <w:r>
-        <w:fldChar w:fldCharType="begin"/>
-      </w:r>
-      <w:r>
-        <w:instrText xml:space="preserve"> PAGEREF _Toc1 \h </w:instrText>
-      </w:r>
-      <w:r>
-        <w:fldChar w:fldCharType="separate"/>
-      </w:r>
-      <w:r>
-        <w:rPr>
-          <w:rFonts w:eastAsia="Arial Unicode MS" w:cs="Arial Unicode MS"/>
-        </w:rPr>
-        <w:t>5</w:t>
-      </w:r>
-      <w:r>
+          <w:noProof/>
+        </w:rPr>
+        <w:t>4</w:t>
+      </w:r>
+      <w:r>
+        <w:rPr>
+          <w:noProof/>
+        </w:rPr>
         <w:fldChar w:fldCharType="end"/>
       </w:r>
     </w:p>
@@ -2312,37 +2310,60 @@
         <w:pStyle w:val="TDC1"/>
         <w:numPr>
           <w:ilvl w:val="0"/>
-          <w:numId w:val="2"/>
+          <w:numId w:val="55"/>
         </w:numPr>
-      </w:pPr>
-      <w:r>
         <w:rPr>
           <w:rFonts w:eastAsia="Arial Unicode MS" w:cs="Arial Unicode MS"/>
+          <w:noProof/>
+        </w:rPr>
+      </w:pPr>
+      <w:r>
+        <w:rPr>
+          <w:rFonts w:eastAsia="Arial Unicode MS" w:cs="Arial Unicode MS"/>
+          <w:noProof/>
         </w:rPr>
         <w:t>Tipificación de los cambios</w:t>
       </w:r>
       <w:r>
         <w:rPr>
           <w:rFonts w:eastAsia="Arial Unicode MS" w:cs="Arial Unicode MS"/>
+          <w:noProof/>
         </w:rPr>
         <w:tab/>
       </w:r>
       <w:r>
+        <w:rPr>
+          <w:noProof/>
+        </w:rPr>
         <w:fldChar w:fldCharType="begin"/>
       </w:r>
       <w:r>
+        <w:rPr>
+          <w:noProof/>
+        </w:rPr>
         <w:instrText xml:space="preserve"> PAGEREF _Toc2 \h </w:instrText>
       </w:r>
       <w:r>
+        <w:rPr>
+          <w:noProof/>
+        </w:rPr>
+      </w:r>
+      <w:r>
+        <w:rPr>
+          <w:noProof/>
+        </w:rPr>
         <w:fldChar w:fldCharType="separate"/>
       </w:r>
       <w:r>
         <w:rPr>
-          <w:rFonts w:eastAsia="Arial Unicode MS" w:cs="Arial Unicode MS"/>
-        </w:rPr>
-        <w:t>5</w:t>
-      </w:r>
-      <w:r>
+          <w:noProof/>
+        </w:rPr>
+        <w:t>4</w:t>
+      </w:r>
+      <w:r>
+        <w:rPr>
+          <w:noProof/>
+        </w:rPr>
         <w:fldChar w:fldCharType="end"/>
       </w:r>
     </w:p>
@@ -2351,37 +2372,59 @@
         <w:pStyle w:val="TDC1"/>
         <w:numPr>
           <w:ilvl w:val="0"/>
-          <w:numId w:val="3"/>
+          <w:numId w:val="55"/>
         </w:numPr>
+        <w:rPr>
+          <w:noProof/>
+        </w:rPr>
       </w:pPr>
       <w:r>
         <w:rPr>
           <w:rFonts w:eastAsia="Arial Unicode MS" w:cs="Arial Unicode MS"/>
+          <w:noProof/>
         </w:rPr>
         <w:t>Estados de las solicitudes</w:t>
       </w:r>
       <w:r>
         <w:rPr>
           <w:rFonts w:eastAsia="Arial Unicode MS" w:cs="Arial Unicode MS"/>
+          <w:noProof/>
         </w:rPr>
         <w:tab/>
       </w:r>
       <w:r>
+        <w:rPr>
+          <w:noProof/>
+        </w:rPr>
         <w:fldChar w:fldCharType="begin"/>
       </w:r>
       <w:r>
+        <w:rPr>
+          <w:noProof/>
+        </w:rPr>
         <w:instrText xml:space="preserve"> PAGEREF _Toc3 \h </w:instrText>
       </w:r>
       <w:r>
+        <w:rPr>
+          <w:noProof/>
+        </w:rPr>
+      </w:r>
+      <w:r>
+        <w:rPr>
+          <w:noProof/>
+        </w:rPr>
         <w:fldChar w:fldCharType="separate"/>
       </w:r>
       <w:r>
         <w:rPr>
-          <w:rFonts w:eastAsia="Arial Unicode MS" w:cs="Arial Unicode MS"/>
-        </w:rPr>
-        <w:t>6</w:t>
-      </w:r>
-      <w:r>
+          <w:noProof/>
+        </w:rPr>
+        <w:t>5</w:t>
+      </w:r>
+      <w:r>
+        <w:rPr>
+          <w:noProof/>
+        </w:rPr>
         <w:fldChar w:fldCharType="end"/>
       </w:r>
     </w:p>
@@ -2390,37 +2433,59 @@
         <w:pStyle w:val="TDC1"/>
         <w:numPr>
           <w:ilvl w:val="0"/>
-          <w:numId w:val="4"/>
+          <w:numId w:val="55"/>
         </w:numPr>
+        <w:rPr>
+          <w:noProof/>
+        </w:rPr>
       </w:pPr>
       <w:r>
         <w:rPr>
           <w:rFonts w:eastAsia="Arial Unicode MS" w:cs="Arial Unicode MS"/>
+          <w:noProof/>
         </w:rPr>
         <w:t>Solicitud de cambio</w:t>
       </w:r>
       <w:r>
         <w:rPr>
           <w:rFonts w:eastAsia="Arial Unicode MS" w:cs="Arial Unicode MS"/>
+          <w:noProof/>
         </w:rPr>
         <w:tab/>
       </w:r>
       <w:r>
+        <w:rPr>
+          <w:noProof/>
+        </w:rPr>
         <w:fldChar w:fldCharType="begin"/>
       </w:r>
       <w:r>
+        <w:rPr>
+          <w:noProof/>
+        </w:rPr>
         <w:instrText xml:space="preserve"> PAGEREF _Toc4 \h </w:instrText>
       </w:r>
       <w:r>
+        <w:rPr>
+          <w:noProof/>
+        </w:rPr>
+      </w:r>
+      <w:r>
+        <w:rPr>
+          <w:noProof/>
+        </w:rPr>
         <w:fldChar w:fldCharType="separate"/>
       </w:r>
       <w:r>
         <w:rPr>
-          <w:rFonts w:eastAsia="Arial Unicode MS" w:cs="Arial Unicode MS"/>
+          <w:noProof/>
         </w:rPr>
         <w:t>6</w:t>
       </w:r>
       <w:r>
+        <w:rPr>
+          <w:noProof/>
+        </w:rPr>
         <w:fldChar w:fldCharType="end"/>
       </w:r>
     </w:p>
@@ -2429,37 +2494,59 @@
         <w:pStyle w:val="TDC1"/>
         <w:numPr>
           <w:ilvl w:val="0"/>
-          <w:numId w:val="5"/>
+          <w:numId w:val="55"/>
         </w:numPr>
+        <w:rPr>
+          <w:noProof/>
+        </w:rPr>
       </w:pPr>
       <w:r>
         <w:rPr>
           <w:rFonts w:eastAsia="Arial Unicode MS" w:cs="Arial Unicode MS"/>
+          <w:noProof/>
         </w:rPr>
         <w:t>Proceso de Gestión de Cambios</w:t>
       </w:r>
       <w:r>
         <w:rPr>
           <w:rFonts w:eastAsia="Arial Unicode MS" w:cs="Arial Unicode MS"/>
+          <w:noProof/>
         </w:rPr>
         <w:tab/>
       </w:r>
       <w:r>
+        <w:rPr>
+          <w:noProof/>
+        </w:rPr>
         <w:fldChar w:fldCharType="begin"/>
       </w:r>
       <w:r>
+        <w:rPr>
+          <w:noProof/>
+        </w:rPr>
         <w:instrText xml:space="preserve"> PAGEREF _Toc5 \h </w:instrText>
       </w:r>
       <w:r>
+        <w:rPr>
+          <w:noProof/>
+        </w:rPr>
+      </w:r>
+      <w:r>
+        <w:rPr>
+          <w:noProof/>
+        </w:rPr>
         <w:fldChar w:fldCharType="separate"/>
       </w:r>
       <w:r>
         <w:rPr>
-          <w:rFonts w:eastAsia="Arial Unicode MS" w:cs="Arial Unicode MS"/>
+          <w:noProof/>
         </w:rPr>
         <w:t>7</w:t>
       </w:r>
       <w:r>
+        <w:rPr>
+          <w:noProof/>
+        </w:rPr>
         <w:fldChar w:fldCharType="end"/>
       </w:r>
     </w:p>
@@ -2470,35 +2557,57 @@
           <w:ilvl w:val="1"/>
           <w:numId w:val="2"/>
         </w:numPr>
+        <w:rPr>
+          <w:noProof/>
+        </w:rPr>
       </w:pPr>
       <w:r>
         <w:rPr>
           <w:rFonts w:eastAsia="Arial Unicode MS" w:cs="Arial Unicode MS"/>
+          <w:noProof/>
         </w:rPr>
         <w:t xml:space="preserve"> Recibir y analizar la petición</w:t>
       </w:r>
       <w:r>
         <w:rPr>
           <w:rFonts w:eastAsia="Arial Unicode MS" w:cs="Arial Unicode MS"/>
+          <w:noProof/>
         </w:rPr>
         <w:tab/>
       </w:r>
       <w:r>
+        <w:rPr>
+          <w:noProof/>
+        </w:rPr>
         <w:fldChar w:fldCharType="begin"/>
       </w:r>
       <w:r>
+        <w:rPr>
+          <w:noProof/>
+        </w:rPr>
         <w:instrText xml:space="preserve"> PAGEREF _Toc6 \h </w:instrText>
       </w:r>
       <w:r>
+        <w:rPr>
+          <w:noProof/>
+        </w:rPr>
+      </w:r>
+      <w:r>
+        <w:rPr>
+          <w:noProof/>
+        </w:rPr>
         <w:fldChar w:fldCharType="separate"/>
       </w:r>
       <w:r>
         <w:rPr>
-          <w:rFonts w:eastAsia="Arial Unicode MS" w:cs="Arial Unicode MS"/>
-        </w:rPr>
-        <w:t>9</w:t>
-      </w:r>
-      <w:r>
+          <w:noProof/>
+        </w:rPr>
+        <w:t>8</w:t>
+      </w:r>
+      <w:r>
+        <w:rPr>
+          <w:noProof/>
+        </w:rPr>
         <w:fldChar w:fldCharType="end"/>
       </w:r>
     </w:p>
@@ -2509,35 +2618,57 @@
           <w:ilvl w:val="1"/>
           <w:numId w:val="6"/>
         </w:numPr>
+        <w:rPr>
+          <w:noProof/>
+        </w:rPr>
       </w:pPr>
       <w:r>
         <w:rPr>
           <w:rFonts w:eastAsia="Arial Unicode MS" w:cs="Arial Unicode MS"/>
+          <w:noProof/>
         </w:rPr>
         <w:t xml:space="preserve"> Clasificar el cambio</w:t>
       </w:r>
       <w:r>
         <w:rPr>
           <w:rFonts w:eastAsia="Arial Unicode MS" w:cs="Arial Unicode MS"/>
+          <w:noProof/>
         </w:rPr>
         <w:tab/>
       </w:r>
       <w:r>
+        <w:rPr>
+          <w:noProof/>
+        </w:rPr>
         <w:fldChar w:fldCharType="begin"/>
       </w:r>
       <w:r>
+        <w:rPr>
+          <w:noProof/>
+        </w:rPr>
         <w:instrText xml:space="preserve"> PAGEREF _Toc7 \h </w:instrText>
       </w:r>
       <w:r>
+        <w:rPr>
+          <w:noProof/>
+        </w:rPr>
+      </w:r>
+      <w:r>
+        <w:rPr>
+          <w:noProof/>
+        </w:rPr>
         <w:fldChar w:fldCharType="separate"/>
       </w:r>
       <w:r>
         <w:rPr>
-          <w:rFonts w:eastAsia="Arial Unicode MS" w:cs="Arial Unicode MS"/>
+          <w:noProof/>
         </w:rPr>
         <w:t>9</w:t>
       </w:r>
       <w:r>
+        <w:rPr>
+          <w:noProof/>
+        </w:rPr>
         <w:fldChar w:fldCharType="end"/>
       </w:r>
     </w:p>
@@ -2548,35 +2679,57 @@
           <w:ilvl w:val="1"/>
           <w:numId w:val="7"/>
         </w:numPr>
+        <w:rPr>
+          <w:noProof/>
+        </w:rPr>
       </w:pPr>
       <w:r>
         <w:rPr>
           <w:rFonts w:eastAsia="Arial Unicode MS" w:cs="Arial Unicode MS"/>
+          <w:noProof/>
         </w:rPr>
         <w:t xml:space="preserve"> Evaluación del impacto y riesgos</w:t>
       </w:r>
       <w:r>
         <w:rPr>
           <w:rFonts w:eastAsia="Arial Unicode MS" w:cs="Arial Unicode MS"/>
+          <w:noProof/>
         </w:rPr>
         <w:tab/>
       </w:r>
       <w:r>
+        <w:rPr>
+          <w:noProof/>
+        </w:rPr>
         <w:fldChar w:fldCharType="begin"/>
       </w:r>
       <w:r>
+        <w:rPr>
+          <w:noProof/>
+        </w:rPr>
         <w:instrText xml:space="preserve"> PAGEREF _Toc8 \h </w:instrText>
       </w:r>
       <w:r>
+        <w:rPr>
+          <w:noProof/>
+        </w:rPr>
+      </w:r>
+      <w:r>
+        <w:rPr>
+          <w:noProof/>
+        </w:rPr>
         <w:fldChar w:fldCharType="separate"/>
       </w:r>
       <w:r>
         <w:rPr>
-          <w:rFonts w:eastAsia="Arial Unicode MS" w:cs="Arial Unicode MS"/>
-        </w:rPr>
-        <w:t>10</w:t>
-      </w:r>
-      <w:r>
+          <w:noProof/>
+        </w:rPr>
+        <w:t>9</w:t>
+      </w:r>
+      <w:r>
+        <w:rPr>
+          <w:noProof/>
+        </w:rPr>
         <w:fldChar w:fldCharType="end"/>
       </w:r>
     </w:p>
@@ -2587,35 +2740,57 @@
           <w:ilvl w:val="1"/>
           <w:numId w:val="8"/>
         </w:numPr>
+        <w:rPr>
+          <w:noProof/>
+        </w:rPr>
       </w:pPr>
       <w:r>
         <w:rPr>
           <w:rFonts w:eastAsia="Arial Unicode MS" w:cs="Arial Unicode MS"/>
+          <w:noProof/>
         </w:rPr>
         <w:t xml:space="preserve"> Aprobación del cambio </w:t>
       </w:r>
       <w:r>
         <w:rPr>
           <w:rFonts w:eastAsia="Arial Unicode MS" w:cs="Arial Unicode MS"/>
+          <w:noProof/>
         </w:rPr>
         <w:tab/>
       </w:r>
       <w:r>
+        <w:rPr>
+          <w:noProof/>
+        </w:rPr>
         <w:fldChar w:fldCharType="begin"/>
       </w:r>
       <w:r>
+        <w:rPr>
+          <w:noProof/>
+        </w:rPr>
         <w:instrText xml:space="preserve"> PAGEREF _Toc9 \h </w:instrText>
       </w:r>
       <w:r>
+        <w:rPr>
+          <w:noProof/>
+        </w:rPr>
+      </w:r>
+      <w:r>
+        <w:rPr>
+          <w:noProof/>
+        </w:rPr>
         <w:fldChar w:fldCharType="separate"/>
       </w:r>
       <w:r>
         <w:rPr>
-          <w:rFonts w:eastAsia="Arial Unicode MS" w:cs="Arial Unicode MS"/>
+          <w:noProof/>
         </w:rPr>
         <w:t>10</w:t>
       </w:r>
       <w:r>
+        <w:rPr>
+          <w:noProof/>
+        </w:rPr>
         <w:fldChar w:fldCharType="end"/>
       </w:r>
     </w:p>
@@ -2626,35 +2801,57 @@
           <w:ilvl w:val="1"/>
           <w:numId w:val="9"/>
         </w:numPr>
+        <w:rPr>
+          <w:noProof/>
+        </w:rPr>
       </w:pPr>
       <w:r>
         <w:rPr>
           <w:rFonts w:eastAsia="Arial Unicode MS" w:cs="Arial Unicode MS"/>
+          <w:noProof/>
         </w:rPr>
         <w:t xml:space="preserve"> Planificación y calendarización</w:t>
       </w:r>
       <w:r>
         <w:rPr>
           <w:rFonts w:eastAsia="Arial Unicode MS" w:cs="Arial Unicode MS"/>
+          <w:noProof/>
         </w:rPr>
         <w:tab/>
       </w:r>
       <w:r>
+        <w:rPr>
+          <w:noProof/>
+        </w:rPr>
         <w:fldChar w:fldCharType="begin"/>
       </w:r>
       <w:r>
+        <w:rPr>
+          <w:noProof/>
+        </w:rPr>
         <w:instrText xml:space="preserve"> PAGEREF _Toc10 \h </w:instrText>
       </w:r>
       <w:r>
+        <w:rPr>
+          <w:noProof/>
+        </w:rPr>
+      </w:r>
+      <w:r>
+        <w:rPr>
+          <w:noProof/>
+        </w:rPr>
         <w:fldChar w:fldCharType="separate"/>
       </w:r>
       <w:r>
         <w:rPr>
-          <w:rFonts w:eastAsia="Arial Unicode MS" w:cs="Arial Unicode MS"/>
-        </w:rPr>
-        <w:t>11</w:t>
-      </w:r>
-      <w:r>
+          <w:noProof/>
+        </w:rPr>
+        <w:t>10</w:t>
+      </w:r>
+      <w:r>
+        <w:rPr>
+          <w:noProof/>
+        </w:rPr>
         <w:fldChar w:fldCharType="end"/>
       </w:r>
     </w:p>
@@ -2665,35 +2862,57 @@
           <w:ilvl w:val="1"/>
           <w:numId w:val="10"/>
         </w:numPr>
+        <w:rPr>
+          <w:noProof/>
+        </w:rPr>
       </w:pPr>
       <w:r>
         <w:rPr>
           <w:rFonts w:eastAsia="Arial Unicode MS" w:cs="Arial Unicode MS"/>
+          <w:noProof/>
         </w:rPr>
         <w:t xml:space="preserve"> Implementación del cambio</w:t>
       </w:r>
       <w:r>
         <w:rPr>
           <w:rFonts w:eastAsia="Arial Unicode MS" w:cs="Arial Unicode MS"/>
+          <w:noProof/>
         </w:rPr>
         <w:tab/>
       </w:r>
       <w:r>
+        <w:rPr>
+          <w:noProof/>
+        </w:rPr>
         <w:fldChar w:fldCharType="begin"/>
       </w:r>
       <w:r>
+        <w:rPr>
+          <w:noProof/>
+        </w:rPr>
         <w:instrText xml:space="preserve"> PAGEREF _Toc11 \h </w:instrText>
       </w:r>
       <w:r>
+        <w:rPr>
+          <w:noProof/>
+        </w:rPr>
+      </w:r>
+      <w:r>
+        <w:rPr>
+          <w:noProof/>
+        </w:rPr>
         <w:fldChar w:fldCharType="separate"/>
       </w:r>
       <w:r>
         <w:rPr>
-          <w:rFonts w:eastAsia="Arial Unicode MS" w:cs="Arial Unicode MS"/>
+          <w:noProof/>
         </w:rPr>
         <w:t>11</w:t>
       </w:r>
       <w:r>
+        <w:rPr>
+          <w:noProof/>
+        </w:rPr>
         <w:fldChar w:fldCharType="end"/>
       </w:r>
     </w:p>
@@ -2704,35 +2923,57 @@
           <w:ilvl w:val="1"/>
           <w:numId w:val="11"/>
         </w:numPr>
+        <w:rPr>
+          <w:noProof/>
+        </w:rPr>
       </w:pPr>
       <w:r>
         <w:rPr>
           <w:rFonts w:eastAsia="Arial Unicode MS" w:cs="Arial Unicode MS"/>
+          <w:noProof/>
         </w:rPr>
         <w:t xml:space="preserve"> Cambios urgentes</w:t>
       </w:r>
       <w:r>
         <w:rPr>
           <w:rFonts w:eastAsia="Arial Unicode MS" w:cs="Arial Unicode MS"/>
+          <w:noProof/>
         </w:rPr>
         <w:tab/>
       </w:r>
       <w:r>
+        <w:rPr>
+          <w:noProof/>
+        </w:rPr>
         <w:fldChar w:fldCharType="begin"/>
       </w:r>
       <w:r>
+        <w:rPr>
+          <w:noProof/>
+        </w:rPr>
         <w:instrText xml:space="preserve"> PAGEREF _Toc12 \h </w:instrText>
       </w:r>
       <w:r>
+        <w:rPr>
+          <w:noProof/>
+        </w:rPr>
+      </w:r>
+      <w:r>
+        <w:rPr>
+          <w:noProof/>
+        </w:rPr>
         <w:fldChar w:fldCharType="separate"/>
       </w:r>
       <w:r>
         <w:rPr>
-          <w:rFonts w:eastAsia="Arial Unicode MS" w:cs="Arial Unicode MS"/>
+          <w:noProof/>
         </w:rPr>
         <w:t>12</w:t>
       </w:r>
       <w:r>
+        <w:rPr>
+          <w:noProof/>
+        </w:rPr>
         <w:fldChar w:fldCharType="end"/>
       </w:r>
     </w:p>
@@ -2743,35 +2984,57 @@
           <w:ilvl w:val="1"/>
           <w:numId w:val="12"/>
         </w:numPr>
+        <w:rPr>
+          <w:noProof/>
+        </w:rPr>
       </w:pPr>
       <w:r>
         <w:rPr>
           <w:rFonts w:eastAsia="Arial Unicode MS" w:cs="Arial Unicode MS"/>
+          <w:noProof/>
         </w:rPr>
         <w:t xml:space="preserve"> Verificación de la implementación</w:t>
       </w:r>
       <w:r>
         <w:rPr>
           <w:rFonts w:eastAsia="Arial Unicode MS" w:cs="Arial Unicode MS"/>
+          <w:noProof/>
         </w:rPr>
         <w:tab/>
       </w:r>
       <w:r>
+        <w:rPr>
+          <w:noProof/>
+        </w:rPr>
         <w:fldChar w:fldCharType="begin"/>
       </w:r>
       <w:r>
+        <w:rPr>
+          <w:noProof/>
+        </w:rPr>
         <w:instrText xml:space="preserve"> PAGEREF _Toc13 \h </w:instrText>
       </w:r>
       <w:r>
+        <w:rPr>
+          <w:noProof/>
+        </w:rPr>
+      </w:r>
+      <w:r>
+        <w:rPr>
+          <w:noProof/>
+        </w:rPr>
         <w:fldChar w:fldCharType="separate"/>
       </w:r>
       <w:r>
         <w:rPr>
-          <w:rFonts w:eastAsia="Arial Unicode MS" w:cs="Arial Unicode MS"/>
+          <w:noProof/>
         </w:rPr>
         <w:t>12</w:t>
       </w:r>
       <w:r>
+        <w:rPr>
+          <w:noProof/>
+        </w:rPr>
         <w:fldChar w:fldCharType="end"/>
       </w:r>
     </w:p>
@@ -2782,35 +3045,57 @@
           <w:ilvl w:val="1"/>
           <w:numId w:val="13"/>
         </w:numPr>
+        <w:rPr>
+          <w:noProof/>
+        </w:rPr>
       </w:pPr>
       <w:r>
         <w:rPr>
           <w:rFonts w:eastAsia="Arial Unicode MS" w:cs="Arial Unicode MS"/>
+          <w:noProof/>
         </w:rPr>
         <w:t xml:space="preserve"> Cierre</w:t>
       </w:r>
       <w:r>
         <w:rPr>
           <w:rFonts w:eastAsia="Arial Unicode MS" w:cs="Arial Unicode MS"/>
+          <w:noProof/>
         </w:rPr>
         <w:tab/>
       </w:r>
       <w:r>
+        <w:rPr>
+          <w:noProof/>
+        </w:rPr>
         <w:fldChar w:fldCharType="begin"/>
       </w:r>
       <w:r>
+        <w:rPr>
+          <w:noProof/>
+        </w:rPr>
         <w:instrText xml:space="preserve"> PAGEREF _Toc14 \h </w:instrText>
       </w:r>
       <w:r>
+        <w:rPr>
+          <w:noProof/>
+        </w:rPr>
+      </w:r>
+      <w:r>
+        <w:rPr>
+          <w:noProof/>
+        </w:rPr>
         <w:fldChar w:fldCharType="separate"/>
       </w:r>
       <w:r>
         <w:rPr>
-          <w:rFonts w:eastAsia="Arial Unicode MS" w:cs="Arial Unicode MS"/>
+          <w:noProof/>
         </w:rPr>
         <w:t>13</w:t>
       </w:r>
       <w:r>
+        <w:rPr>
+          <w:noProof/>
+        </w:rPr>
         <w:fldChar w:fldCharType="end"/>
       </w:r>
     </w:p>
@@ -2880,7 +3165,7 @@
           <w:szCs w:val="32"/>
         </w:rPr>
       </w:pPr>
-      <w:bookmarkStart w:id="0" w:name="_Toc"/>
+      <w:bookmarkStart w:id="1" w:name="_Toc"/>
       <w:r>
         <w:rPr>
           <w:rFonts w:ascii="Calibri" w:eastAsia="Calibri" w:hAnsi="Calibri" w:cs="Calibri"/>
@@ -2889,7 +3174,7 @@
         </w:rPr>
         <w:t>Introducción</w:t>
       </w:r>
-      <w:bookmarkEnd w:id="0"/>
+      <w:bookmarkEnd w:id="1"/>
     </w:p>
     <w:p>
       <w:pPr>
@@ -2987,35 +3272,6 @@
         </w:rPr>
         <w:t>ndares de calidad.</w:t>
       </w:r>
-    </w:p>
-    <w:p>
-      <w:pPr>
-        <w:pStyle w:val="Body"/>
-      </w:pPr>
-    </w:p>
-    <w:p>
-      <w:pPr>
-        <w:pStyle w:val="Encabezado2"/>
-        <w:numPr>
-          <w:ilvl w:val="1"/>
-          <w:numId w:val="15"/>
-        </w:numPr>
-        <w:rPr>
-          <w:rFonts w:ascii="Calibri" w:eastAsia="Calibri" w:hAnsi="Calibri" w:cs="Calibri"/>
-          <w:sz w:val="28"/>
-          <w:szCs w:val="28"/>
-        </w:rPr>
-      </w:pPr>
-      <w:bookmarkStart w:id="1" w:name="_Toc1"/>
-      <w:r>
-        <w:rPr>
-          <w:rFonts w:ascii="Calibri" w:eastAsia="Calibri" w:hAnsi="Calibri" w:cs="Calibri"/>
-          <w:sz w:val="28"/>
-          <w:szCs w:val="28"/>
-        </w:rPr>
-        <w:t xml:space="preserve"> Propósito</w:t>
-      </w:r>
-      <w:bookmarkEnd w:id="1"/>
     </w:p>
     <w:p>
       <w:pPr>
@@ -3242,7 +3498,13 @@
               <w:right w:w="80" w:type="dxa"/>
             </w:tcMar>
           </w:tcPr>
-          <w:p/>
+          <w:p>
+            <w:pPr>
+              <w:rPr>
+                <w:lang w:val="es-PE"/>
+              </w:rPr>
+            </w:pPr>
+          </w:p>
         </w:tc>
         <w:tc>
           <w:tcPr>
@@ -4380,7 +4642,6 @@
                 <w:sz w:val="22"/>
                 <w:szCs w:val="22"/>
               </w:rPr>
-              <w:lastRenderedPageBreak/>
               <w:t>Alta</w:t>
             </w:r>
           </w:p>
@@ -4533,6 +4794,7 @@
                 <w:sz w:val="22"/>
                 <w:szCs w:val="22"/>
               </w:rPr>
+              <w:lastRenderedPageBreak/>
               <w:t>Baja</w:t>
             </w:r>
           </w:p>
@@ -5699,7 +5961,6 @@
                 <w:sz w:val="22"/>
                 <w:szCs w:val="22"/>
               </w:rPr>
-              <w:lastRenderedPageBreak/>
               <w:t xml:space="preserve">En implementación </w:t>
             </w:r>
           </w:p>
@@ -5834,6 +6095,7 @@
                 <w:sz w:val="22"/>
                 <w:szCs w:val="22"/>
               </w:rPr>
+              <w:lastRenderedPageBreak/>
               <w:t xml:space="preserve">En </w:t>
             </w:r>
             <w:r>
@@ -6134,49 +6396,29 @@
     <w:p>
       <w:pPr>
         <w:ind w:left="360" w:firstLine="360"/>
-      </w:pPr>
-      <w:r>
-        <w:t xml:space="preserve">El </w:t>
+        <w:rPr>
+          <w:lang w:val="es-PE"/>
+        </w:rPr>
+      </w:pPr>
+      <w:r>
+        <w:rPr>
+          <w:lang w:val="es-PE"/>
+        </w:rPr>
+        <w:t xml:space="preserve">El formato de la solicitud de cambio a utilizar </w:t>
       </w:r>
       <w:proofErr w:type="spellStart"/>
       <w:r>
-        <w:t>formato</w:t>
+        <w:rPr>
+          <w:lang w:val="es-PE"/>
+        </w:rPr>
+        <w:t>sera</w:t>
       </w:r>
       <w:proofErr w:type="spellEnd"/>
       <w:r>
-        <w:t xml:space="preserve"> de la </w:t>
-      </w:r>
-      <w:proofErr w:type="spellStart"/>
-      <w:r>
-        <w:t>solicitud</w:t>
-      </w:r>
-      <w:proofErr w:type="spellEnd"/>
-      <w:r>
-        <w:t xml:space="preserve"> de </w:t>
-      </w:r>
-      <w:proofErr w:type="spellStart"/>
-      <w:r>
-        <w:t>cambio</w:t>
-      </w:r>
-      <w:proofErr w:type="spellEnd"/>
-      <w:r>
-        <w:t xml:space="preserve"> a </w:t>
-      </w:r>
-      <w:proofErr w:type="spellStart"/>
-      <w:r>
-        <w:t>utilizar</w:t>
-      </w:r>
-      <w:proofErr w:type="spellEnd"/>
-      <w:r>
-        <w:t xml:space="preserve"> sera el </w:t>
-      </w:r>
-      <w:proofErr w:type="spellStart"/>
-      <w:r>
-        <w:t>siguiente</w:t>
-      </w:r>
-      <w:proofErr w:type="spellEnd"/>
-      <w:r>
-        <w:t>:</w:t>
+        <w:rPr>
+          <w:lang w:val="es-PE"/>
+        </w:rPr>
+        <w:t xml:space="preserve"> el siguiente:</w:t>
       </w:r>
     </w:p>
     <w:p>
@@ -6639,7 +6881,13 @@
               <w:right w:w="80" w:type="dxa"/>
             </w:tcMar>
           </w:tcPr>
-          <w:p/>
+          <w:p>
+            <w:pPr>
+              <w:rPr>
+                <w:lang w:val="es-PE"/>
+              </w:rPr>
+            </w:pPr>
+          </w:p>
         </w:tc>
       </w:tr>
       <w:tr>
@@ -7197,7 +7445,6 @@
                 <w:i/>
                 <w:iCs/>
               </w:rPr>
-              <w:lastRenderedPageBreak/>
               <w:t>Leyenda</w:t>
             </w:r>
             <w:r>
@@ -7265,6 +7512,7 @@
                 <w:rStyle w:val="None"/>
                 <w:rFonts w:ascii="Calibri" w:eastAsia="Calibri" w:hAnsi="Calibri" w:cs="Calibri"/>
               </w:rPr>
+              <w:lastRenderedPageBreak/>
               <w:t>NIVEL DE IMPACTO</w:t>
             </w:r>
           </w:p>
@@ -7545,6 +7793,9 @@
           <w:p>
             <w:pPr>
               <w:ind w:left="-174"/>
+              <w:rPr>
+                <w:lang w:val="es-PE"/>
+              </w:rPr>
             </w:pPr>
           </w:p>
         </w:tc>
@@ -7621,6 +7872,448 @@
                 <w:rFonts w:ascii="Calibri" w:eastAsia="Calibri" w:hAnsi="Calibri" w:cs="Calibri"/>
               </w:rPr>
               <w:t>Fecha de recepción y análisis de la solicitud</w:t>
+            </w:r>
+          </w:p>
+        </w:tc>
+        <w:tc>
+          <w:tcPr>
+            <w:tcW w:w="4888" w:type="dxa"/>
+            <w:gridSpan w:val="3"/>
+            <w:tcBorders>
+              <w:top w:val="single" w:sz="4" w:space="0" w:color="000000"/>
+              <w:left w:val="single" w:sz="4" w:space="0" w:color="000000"/>
+              <w:bottom w:val="single" w:sz="4" w:space="0" w:color="000000"/>
+              <w:right w:val="single" w:sz="4" w:space="0" w:color="000000"/>
+            </w:tcBorders>
+            <w:shd w:val="clear" w:color="auto" w:fill="auto"/>
+            <w:tcMar>
+              <w:top w:w="80" w:type="dxa"/>
+              <w:left w:w="494" w:type="dxa"/>
+              <w:bottom w:w="80" w:type="dxa"/>
+              <w:right w:w="80" w:type="dxa"/>
+            </w:tcMar>
+          </w:tcPr>
+          <w:p>
+            <w:pPr>
+              <w:rPr>
+                <w:lang w:val="es-PE"/>
+              </w:rPr>
+            </w:pPr>
+          </w:p>
+        </w:tc>
+      </w:tr>
+      <w:tr>
+        <w:trPr>
+          <w:trHeight w:val="250"/>
+        </w:trPr>
+        <w:tc>
+          <w:tcPr>
+            <w:tcW w:w="4355" w:type="dxa"/>
+            <w:gridSpan w:val="3"/>
+            <w:tcBorders>
+              <w:top w:val="single" w:sz="4" w:space="0" w:color="000000"/>
+              <w:left w:val="single" w:sz="4" w:space="0" w:color="000000"/>
+              <w:bottom w:val="single" w:sz="4" w:space="0" w:color="000000"/>
+              <w:right w:val="single" w:sz="4" w:space="0" w:color="000000"/>
+            </w:tcBorders>
+            <w:shd w:val="clear" w:color="auto" w:fill="auto"/>
+            <w:tcMar>
+              <w:top w:w="80" w:type="dxa"/>
+              <w:left w:w="494" w:type="dxa"/>
+              <w:bottom w:w="80" w:type="dxa"/>
+              <w:right w:w="80" w:type="dxa"/>
+            </w:tcMar>
+          </w:tcPr>
+          <w:p>
+            <w:pPr>
+              <w:pStyle w:val="BodyA"/>
+              <w:ind w:left="-174"/>
+              <w:jc w:val="both"/>
+            </w:pPr>
+            <w:r>
+              <w:rPr>
+                <w:rStyle w:val="None"/>
+                <w:rFonts w:ascii="Calibri" w:eastAsia="Calibri" w:hAnsi="Calibri" w:cs="Calibri"/>
+              </w:rPr>
+              <w:t>Fecha de clasificación del cambio</w:t>
+            </w:r>
+          </w:p>
+        </w:tc>
+        <w:tc>
+          <w:tcPr>
+            <w:tcW w:w="4888" w:type="dxa"/>
+            <w:gridSpan w:val="3"/>
+            <w:tcBorders>
+              <w:top w:val="single" w:sz="4" w:space="0" w:color="000000"/>
+              <w:left w:val="single" w:sz="4" w:space="0" w:color="000000"/>
+              <w:bottom w:val="single" w:sz="4" w:space="0" w:color="000000"/>
+              <w:right w:val="single" w:sz="4" w:space="0" w:color="000000"/>
+            </w:tcBorders>
+            <w:shd w:val="clear" w:color="auto" w:fill="auto"/>
+            <w:tcMar>
+              <w:top w:w="80" w:type="dxa"/>
+              <w:left w:w="494" w:type="dxa"/>
+              <w:bottom w:w="80" w:type="dxa"/>
+              <w:right w:w="80" w:type="dxa"/>
+            </w:tcMar>
+          </w:tcPr>
+          <w:p>
+            <w:pPr>
+              <w:rPr>
+                <w:lang w:val="es-PE"/>
+              </w:rPr>
+            </w:pPr>
+          </w:p>
+        </w:tc>
+      </w:tr>
+      <w:tr>
+        <w:trPr>
+          <w:trHeight w:val="490"/>
+        </w:trPr>
+        <w:tc>
+          <w:tcPr>
+            <w:tcW w:w="4355" w:type="dxa"/>
+            <w:gridSpan w:val="3"/>
+            <w:tcBorders>
+              <w:top w:val="single" w:sz="4" w:space="0" w:color="000000"/>
+              <w:left w:val="single" w:sz="4" w:space="0" w:color="000000"/>
+              <w:bottom w:val="single" w:sz="4" w:space="0" w:color="000000"/>
+              <w:right w:val="single" w:sz="4" w:space="0" w:color="000000"/>
+            </w:tcBorders>
+            <w:shd w:val="clear" w:color="auto" w:fill="auto"/>
+            <w:tcMar>
+              <w:top w:w="80" w:type="dxa"/>
+              <w:left w:w="494" w:type="dxa"/>
+              <w:bottom w:w="80" w:type="dxa"/>
+              <w:right w:w="80" w:type="dxa"/>
+            </w:tcMar>
+          </w:tcPr>
+          <w:p>
+            <w:pPr>
+              <w:pStyle w:val="BodyA"/>
+              <w:ind w:left="-174"/>
+              <w:jc w:val="both"/>
+            </w:pPr>
+            <w:r>
+              <w:rPr>
+                <w:rStyle w:val="None"/>
+                <w:rFonts w:ascii="Calibri" w:eastAsia="Calibri" w:hAnsi="Calibri" w:cs="Calibri"/>
+              </w:rPr>
+              <w:t>Fecha de evaluación del impacto y riesgos</w:t>
+            </w:r>
+          </w:p>
+        </w:tc>
+        <w:tc>
+          <w:tcPr>
+            <w:tcW w:w="4888" w:type="dxa"/>
+            <w:gridSpan w:val="3"/>
+            <w:tcBorders>
+              <w:top w:val="single" w:sz="4" w:space="0" w:color="000000"/>
+              <w:left w:val="single" w:sz="4" w:space="0" w:color="000000"/>
+              <w:bottom w:val="single" w:sz="4" w:space="0" w:color="000000"/>
+              <w:right w:val="single" w:sz="4" w:space="0" w:color="000000"/>
+            </w:tcBorders>
+            <w:shd w:val="clear" w:color="auto" w:fill="auto"/>
+            <w:tcMar>
+              <w:top w:w="80" w:type="dxa"/>
+              <w:left w:w="494" w:type="dxa"/>
+              <w:bottom w:w="80" w:type="dxa"/>
+              <w:right w:w="80" w:type="dxa"/>
+            </w:tcMar>
+          </w:tcPr>
+          <w:p>
+            <w:pPr>
+              <w:rPr>
+                <w:lang w:val="es-PE"/>
+              </w:rPr>
+            </w:pPr>
+          </w:p>
+        </w:tc>
+      </w:tr>
+      <w:tr>
+        <w:trPr>
+          <w:trHeight w:val="250"/>
+        </w:trPr>
+        <w:tc>
+          <w:tcPr>
+            <w:tcW w:w="4355" w:type="dxa"/>
+            <w:gridSpan w:val="3"/>
+            <w:tcBorders>
+              <w:top w:val="single" w:sz="4" w:space="0" w:color="000000"/>
+              <w:left w:val="single" w:sz="4" w:space="0" w:color="000000"/>
+              <w:bottom w:val="single" w:sz="4" w:space="0" w:color="000000"/>
+              <w:right w:val="single" w:sz="4" w:space="0" w:color="000000"/>
+            </w:tcBorders>
+            <w:shd w:val="clear" w:color="auto" w:fill="auto"/>
+            <w:tcMar>
+              <w:top w:w="80" w:type="dxa"/>
+              <w:left w:w="494" w:type="dxa"/>
+              <w:bottom w:w="80" w:type="dxa"/>
+              <w:right w:w="80" w:type="dxa"/>
+            </w:tcMar>
+          </w:tcPr>
+          <w:p>
+            <w:pPr>
+              <w:pStyle w:val="BodyA"/>
+              <w:ind w:left="-174"/>
+              <w:jc w:val="both"/>
+            </w:pPr>
+            <w:r>
+              <w:rPr>
+                <w:rStyle w:val="None"/>
+                <w:rFonts w:ascii="Calibri" w:eastAsia="Calibri" w:hAnsi="Calibri" w:cs="Calibri"/>
+              </w:rPr>
+              <w:t>Fecha de aprobación del cambio</w:t>
+            </w:r>
+          </w:p>
+        </w:tc>
+        <w:tc>
+          <w:tcPr>
+            <w:tcW w:w="4888" w:type="dxa"/>
+            <w:gridSpan w:val="3"/>
+            <w:tcBorders>
+              <w:top w:val="single" w:sz="4" w:space="0" w:color="000000"/>
+              <w:left w:val="single" w:sz="4" w:space="0" w:color="000000"/>
+              <w:bottom w:val="single" w:sz="4" w:space="0" w:color="000000"/>
+              <w:right w:val="single" w:sz="4" w:space="0" w:color="000000"/>
+            </w:tcBorders>
+            <w:shd w:val="clear" w:color="auto" w:fill="auto"/>
+            <w:tcMar>
+              <w:top w:w="80" w:type="dxa"/>
+              <w:left w:w="494" w:type="dxa"/>
+              <w:bottom w:w="80" w:type="dxa"/>
+              <w:right w:w="80" w:type="dxa"/>
+            </w:tcMar>
+          </w:tcPr>
+          <w:p>
+            <w:pPr>
+              <w:rPr>
+                <w:lang w:val="es-PE"/>
+              </w:rPr>
+            </w:pPr>
+          </w:p>
+        </w:tc>
+      </w:tr>
+      <w:tr>
+        <w:trPr>
+          <w:trHeight w:val="490"/>
+        </w:trPr>
+        <w:tc>
+          <w:tcPr>
+            <w:tcW w:w="4355" w:type="dxa"/>
+            <w:gridSpan w:val="3"/>
+            <w:tcBorders>
+              <w:top w:val="single" w:sz="4" w:space="0" w:color="000000"/>
+              <w:left w:val="single" w:sz="4" w:space="0" w:color="000000"/>
+              <w:bottom w:val="single" w:sz="4" w:space="0" w:color="000000"/>
+              <w:right w:val="single" w:sz="4" w:space="0" w:color="000000"/>
+            </w:tcBorders>
+            <w:shd w:val="clear" w:color="auto" w:fill="auto"/>
+            <w:tcMar>
+              <w:top w:w="80" w:type="dxa"/>
+              <w:left w:w="494" w:type="dxa"/>
+              <w:bottom w:w="80" w:type="dxa"/>
+              <w:right w:w="80" w:type="dxa"/>
+            </w:tcMar>
+          </w:tcPr>
+          <w:p>
+            <w:pPr>
+              <w:pStyle w:val="BodyA"/>
+              <w:ind w:left="-174"/>
+              <w:jc w:val="both"/>
+            </w:pPr>
+            <w:r>
+              <w:rPr>
+                <w:rStyle w:val="None"/>
+                <w:rFonts w:ascii="Calibri" w:eastAsia="Calibri" w:hAnsi="Calibri" w:cs="Calibri"/>
+              </w:rPr>
+              <w:t>Fecha de planificación y calendarización</w:t>
+            </w:r>
+          </w:p>
+        </w:tc>
+        <w:tc>
+          <w:tcPr>
+            <w:tcW w:w="4888" w:type="dxa"/>
+            <w:gridSpan w:val="3"/>
+            <w:tcBorders>
+              <w:top w:val="single" w:sz="4" w:space="0" w:color="000000"/>
+              <w:left w:val="single" w:sz="4" w:space="0" w:color="000000"/>
+              <w:bottom w:val="single" w:sz="4" w:space="0" w:color="000000"/>
+              <w:right w:val="single" w:sz="4" w:space="0" w:color="000000"/>
+            </w:tcBorders>
+            <w:shd w:val="clear" w:color="auto" w:fill="auto"/>
+            <w:tcMar>
+              <w:top w:w="80" w:type="dxa"/>
+              <w:left w:w="494" w:type="dxa"/>
+              <w:bottom w:w="80" w:type="dxa"/>
+              <w:right w:w="80" w:type="dxa"/>
+            </w:tcMar>
+          </w:tcPr>
+          <w:p>
+            <w:pPr>
+              <w:rPr>
+                <w:lang w:val="es-PE"/>
+              </w:rPr>
+            </w:pPr>
+          </w:p>
+        </w:tc>
+      </w:tr>
+      <w:tr>
+        <w:trPr>
+          <w:trHeight w:val="250"/>
+        </w:trPr>
+        <w:tc>
+          <w:tcPr>
+            <w:tcW w:w="4355" w:type="dxa"/>
+            <w:gridSpan w:val="3"/>
+            <w:tcBorders>
+              <w:top w:val="single" w:sz="4" w:space="0" w:color="000000"/>
+              <w:left w:val="single" w:sz="4" w:space="0" w:color="000000"/>
+              <w:bottom w:val="single" w:sz="4" w:space="0" w:color="000000"/>
+              <w:right w:val="single" w:sz="4" w:space="0" w:color="000000"/>
+            </w:tcBorders>
+            <w:shd w:val="clear" w:color="auto" w:fill="auto"/>
+            <w:tcMar>
+              <w:top w:w="80" w:type="dxa"/>
+              <w:left w:w="494" w:type="dxa"/>
+              <w:bottom w:w="80" w:type="dxa"/>
+              <w:right w:w="80" w:type="dxa"/>
+            </w:tcMar>
+          </w:tcPr>
+          <w:p>
+            <w:pPr>
+              <w:pStyle w:val="BodyA"/>
+              <w:ind w:left="-174"/>
+              <w:jc w:val="both"/>
+            </w:pPr>
+            <w:r>
+              <w:rPr>
+                <w:rStyle w:val="None"/>
+                <w:rFonts w:ascii="Calibri" w:eastAsia="Calibri" w:hAnsi="Calibri" w:cs="Calibri"/>
+              </w:rPr>
+              <w:t>Fecha de implementación</w:t>
+            </w:r>
+          </w:p>
+        </w:tc>
+        <w:tc>
+          <w:tcPr>
+            <w:tcW w:w="4888" w:type="dxa"/>
+            <w:gridSpan w:val="3"/>
+            <w:tcBorders>
+              <w:top w:val="single" w:sz="4" w:space="0" w:color="000000"/>
+              <w:left w:val="single" w:sz="4" w:space="0" w:color="000000"/>
+              <w:bottom w:val="single" w:sz="4" w:space="0" w:color="000000"/>
+              <w:right w:val="single" w:sz="4" w:space="0" w:color="000000"/>
+            </w:tcBorders>
+            <w:shd w:val="clear" w:color="auto" w:fill="auto"/>
+            <w:tcMar>
+              <w:top w:w="80" w:type="dxa"/>
+              <w:left w:w="494" w:type="dxa"/>
+              <w:bottom w:w="80" w:type="dxa"/>
+              <w:right w:w="80" w:type="dxa"/>
+            </w:tcMar>
+          </w:tcPr>
+          <w:p/>
+        </w:tc>
+      </w:tr>
+      <w:tr>
+        <w:trPr>
+          <w:trHeight w:val="490"/>
+        </w:trPr>
+        <w:tc>
+          <w:tcPr>
+            <w:tcW w:w="4355" w:type="dxa"/>
+            <w:gridSpan w:val="3"/>
+            <w:tcBorders>
+              <w:top w:val="single" w:sz="4" w:space="0" w:color="000000"/>
+              <w:left w:val="single" w:sz="4" w:space="0" w:color="000000"/>
+              <w:bottom w:val="single" w:sz="4" w:space="0" w:color="000000"/>
+              <w:right w:val="single" w:sz="4" w:space="0" w:color="000000"/>
+            </w:tcBorders>
+            <w:shd w:val="clear" w:color="auto" w:fill="auto"/>
+            <w:tcMar>
+              <w:top w:w="80" w:type="dxa"/>
+              <w:left w:w="494" w:type="dxa"/>
+              <w:bottom w:w="80" w:type="dxa"/>
+              <w:right w:w="80" w:type="dxa"/>
+            </w:tcMar>
+          </w:tcPr>
+          <w:p>
+            <w:pPr>
+              <w:pStyle w:val="BodyA"/>
+              <w:ind w:left="-174"/>
+              <w:jc w:val="both"/>
+            </w:pPr>
+            <w:r>
+              <w:rPr>
+                <w:rStyle w:val="None"/>
+                <w:rFonts w:ascii="Calibri" w:eastAsia="Calibri" w:hAnsi="Calibri" w:cs="Calibri"/>
+              </w:rPr>
+              <w:t>Fecha de verificación de la implementación</w:t>
+            </w:r>
+          </w:p>
+        </w:tc>
+        <w:tc>
+          <w:tcPr>
+            <w:tcW w:w="4888" w:type="dxa"/>
+            <w:gridSpan w:val="3"/>
+            <w:tcBorders>
+              <w:top w:val="single" w:sz="4" w:space="0" w:color="000000"/>
+              <w:left w:val="single" w:sz="4" w:space="0" w:color="000000"/>
+              <w:bottom w:val="single" w:sz="4" w:space="0" w:color="000000"/>
+              <w:right w:val="single" w:sz="4" w:space="0" w:color="000000"/>
+            </w:tcBorders>
+            <w:shd w:val="clear" w:color="auto" w:fill="auto"/>
+            <w:tcMar>
+              <w:top w:w="80" w:type="dxa"/>
+              <w:left w:w="494" w:type="dxa"/>
+              <w:bottom w:w="80" w:type="dxa"/>
+              <w:right w:w="80" w:type="dxa"/>
+            </w:tcMar>
+          </w:tcPr>
+          <w:p>
+            <w:pPr>
+              <w:rPr>
+                <w:lang w:val="es-PE"/>
+              </w:rPr>
+            </w:pPr>
+          </w:p>
+        </w:tc>
+      </w:tr>
+      <w:tr>
+        <w:trPr>
+          <w:trHeight w:val="250"/>
+        </w:trPr>
+        <w:tc>
+          <w:tcPr>
+            <w:tcW w:w="4355" w:type="dxa"/>
+            <w:gridSpan w:val="3"/>
+            <w:tcBorders>
+              <w:top w:val="single" w:sz="4" w:space="0" w:color="000000"/>
+              <w:left w:val="single" w:sz="4" w:space="0" w:color="000000"/>
+              <w:bottom w:val="single" w:sz="4" w:space="0" w:color="000000"/>
+              <w:right w:val="single" w:sz="4" w:space="0" w:color="000000"/>
+            </w:tcBorders>
+            <w:shd w:val="clear" w:color="auto" w:fill="auto"/>
+            <w:tcMar>
+              <w:top w:w="80" w:type="dxa"/>
+              <w:left w:w="494" w:type="dxa"/>
+              <w:bottom w:w="80" w:type="dxa"/>
+              <w:right w:w="80" w:type="dxa"/>
+            </w:tcMar>
+          </w:tcPr>
+          <w:p>
+            <w:pPr>
+              <w:pStyle w:val="BodyA"/>
+              <w:ind w:left="-174"/>
+              <w:jc w:val="both"/>
+            </w:pPr>
+            <w:r>
+              <w:rPr>
+                <w:rStyle w:val="None"/>
+                <w:rFonts w:ascii="Calibri" w:eastAsia="Calibri" w:hAnsi="Calibri" w:cs="Calibri"/>
+              </w:rPr>
+              <w:t>Fecha de cierre</w:t>
             </w:r>
           </w:p>
         </w:tc>
@@ -7678,7 +8371,7 @@
                 <w:rStyle w:val="None"/>
                 <w:rFonts w:ascii="Calibri" w:eastAsia="Calibri" w:hAnsi="Calibri" w:cs="Calibri"/>
               </w:rPr>
-              <w:t>Fecha de clasificación del cambio</w:t>
+              <w:t>Fecha de rechazo de la solicitud</w:t>
             </w:r>
           </w:p>
         </w:tc>
@@ -7700,413 +8393,13 @@
               <w:right w:w="80" w:type="dxa"/>
             </w:tcMar>
           </w:tcPr>
-          <w:p/>
-        </w:tc>
-      </w:tr>
-      <w:tr>
-        <w:trPr>
-          <w:trHeight w:val="490"/>
-        </w:trPr>
-        <w:tc>
-          <w:tcPr>
-            <w:tcW w:w="4355" w:type="dxa"/>
-            <w:gridSpan w:val="3"/>
-            <w:tcBorders>
-              <w:top w:val="single" w:sz="4" w:space="0" w:color="000000"/>
-              <w:left w:val="single" w:sz="4" w:space="0" w:color="000000"/>
-              <w:bottom w:val="single" w:sz="4" w:space="0" w:color="000000"/>
-              <w:right w:val="single" w:sz="4" w:space="0" w:color="000000"/>
-            </w:tcBorders>
-            <w:shd w:val="clear" w:color="auto" w:fill="auto"/>
-            <w:tcMar>
-              <w:top w:w="80" w:type="dxa"/>
-              <w:left w:w="494" w:type="dxa"/>
-              <w:bottom w:w="80" w:type="dxa"/>
-              <w:right w:w="80" w:type="dxa"/>
-            </w:tcMar>
-          </w:tcPr>
-          <w:p>
-            <w:pPr>
-              <w:pStyle w:val="BodyA"/>
-              <w:ind w:left="-174"/>
-              <w:jc w:val="both"/>
-            </w:pPr>
-            <w:r>
-              <w:rPr>
-                <w:rStyle w:val="None"/>
-                <w:rFonts w:ascii="Calibri" w:eastAsia="Calibri" w:hAnsi="Calibri" w:cs="Calibri"/>
-              </w:rPr>
-              <w:t>Fecha de evaluación del impacto y riesgos</w:t>
-            </w:r>
-          </w:p>
-        </w:tc>
-        <w:tc>
-          <w:tcPr>
-            <w:tcW w:w="4888" w:type="dxa"/>
-            <w:gridSpan w:val="3"/>
-            <w:tcBorders>
-              <w:top w:val="single" w:sz="4" w:space="0" w:color="000000"/>
-              <w:left w:val="single" w:sz="4" w:space="0" w:color="000000"/>
-              <w:bottom w:val="single" w:sz="4" w:space="0" w:color="000000"/>
-              <w:right w:val="single" w:sz="4" w:space="0" w:color="000000"/>
-            </w:tcBorders>
-            <w:shd w:val="clear" w:color="auto" w:fill="auto"/>
-            <w:tcMar>
-              <w:top w:w="80" w:type="dxa"/>
-              <w:left w:w="494" w:type="dxa"/>
-              <w:bottom w:w="80" w:type="dxa"/>
-              <w:right w:w="80" w:type="dxa"/>
-            </w:tcMar>
-          </w:tcPr>
-          <w:p/>
-        </w:tc>
-      </w:tr>
-      <w:tr>
-        <w:trPr>
-          <w:trHeight w:val="250"/>
-        </w:trPr>
-        <w:tc>
-          <w:tcPr>
-            <w:tcW w:w="4355" w:type="dxa"/>
-            <w:gridSpan w:val="3"/>
-            <w:tcBorders>
-              <w:top w:val="single" w:sz="4" w:space="0" w:color="000000"/>
-              <w:left w:val="single" w:sz="4" w:space="0" w:color="000000"/>
-              <w:bottom w:val="single" w:sz="4" w:space="0" w:color="000000"/>
-              <w:right w:val="single" w:sz="4" w:space="0" w:color="000000"/>
-            </w:tcBorders>
-            <w:shd w:val="clear" w:color="auto" w:fill="auto"/>
-            <w:tcMar>
-              <w:top w:w="80" w:type="dxa"/>
-              <w:left w:w="494" w:type="dxa"/>
-              <w:bottom w:w="80" w:type="dxa"/>
-              <w:right w:w="80" w:type="dxa"/>
-            </w:tcMar>
-          </w:tcPr>
-          <w:p>
-            <w:pPr>
-              <w:pStyle w:val="BodyA"/>
-              <w:ind w:left="-174"/>
-              <w:jc w:val="both"/>
-            </w:pPr>
-            <w:r>
-              <w:rPr>
-                <w:rStyle w:val="None"/>
-                <w:rFonts w:ascii="Calibri" w:eastAsia="Calibri" w:hAnsi="Calibri" w:cs="Calibri"/>
-              </w:rPr>
-              <w:t>Fecha de aprobación del cambio</w:t>
-            </w:r>
-          </w:p>
-        </w:tc>
-        <w:tc>
-          <w:tcPr>
-            <w:tcW w:w="4888" w:type="dxa"/>
-            <w:gridSpan w:val="3"/>
-            <w:tcBorders>
-              <w:top w:val="single" w:sz="4" w:space="0" w:color="000000"/>
-              <w:left w:val="single" w:sz="4" w:space="0" w:color="000000"/>
-              <w:bottom w:val="single" w:sz="4" w:space="0" w:color="000000"/>
-              <w:right w:val="single" w:sz="4" w:space="0" w:color="000000"/>
-            </w:tcBorders>
-            <w:shd w:val="clear" w:color="auto" w:fill="auto"/>
-            <w:tcMar>
-              <w:top w:w="80" w:type="dxa"/>
-              <w:left w:w="494" w:type="dxa"/>
-              <w:bottom w:w="80" w:type="dxa"/>
-              <w:right w:w="80" w:type="dxa"/>
-            </w:tcMar>
-          </w:tcPr>
-          <w:p/>
-        </w:tc>
-      </w:tr>
-      <w:tr>
-        <w:trPr>
-          <w:trHeight w:val="490"/>
-        </w:trPr>
-        <w:tc>
-          <w:tcPr>
-            <w:tcW w:w="4355" w:type="dxa"/>
-            <w:gridSpan w:val="3"/>
-            <w:tcBorders>
-              <w:top w:val="single" w:sz="4" w:space="0" w:color="000000"/>
-              <w:left w:val="single" w:sz="4" w:space="0" w:color="000000"/>
-              <w:bottom w:val="single" w:sz="4" w:space="0" w:color="000000"/>
-              <w:right w:val="single" w:sz="4" w:space="0" w:color="000000"/>
-            </w:tcBorders>
-            <w:shd w:val="clear" w:color="auto" w:fill="auto"/>
-            <w:tcMar>
-              <w:top w:w="80" w:type="dxa"/>
-              <w:left w:w="494" w:type="dxa"/>
-              <w:bottom w:w="80" w:type="dxa"/>
-              <w:right w:w="80" w:type="dxa"/>
-            </w:tcMar>
-          </w:tcPr>
-          <w:p>
-            <w:pPr>
-              <w:pStyle w:val="BodyA"/>
-              <w:ind w:left="-174"/>
-              <w:jc w:val="both"/>
-            </w:pPr>
-            <w:r>
-              <w:rPr>
-                <w:rStyle w:val="None"/>
-                <w:rFonts w:ascii="Calibri" w:eastAsia="Calibri" w:hAnsi="Calibri" w:cs="Calibri"/>
-              </w:rPr>
-              <w:t>Fecha de planificación y calendarización</w:t>
-            </w:r>
-          </w:p>
-        </w:tc>
-        <w:tc>
-          <w:tcPr>
-            <w:tcW w:w="4888" w:type="dxa"/>
-            <w:gridSpan w:val="3"/>
-            <w:tcBorders>
-              <w:top w:val="single" w:sz="4" w:space="0" w:color="000000"/>
-              <w:left w:val="single" w:sz="4" w:space="0" w:color="000000"/>
-              <w:bottom w:val="single" w:sz="4" w:space="0" w:color="000000"/>
-              <w:right w:val="single" w:sz="4" w:space="0" w:color="000000"/>
-            </w:tcBorders>
-            <w:shd w:val="clear" w:color="auto" w:fill="auto"/>
-            <w:tcMar>
-              <w:top w:w="80" w:type="dxa"/>
-              <w:left w:w="494" w:type="dxa"/>
-              <w:bottom w:w="80" w:type="dxa"/>
-              <w:right w:w="80" w:type="dxa"/>
-            </w:tcMar>
-          </w:tcPr>
-          <w:p/>
-        </w:tc>
-      </w:tr>
-      <w:tr>
-        <w:trPr>
-          <w:trHeight w:val="250"/>
-        </w:trPr>
-        <w:tc>
-          <w:tcPr>
-            <w:tcW w:w="4355" w:type="dxa"/>
-            <w:gridSpan w:val="3"/>
-            <w:tcBorders>
-              <w:top w:val="single" w:sz="4" w:space="0" w:color="000000"/>
-              <w:left w:val="single" w:sz="4" w:space="0" w:color="000000"/>
-              <w:bottom w:val="single" w:sz="4" w:space="0" w:color="000000"/>
-              <w:right w:val="single" w:sz="4" w:space="0" w:color="000000"/>
-            </w:tcBorders>
-            <w:shd w:val="clear" w:color="auto" w:fill="auto"/>
-            <w:tcMar>
-              <w:top w:w="80" w:type="dxa"/>
-              <w:left w:w="494" w:type="dxa"/>
-              <w:bottom w:w="80" w:type="dxa"/>
-              <w:right w:w="80" w:type="dxa"/>
-            </w:tcMar>
-          </w:tcPr>
-          <w:p>
-            <w:pPr>
-              <w:pStyle w:val="BodyA"/>
-              <w:ind w:left="-174"/>
-              <w:jc w:val="both"/>
-            </w:pPr>
-            <w:r>
-              <w:rPr>
-                <w:rStyle w:val="None"/>
-                <w:rFonts w:ascii="Calibri" w:eastAsia="Calibri" w:hAnsi="Calibri" w:cs="Calibri"/>
-              </w:rPr>
-              <w:t>Fecha de implementación</w:t>
-            </w:r>
-          </w:p>
-        </w:tc>
-        <w:tc>
-          <w:tcPr>
-            <w:tcW w:w="4888" w:type="dxa"/>
-            <w:gridSpan w:val="3"/>
-            <w:tcBorders>
-              <w:top w:val="single" w:sz="4" w:space="0" w:color="000000"/>
-              <w:left w:val="single" w:sz="4" w:space="0" w:color="000000"/>
-              <w:bottom w:val="single" w:sz="4" w:space="0" w:color="000000"/>
-              <w:right w:val="single" w:sz="4" w:space="0" w:color="000000"/>
-            </w:tcBorders>
-            <w:shd w:val="clear" w:color="auto" w:fill="auto"/>
-            <w:tcMar>
-              <w:top w:w="80" w:type="dxa"/>
-              <w:left w:w="494" w:type="dxa"/>
-              <w:bottom w:w="80" w:type="dxa"/>
-              <w:right w:w="80" w:type="dxa"/>
-            </w:tcMar>
-          </w:tcPr>
-          <w:p/>
-        </w:tc>
-      </w:tr>
-      <w:tr>
-        <w:trPr>
-          <w:trHeight w:val="490"/>
-        </w:trPr>
-        <w:tc>
-          <w:tcPr>
-            <w:tcW w:w="4355" w:type="dxa"/>
-            <w:gridSpan w:val="3"/>
-            <w:tcBorders>
-              <w:top w:val="single" w:sz="4" w:space="0" w:color="000000"/>
-              <w:left w:val="single" w:sz="4" w:space="0" w:color="000000"/>
-              <w:bottom w:val="single" w:sz="4" w:space="0" w:color="000000"/>
-              <w:right w:val="single" w:sz="4" w:space="0" w:color="000000"/>
-            </w:tcBorders>
-            <w:shd w:val="clear" w:color="auto" w:fill="auto"/>
-            <w:tcMar>
-              <w:top w:w="80" w:type="dxa"/>
-              <w:left w:w="494" w:type="dxa"/>
-              <w:bottom w:w="80" w:type="dxa"/>
-              <w:right w:w="80" w:type="dxa"/>
-            </w:tcMar>
-          </w:tcPr>
-          <w:p>
-            <w:pPr>
-              <w:pStyle w:val="BodyA"/>
-              <w:ind w:left="-174"/>
-              <w:jc w:val="both"/>
-            </w:pPr>
-            <w:r>
-              <w:rPr>
-                <w:rStyle w:val="None"/>
-                <w:rFonts w:ascii="Calibri" w:eastAsia="Calibri" w:hAnsi="Calibri" w:cs="Calibri"/>
-              </w:rPr>
-              <w:t>Fecha de verificación de la implementación</w:t>
-            </w:r>
-          </w:p>
-        </w:tc>
-        <w:tc>
-          <w:tcPr>
-            <w:tcW w:w="4888" w:type="dxa"/>
-            <w:gridSpan w:val="3"/>
-            <w:tcBorders>
-              <w:top w:val="single" w:sz="4" w:space="0" w:color="000000"/>
-              <w:left w:val="single" w:sz="4" w:space="0" w:color="000000"/>
-              <w:bottom w:val="single" w:sz="4" w:space="0" w:color="000000"/>
-              <w:right w:val="single" w:sz="4" w:space="0" w:color="000000"/>
-            </w:tcBorders>
-            <w:shd w:val="clear" w:color="auto" w:fill="auto"/>
-            <w:tcMar>
-              <w:top w:w="80" w:type="dxa"/>
-              <w:left w:w="494" w:type="dxa"/>
-              <w:bottom w:w="80" w:type="dxa"/>
-              <w:right w:w="80" w:type="dxa"/>
-            </w:tcMar>
-          </w:tcPr>
-          <w:p/>
-        </w:tc>
-      </w:tr>
-      <w:tr>
-        <w:trPr>
-          <w:trHeight w:val="250"/>
-        </w:trPr>
-        <w:tc>
-          <w:tcPr>
-            <w:tcW w:w="4355" w:type="dxa"/>
-            <w:gridSpan w:val="3"/>
-            <w:tcBorders>
-              <w:top w:val="single" w:sz="4" w:space="0" w:color="000000"/>
-              <w:left w:val="single" w:sz="4" w:space="0" w:color="000000"/>
-              <w:bottom w:val="single" w:sz="4" w:space="0" w:color="000000"/>
-              <w:right w:val="single" w:sz="4" w:space="0" w:color="000000"/>
-            </w:tcBorders>
-            <w:shd w:val="clear" w:color="auto" w:fill="auto"/>
-            <w:tcMar>
-              <w:top w:w="80" w:type="dxa"/>
-              <w:left w:w="494" w:type="dxa"/>
-              <w:bottom w:w="80" w:type="dxa"/>
-              <w:right w:w="80" w:type="dxa"/>
-            </w:tcMar>
-          </w:tcPr>
-          <w:p>
-            <w:pPr>
-              <w:pStyle w:val="BodyA"/>
-              <w:ind w:left="-174"/>
-              <w:jc w:val="both"/>
-            </w:pPr>
-            <w:r>
-              <w:rPr>
-                <w:rStyle w:val="None"/>
-                <w:rFonts w:ascii="Calibri" w:eastAsia="Calibri" w:hAnsi="Calibri" w:cs="Calibri"/>
-              </w:rPr>
-              <w:t>Fecha de cierre</w:t>
-            </w:r>
-          </w:p>
-        </w:tc>
-        <w:tc>
-          <w:tcPr>
-            <w:tcW w:w="4888" w:type="dxa"/>
-            <w:gridSpan w:val="3"/>
-            <w:tcBorders>
-              <w:top w:val="single" w:sz="4" w:space="0" w:color="000000"/>
-              <w:left w:val="single" w:sz="4" w:space="0" w:color="000000"/>
-              <w:bottom w:val="single" w:sz="4" w:space="0" w:color="000000"/>
-              <w:right w:val="single" w:sz="4" w:space="0" w:color="000000"/>
-            </w:tcBorders>
-            <w:shd w:val="clear" w:color="auto" w:fill="auto"/>
-            <w:tcMar>
-              <w:top w:w="80" w:type="dxa"/>
-              <w:left w:w="494" w:type="dxa"/>
-              <w:bottom w:w="80" w:type="dxa"/>
-              <w:right w:w="80" w:type="dxa"/>
-            </w:tcMar>
-          </w:tcPr>
-          <w:p/>
-        </w:tc>
-      </w:tr>
-      <w:tr>
-        <w:trPr>
-          <w:trHeight w:val="250"/>
-        </w:trPr>
-        <w:tc>
-          <w:tcPr>
-            <w:tcW w:w="4355" w:type="dxa"/>
-            <w:gridSpan w:val="3"/>
-            <w:tcBorders>
-              <w:top w:val="single" w:sz="4" w:space="0" w:color="000000"/>
-              <w:left w:val="single" w:sz="4" w:space="0" w:color="000000"/>
-              <w:bottom w:val="single" w:sz="4" w:space="0" w:color="000000"/>
-              <w:right w:val="single" w:sz="4" w:space="0" w:color="000000"/>
-            </w:tcBorders>
-            <w:shd w:val="clear" w:color="auto" w:fill="auto"/>
-            <w:tcMar>
-              <w:top w:w="80" w:type="dxa"/>
-              <w:left w:w="494" w:type="dxa"/>
-              <w:bottom w:w="80" w:type="dxa"/>
-              <w:right w:w="80" w:type="dxa"/>
-            </w:tcMar>
-          </w:tcPr>
-          <w:p>
-            <w:pPr>
-              <w:pStyle w:val="BodyA"/>
-              <w:ind w:left="-174"/>
-              <w:jc w:val="both"/>
-            </w:pPr>
-            <w:r>
-              <w:rPr>
-                <w:rStyle w:val="None"/>
-                <w:rFonts w:ascii="Calibri" w:eastAsia="Calibri" w:hAnsi="Calibri" w:cs="Calibri"/>
-              </w:rPr>
-              <w:t>Fecha de rechazo de la solicitud</w:t>
-            </w:r>
-          </w:p>
-        </w:tc>
-        <w:tc>
-          <w:tcPr>
-            <w:tcW w:w="4888" w:type="dxa"/>
-            <w:gridSpan w:val="3"/>
-            <w:tcBorders>
-              <w:top w:val="single" w:sz="4" w:space="0" w:color="000000"/>
-              <w:left w:val="single" w:sz="4" w:space="0" w:color="000000"/>
-              <w:bottom w:val="single" w:sz="4" w:space="0" w:color="000000"/>
-              <w:right w:val="single" w:sz="4" w:space="0" w:color="000000"/>
-            </w:tcBorders>
-            <w:shd w:val="clear" w:color="auto" w:fill="auto"/>
-            <w:tcMar>
-              <w:top w:w="80" w:type="dxa"/>
-              <w:left w:w="494" w:type="dxa"/>
-              <w:bottom w:w="80" w:type="dxa"/>
-              <w:right w:w="80" w:type="dxa"/>
-            </w:tcMar>
-          </w:tcPr>
-          <w:p/>
+          <w:p>
+            <w:pPr>
+              <w:rPr>
+                <w:lang w:val="es-PE"/>
+              </w:rPr>
+            </w:pPr>
+          </w:p>
         </w:tc>
       </w:tr>
     </w:tbl>
@@ -12423,8 +12716,6 @@
         </w:rPr>
         <w:t>12</w:t>
       </w:r>
-      <w:bookmarkStart w:id="14" w:name="_GoBack"/>
-      <w:bookmarkEnd w:id="14"/>
       <w:r>
         <w:rPr>
           <w:sz w:val="22"/>
@@ -12451,7 +12742,7 @@
           <w:szCs w:val="28"/>
         </w:rPr>
       </w:pPr>
-      <w:bookmarkStart w:id="15" w:name="_Toc14"/>
+      <w:bookmarkStart w:id="14" w:name="_Toc14"/>
       <w:r>
         <w:rPr>
           <w:rFonts w:ascii="Calibri" w:eastAsia="Calibri" w:hAnsi="Calibri" w:cs="Calibri"/>
@@ -12460,7 +12751,7 @@
         </w:rPr>
         <w:t xml:space="preserve"> Cierre</w:t>
       </w:r>
-      <w:bookmarkEnd w:id="15"/>
+      <w:bookmarkEnd w:id="14"/>
     </w:p>
     <w:p>
       <w:pPr>
@@ -12495,9 +12786,18 @@
           <w:szCs w:val="22"/>
           <w:lang w:val="fr-FR"/>
         </w:rPr>
-        <w:t>n post-implementaci</w:t>
+        <w:t>n post-</w:t>
       </w:r>
       <w:proofErr w:type="spellStart"/>
+      <w:r>
+        <w:rPr>
+          <w:rFonts w:ascii="Calibri" w:eastAsia="Calibri" w:hAnsi="Calibri" w:cs="Calibri"/>
+          <w:sz w:val="22"/>
+          <w:szCs w:val="22"/>
+          <w:lang w:val="fr-FR"/>
+        </w:rPr>
+        <w:t>implementaci</w:t>
+      </w:r>
       <w:r>
         <w:rPr>
           <w:rFonts w:ascii="Calibri" w:eastAsia="Calibri" w:hAnsi="Calibri" w:cs="Calibri"/>
@@ -12528,7 +12828,7 @@
 </file>
 
 <file path=word/endnotes.xml><?xml version="1.0" encoding="utf-8"?>
-<w:endnotes xmlns:wpc="http://schemas.microsoft.com/office/word/2010/wordprocessingCanvas" xmlns:cx="http://schemas.microsoft.com/office/drawing/2014/chartex" xmlns:mc="http://schemas.openxmlformats.org/markup-compatibility/2006" xmlns:o="urn:schemas-microsoft-com:office:office" xmlns:r="http://schemas.openxmlformats.org/officeDocument/2006/relationships" xmlns:m="http://schemas.openxmlformats.org/officeDocument/2006/math" xmlns:v="urn:schemas-microsoft-com:vml" xmlns:wp14="http://schemas.microsoft.com/office/word/2010/wordprocessingDrawing" xmlns:wp="http://schemas.openxmlformats.org/drawingml/2006/wordprocessingDrawing" xmlns:w10="urn:schemas-microsoft-com:office:word" xmlns:w="http://schemas.openxmlformats.org/wordprocessingml/2006/main" xmlns:w14="http://schemas.microsoft.com/office/word/2010/wordml" xmlns:w15="http://schemas.microsoft.com/office/word/2012/wordml" xmlns:w16se="http://schemas.microsoft.com/office/word/2015/wordml/symex" xmlns:wpg="http://schemas.microsoft.com/office/word/2010/wordprocessingGroup" xmlns:wpi="http://schemas.microsoft.com/office/word/2010/wordprocessingInk" xmlns:wne="http://schemas.microsoft.com/office/word/2006/wordml" xmlns:wps="http://schemas.microsoft.com/office/word/2010/wordprocessingShape" mc:Ignorable="w14 w15 w16se wp14">
+<w:endnotes xmlns:wpc="http://schemas.microsoft.com/office/word/2010/wordprocessingCanvas" xmlns:cx="http://schemas.microsoft.com/office/drawing/2014/chartex" xmlns:cx1="http://schemas.microsoft.com/office/drawing/2015/9/8/chartex" xmlns:cx2="http://schemas.microsoft.com/office/drawing/2015/10/21/chartex" xmlns:cx3="http://schemas.microsoft.com/office/drawing/2016/5/9/chartex" xmlns:cx4="http://schemas.microsoft.com/office/drawing/2016/5/10/chartex" xmlns:cx5="http://schemas.microsoft.com/office/drawing/2016/5/11/chartex" xmlns:cx6="http://schemas.microsoft.com/office/drawing/2016/5/12/chartex" xmlns:cx7="http://schemas.microsoft.com/office/drawing/2016/5/13/chartex" xmlns:cx8="http://schemas.microsoft.com/office/drawing/2016/5/14/chartex" xmlns:mc="http://schemas.openxmlformats.org/markup-compatibility/2006" xmlns:aink="http://schemas.microsoft.com/office/drawing/2016/ink" xmlns:am3d="http://schemas.microsoft.com/office/drawing/2017/model3d" xmlns:o="urn:schemas-microsoft-com:office:office" xmlns:r="http://schemas.openxmlformats.org/officeDocument/2006/relationships" xmlns:m="http://schemas.openxmlformats.org/officeDocument/2006/math" xmlns:v="urn:schemas-microsoft-com:vml" xmlns:wp14="http://schemas.microsoft.com/office/word/2010/wordprocessingDrawing" xmlns:wp="http://schemas.openxmlformats.org/drawingml/2006/wordprocessingDrawing" xmlns:w10="urn:schemas-microsoft-com:office:word" xmlns:w="http://schemas.openxmlformats.org/wordprocessingml/2006/main" xmlns:w14="http://schemas.microsoft.com/office/word/2010/wordml" xmlns:w15="http://schemas.microsoft.com/office/word/2012/wordml" xmlns:w16cid="http://schemas.microsoft.com/office/word/2016/wordml/cid" xmlns:w16se="http://schemas.microsoft.com/office/word/2015/wordml/symex" xmlns:wpg="http://schemas.microsoft.com/office/word/2010/wordprocessingGroup" xmlns:wpi="http://schemas.microsoft.com/office/word/2010/wordprocessingInk" xmlns:wne="http://schemas.microsoft.com/office/word/2006/wordml" xmlns:wps="http://schemas.microsoft.com/office/word/2010/wordprocessingShape" mc:Ignorable="w14 w15 w16se w16cid wp14">
   <w:endnote w:type="separator" w:id="-1">
     <w:p>
       <w:r>
@@ -12547,7 +12847,7 @@
 </file>
 
 <file path=word/footer1.xml><?xml version="1.0" encoding="utf-8"?>
-<w:ftr xmlns:wpc="http://schemas.microsoft.com/office/word/2010/wordprocessingCanvas" xmlns:cx="http://schemas.microsoft.com/office/drawing/2014/chartex" xmlns:mc="http://schemas.openxmlformats.org/markup-compatibility/2006" xmlns:o="urn:schemas-microsoft-com:office:office" xmlns:r="http://schemas.openxmlformats.org/officeDocument/2006/relationships" xmlns:m="http://schemas.openxmlformats.org/officeDocument/2006/math" xmlns:v="urn:schemas-microsoft-com:vml" xmlns:wp14="http://schemas.microsoft.com/office/word/2010/wordprocessingDrawing" xmlns:wp="http://schemas.openxmlformats.org/drawingml/2006/wordprocessingDrawing" xmlns:w10="urn:schemas-microsoft-com:office:word" xmlns:w="http://schemas.openxmlformats.org/wordprocessingml/2006/main" xmlns:w14="http://schemas.microsoft.com/office/word/2010/wordml" xmlns:w15="http://schemas.microsoft.com/office/word/2012/wordml" xmlns:w16se="http://schemas.microsoft.com/office/word/2015/wordml/symex" xmlns:wpg="http://schemas.microsoft.com/office/word/2010/wordprocessingGroup" xmlns:wpi="http://schemas.microsoft.com/office/word/2010/wordprocessingInk" xmlns:wne="http://schemas.microsoft.com/office/word/2006/wordml" xmlns:wps="http://schemas.microsoft.com/office/word/2010/wordprocessingShape" mc:Ignorable="w14 w15 w16se wp14">
+<w:ftr xmlns:wpc="http://schemas.microsoft.com/office/word/2010/wordprocessingCanvas" xmlns:cx="http://schemas.microsoft.com/office/drawing/2014/chartex" xmlns:cx1="http://schemas.microsoft.com/office/drawing/2015/9/8/chartex" xmlns:cx2="http://schemas.microsoft.com/office/drawing/2015/10/21/chartex" xmlns:cx3="http://schemas.microsoft.com/office/drawing/2016/5/9/chartex" xmlns:cx4="http://schemas.microsoft.com/office/drawing/2016/5/10/chartex" xmlns:cx5="http://schemas.microsoft.com/office/drawing/2016/5/11/chartex" xmlns:cx6="http://schemas.microsoft.com/office/drawing/2016/5/12/chartex" xmlns:cx7="http://schemas.microsoft.com/office/drawing/2016/5/13/chartex" xmlns:cx8="http://schemas.microsoft.com/office/drawing/2016/5/14/chartex" xmlns:mc="http://schemas.openxmlformats.org/markup-compatibility/2006" xmlns:aink="http://schemas.microsoft.com/office/drawing/2016/ink" xmlns:am3d="http://schemas.microsoft.com/office/drawing/2017/model3d" xmlns:o="urn:schemas-microsoft-com:office:office" xmlns:r="http://schemas.openxmlformats.org/officeDocument/2006/relationships" xmlns:m="http://schemas.openxmlformats.org/officeDocument/2006/math" xmlns:v="urn:schemas-microsoft-com:vml" xmlns:wp14="http://schemas.microsoft.com/office/word/2010/wordprocessingDrawing" xmlns:wp="http://schemas.openxmlformats.org/drawingml/2006/wordprocessingDrawing" xmlns:w10="urn:schemas-microsoft-com:office:word" xmlns:w="http://schemas.openxmlformats.org/wordprocessingml/2006/main" xmlns:w14="http://schemas.microsoft.com/office/word/2010/wordml" xmlns:w15="http://schemas.microsoft.com/office/word/2012/wordml" xmlns:w16cid="http://schemas.microsoft.com/office/word/2016/wordml/cid" xmlns:w16se="http://schemas.microsoft.com/office/word/2015/wordml/symex" xmlns:wpg="http://schemas.microsoft.com/office/word/2010/wordprocessingGroup" xmlns:wpi="http://schemas.microsoft.com/office/word/2010/wordprocessingInk" xmlns:wne="http://schemas.microsoft.com/office/word/2006/wordml" xmlns:wps="http://schemas.microsoft.com/office/word/2010/wordprocessingShape" mc:Ignorable="w14 w15 w16se w16cid wp14">
   <w:p>
     <w:pPr>
       <w:pStyle w:val="Piedepgina"/>
@@ -12577,7 +12877,7 @@
       <w:rPr>
         <w:noProof/>
       </w:rPr>
-      <w:t>11</w:t>
+      <w:t>13</w:t>
     </w:r>
     <w:r>
       <w:fldChar w:fldCharType="end"/>
@@ -12587,7 +12887,7 @@
 </file>
 
 <file path=word/footnotes.xml><?xml version="1.0" encoding="utf-8"?>
-<w:footnotes xmlns:wpc="http://schemas.microsoft.com/office/word/2010/wordprocessingCanvas" xmlns:cx="http://schemas.microsoft.com/office/drawing/2014/chartex" xmlns:mc="http://schemas.openxmlformats.org/markup-compatibility/2006" xmlns:o="urn:schemas-microsoft-com:office:office" xmlns:r="http://schemas.openxmlformats.org/officeDocument/2006/relationships" xmlns:m="http://schemas.openxmlformats.org/officeDocument/2006/math" xmlns:v="urn:schemas-microsoft-com:vml" xmlns:wp14="http://schemas.microsoft.com/office/word/2010/wordprocessingDrawing" xmlns:wp="http://schemas.openxmlformats.org/drawingml/2006/wordprocessingDrawing" xmlns:w10="urn:schemas-microsoft-com:office:word" xmlns:w="http://schemas.openxmlformats.org/wordprocessingml/2006/main" xmlns:w14="http://schemas.microsoft.com/office/word/2010/wordml" xmlns:w15="http://schemas.microsoft.com/office/word/2012/wordml" xmlns:w16se="http://schemas.microsoft.com/office/word/2015/wordml/symex" xmlns:wpg="http://schemas.microsoft.com/office/word/2010/wordprocessingGroup" xmlns:wpi="http://schemas.microsoft.com/office/word/2010/wordprocessingInk" xmlns:wne="http://schemas.microsoft.com/office/word/2006/wordml" xmlns:wps="http://schemas.microsoft.com/office/word/2010/wordprocessingShape" mc:Ignorable="w14 w15 w16se wp14">
+<w:footnotes xmlns:wpc="http://schemas.microsoft.com/office/word/2010/wordprocessingCanvas" xmlns:cx="http://schemas.microsoft.com/office/drawing/2014/chartex" xmlns:cx1="http://schemas.microsoft.com/office/drawing/2015/9/8/chartex" xmlns:cx2="http://schemas.microsoft.com/office/drawing/2015/10/21/chartex" xmlns:cx3="http://schemas.microsoft.com/office/drawing/2016/5/9/chartex" xmlns:cx4="http://schemas.microsoft.com/office/drawing/2016/5/10/chartex" xmlns:cx5="http://schemas.microsoft.com/office/drawing/2016/5/11/chartex" xmlns:cx6="http://schemas.microsoft.com/office/drawing/2016/5/12/chartex" xmlns:cx7="http://schemas.microsoft.com/office/drawing/2016/5/13/chartex" xmlns:cx8="http://schemas.microsoft.com/office/drawing/2016/5/14/chartex" xmlns:mc="http://schemas.openxmlformats.org/markup-compatibility/2006" xmlns:aink="http://schemas.microsoft.com/office/drawing/2016/ink" xmlns:am3d="http://schemas.microsoft.com/office/drawing/2017/model3d" xmlns:o="urn:schemas-microsoft-com:office:office" xmlns:r="http://schemas.openxmlformats.org/officeDocument/2006/relationships" xmlns:m="http://schemas.openxmlformats.org/officeDocument/2006/math" xmlns:v="urn:schemas-microsoft-com:vml" xmlns:wp14="http://schemas.microsoft.com/office/word/2010/wordprocessingDrawing" xmlns:wp="http://schemas.openxmlformats.org/drawingml/2006/wordprocessingDrawing" xmlns:w10="urn:schemas-microsoft-com:office:word" xmlns:w="http://schemas.openxmlformats.org/wordprocessingml/2006/main" xmlns:w14="http://schemas.microsoft.com/office/word/2010/wordml" xmlns:w15="http://schemas.microsoft.com/office/word/2012/wordml" xmlns:w16cid="http://schemas.microsoft.com/office/word/2016/wordml/cid" xmlns:w16se="http://schemas.microsoft.com/office/word/2015/wordml/symex" xmlns:wpg="http://schemas.microsoft.com/office/word/2010/wordprocessingGroup" xmlns:wpi="http://schemas.microsoft.com/office/word/2010/wordprocessingInk" xmlns:wne="http://schemas.microsoft.com/office/word/2006/wordml" xmlns:wps="http://schemas.microsoft.com/office/word/2010/wordprocessingShape" mc:Ignorable="w14 w15 w16se w16cid wp14">
   <w:footnote w:type="separator" w:id="-1">
     <w:p>
       <w:r>
@@ -12606,7 +12906,7 @@
 </file>
 
 <file path=word/header1.xml><?xml version="1.0" encoding="utf-8"?>
-<w:hdr xmlns:wpc="http://schemas.microsoft.com/office/word/2010/wordprocessingCanvas" xmlns:cx="http://schemas.microsoft.com/office/drawing/2014/chartex" xmlns:mc="http://schemas.openxmlformats.org/markup-compatibility/2006" xmlns:o="urn:schemas-microsoft-com:office:office" xmlns:r="http://schemas.openxmlformats.org/officeDocument/2006/relationships" xmlns:m="http://schemas.openxmlformats.org/officeDocument/2006/math" xmlns:v="urn:schemas-microsoft-com:vml" xmlns:wp14="http://schemas.microsoft.com/office/word/2010/wordprocessingDrawing" xmlns:wp="http://schemas.openxmlformats.org/drawingml/2006/wordprocessingDrawing" xmlns:w10="urn:schemas-microsoft-com:office:word" xmlns:w="http://schemas.openxmlformats.org/wordprocessingml/2006/main" xmlns:w14="http://schemas.microsoft.com/office/word/2010/wordml" xmlns:w15="http://schemas.microsoft.com/office/word/2012/wordml" xmlns:w16se="http://schemas.microsoft.com/office/word/2015/wordml/symex" xmlns:wpg="http://schemas.microsoft.com/office/word/2010/wordprocessingGroup" xmlns:wpi="http://schemas.microsoft.com/office/word/2010/wordprocessingInk" xmlns:wne="http://schemas.microsoft.com/office/word/2006/wordml" xmlns:wps="http://schemas.microsoft.com/office/word/2010/wordprocessingShape" mc:Ignorable="w14 w15 w16se wp14">
+<w:hdr xmlns:wpc="http://schemas.microsoft.com/office/word/2010/wordprocessingCanvas" xmlns:cx="http://schemas.microsoft.com/office/drawing/2014/chartex" xmlns:cx1="http://schemas.microsoft.com/office/drawing/2015/9/8/chartex" xmlns:cx2="http://schemas.microsoft.com/office/drawing/2015/10/21/chartex" xmlns:cx3="http://schemas.microsoft.com/office/drawing/2016/5/9/chartex" xmlns:cx4="http://schemas.microsoft.com/office/drawing/2016/5/10/chartex" xmlns:cx5="http://schemas.microsoft.com/office/drawing/2016/5/11/chartex" xmlns:cx6="http://schemas.microsoft.com/office/drawing/2016/5/12/chartex" xmlns:cx7="http://schemas.microsoft.com/office/drawing/2016/5/13/chartex" xmlns:cx8="http://schemas.microsoft.com/office/drawing/2016/5/14/chartex" xmlns:mc="http://schemas.openxmlformats.org/markup-compatibility/2006" xmlns:aink="http://schemas.microsoft.com/office/drawing/2016/ink" xmlns:am3d="http://schemas.microsoft.com/office/drawing/2017/model3d" xmlns:o="urn:schemas-microsoft-com:office:office" xmlns:r="http://schemas.openxmlformats.org/officeDocument/2006/relationships" xmlns:m="http://schemas.openxmlformats.org/officeDocument/2006/math" xmlns:v="urn:schemas-microsoft-com:vml" xmlns:wp14="http://schemas.microsoft.com/office/word/2010/wordprocessingDrawing" xmlns:wp="http://schemas.openxmlformats.org/drawingml/2006/wordprocessingDrawing" xmlns:w10="urn:schemas-microsoft-com:office:word" xmlns:w="http://schemas.openxmlformats.org/wordprocessingml/2006/main" xmlns:w14="http://schemas.microsoft.com/office/word/2010/wordml" xmlns:w15="http://schemas.microsoft.com/office/word/2012/wordml" xmlns:w16cid="http://schemas.microsoft.com/office/word/2016/wordml/cid" xmlns:w16se="http://schemas.microsoft.com/office/word/2015/wordml/symex" xmlns:wpg="http://schemas.microsoft.com/office/word/2010/wordprocessingGroup" xmlns:wpi="http://schemas.microsoft.com/office/word/2010/wordprocessingInk" xmlns:wne="http://schemas.microsoft.com/office/word/2006/wordml" xmlns:wps="http://schemas.microsoft.com/office/word/2010/wordprocessingShape" mc:Ignorable="w14 w15 w16se w16cid wp14">
   <w:p>
     <w:pPr>
       <w:pStyle w:val="Encabezado"/>
@@ -12662,7 +12962,7 @@
 </file>
 
 <file path=word/numbering.xml><?xml version="1.0" encoding="utf-8"?>
-<w:numbering xmlns:wpc="http://schemas.microsoft.com/office/word/2010/wordprocessingCanvas" xmlns:cx="http://schemas.microsoft.com/office/drawing/2014/chartex" xmlns:mc="http://schemas.openxmlformats.org/markup-compatibility/2006" xmlns:o="urn:schemas-microsoft-com:office:office" xmlns:r="http://schemas.openxmlformats.org/officeDocument/2006/relationships" xmlns:m="http://schemas.openxmlformats.org/officeDocument/2006/math" xmlns:v="urn:schemas-microsoft-com:vml" xmlns:wp14="http://schemas.microsoft.com/office/word/2010/wordprocessingDrawing" xmlns:wp="http://schemas.openxmlformats.org/drawingml/2006/wordprocessingDrawing" xmlns:w10="urn:schemas-microsoft-com:office:word" xmlns:w="http://schemas.openxmlformats.org/wordprocessingml/2006/main" xmlns:w14="http://schemas.microsoft.com/office/word/2010/wordml" xmlns:w15="http://schemas.microsoft.com/office/word/2012/wordml" xmlns:w16se="http://schemas.microsoft.com/office/word/2015/wordml/symex" xmlns:wpg="http://schemas.microsoft.com/office/word/2010/wordprocessingGroup" xmlns:wpi="http://schemas.microsoft.com/office/word/2010/wordprocessingInk" xmlns:wne="http://schemas.microsoft.com/office/word/2006/wordml" xmlns:wps="http://schemas.microsoft.com/office/word/2010/wordprocessingShape" mc:Ignorable="w14 w15 w16se wp14">
+<w:numbering xmlns:wpc="http://schemas.microsoft.com/office/word/2010/wordprocessingCanvas" xmlns:cx="http://schemas.microsoft.com/office/drawing/2014/chartex" xmlns:cx1="http://schemas.microsoft.com/office/drawing/2015/9/8/chartex" xmlns:cx2="http://schemas.microsoft.com/office/drawing/2015/10/21/chartex" xmlns:cx3="http://schemas.microsoft.com/office/drawing/2016/5/9/chartex" xmlns:cx4="http://schemas.microsoft.com/office/drawing/2016/5/10/chartex" xmlns:cx5="http://schemas.microsoft.com/office/drawing/2016/5/11/chartex" xmlns:cx6="http://schemas.microsoft.com/office/drawing/2016/5/12/chartex" xmlns:cx7="http://schemas.microsoft.com/office/drawing/2016/5/13/chartex" xmlns:cx8="http://schemas.microsoft.com/office/drawing/2016/5/14/chartex" xmlns:mc="http://schemas.openxmlformats.org/markup-compatibility/2006" xmlns:aink="http://schemas.microsoft.com/office/drawing/2016/ink" xmlns:am3d="http://schemas.microsoft.com/office/drawing/2017/model3d" xmlns:o="urn:schemas-microsoft-com:office:office" xmlns:r="http://schemas.openxmlformats.org/officeDocument/2006/relationships" xmlns:m="http://schemas.openxmlformats.org/officeDocument/2006/math" xmlns:v="urn:schemas-microsoft-com:vml" xmlns:wp14="http://schemas.microsoft.com/office/word/2010/wordprocessingDrawing" xmlns:wp="http://schemas.openxmlformats.org/drawingml/2006/wordprocessingDrawing" xmlns:w10="urn:schemas-microsoft-com:office:word" xmlns:w="http://schemas.openxmlformats.org/wordprocessingml/2006/main" xmlns:w14="http://schemas.microsoft.com/office/word/2010/wordml" xmlns:w15="http://schemas.microsoft.com/office/word/2012/wordml" xmlns:w16cid="http://schemas.microsoft.com/office/word/2016/wordml/cid" xmlns:w16se="http://schemas.microsoft.com/office/word/2015/wordml/symex" xmlns:wpg="http://schemas.microsoft.com/office/word/2010/wordprocessingGroup" xmlns:wpi="http://schemas.microsoft.com/office/word/2010/wordprocessingInk" xmlns:wne="http://schemas.microsoft.com/office/word/2006/wordml" xmlns:wps="http://schemas.microsoft.com/office/word/2010/wordprocessingShape" mc:Ignorable="w14 w15 w16se w16cid wp14">
   <w:abstractNum w:abstractNumId="0" w15:restartNumberingAfterBreak="0">
     <w:nsid w:val="027205A4"/>
     <w:multiLevelType w:val="hybridMultilevel"/>
@@ -14526,6 +14826,92 @@
     </w:lvl>
   </w:abstractNum>
   <w:abstractNum w:abstractNumId="7" w15:restartNumberingAfterBreak="0">
+    <w:nsid w:val="1E23620A"/>
+    <w:multiLevelType w:val="hybridMultilevel"/>
+    <w:tmpl w:val="ECD2FBFA"/>
+    <w:lvl w:ilvl="0" w:tplc="280A000F">
+      <w:start w:val="1"/>
+      <w:numFmt w:val="decimal"/>
+      <w:lvlText w:val="%1."/>
+      <w:lvlJc w:val="left"/>
+      <w:pPr>
+        <w:ind w:left="720" w:hanging="360"/>
+      </w:pPr>
+    </w:lvl>
+    <w:lvl w:ilvl="1" w:tplc="280A0019" w:tentative="1">
+      <w:start w:val="1"/>
+      <w:numFmt w:val="lowerLetter"/>
+      <w:lvlText w:val="%2."/>
+      <w:lvlJc w:val="left"/>
+      <w:pPr>
+        <w:ind w:left="1440" w:hanging="360"/>
+      </w:pPr>
+    </w:lvl>
+    <w:lvl w:ilvl="2" w:tplc="280A001B" w:tentative="1">
+      <w:start w:val="1"/>
+      <w:numFmt w:val="lowerRoman"/>
+      <w:lvlText w:val="%3."/>
+      <w:lvlJc w:val="right"/>
+      <w:pPr>
+        <w:ind w:left="2160" w:hanging="180"/>
+      </w:pPr>
+    </w:lvl>
+    <w:lvl w:ilvl="3" w:tplc="280A000F" w:tentative="1">
+      <w:start w:val="1"/>
+      <w:numFmt w:val="decimal"/>
+      <w:lvlText w:val="%4."/>
+      <w:lvlJc w:val="left"/>
+      <w:pPr>
+        <w:ind w:left="2880" w:hanging="360"/>
+      </w:pPr>
+    </w:lvl>
+    <w:lvl w:ilvl="4" w:tplc="280A0019" w:tentative="1">
+      <w:start w:val="1"/>
+      <w:numFmt w:val="lowerLetter"/>
+      <w:lvlText w:val="%5."/>
+      <w:lvlJc w:val="left"/>
+      <w:pPr>
+        <w:ind w:left="3600" w:hanging="360"/>
+      </w:pPr>
+    </w:lvl>
+    <w:lvl w:ilvl="5" w:tplc="280A001B" w:tentative="1">
+      <w:start w:val="1"/>
+      <w:numFmt w:val="lowerRoman"/>
+      <w:lvlText w:val="%6."/>
+      <w:lvlJc w:val="right"/>
+      <w:pPr>
+        <w:ind w:left="4320" w:hanging="180"/>
+      </w:pPr>
+    </w:lvl>
+    <w:lvl w:ilvl="6" w:tplc="280A000F" w:tentative="1">
+      <w:start w:val="1"/>
+      <w:numFmt w:val="decimal"/>
+      <w:lvlText w:val="%7."/>
+      <w:lvlJc w:val="left"/>
+      <w:pPr>
+        <w:ind w:left="5040" w:hanging="360"/>
+      </w:pPr>
+    </w:lvl>
+    <w:lvl w:ilvl="7" w:tplc="280A0019" w:tentative="1">
+      <w:start w:val="1"/>
+      <w:numFmt w:val="lowerLetter"/>
+      <w:lvlText w:val="%8."/>
+      <w:lvlJc w:val="left"/>
+      <w:pPr>
+        <w:ind w:left="5760" w:hanging="360"/>
+      </w:pPr>
+    </w:lvl>
+    <w:lvl w:ilvl="8" w:tplc="280A001B" w:tentative="1">
+      <w:start w:val="1"/>
+      <w:numFmt w:val="lowerRoman"/>
+      <w:lvlText w:val="%9."/>
+      <w:lvlJc w:val="right"/>
+      <w:pPr>
+        <w:ind w:left="6480" w:hanging="180"/>
+      </w:pPr>
+    </w:lvl>
+  </w:abstractNum>
+  <w:abstractNum w:abstractNumId="8" w15:restartNumberingAfterBreak="0">
     <w:nsid w:val="26072530"/>
     <w:multiLevelType w:val="hybridMultilevel"/>
     <w:tmpl w:val="CB2A85F0"/>
@@ -14791,7 +15177,7 @@
       </w:rPr>
     </w:lvl>
   </w:abstractNum>
-  <w:abstractNum w:abstractNumId="8" w15:restartNumberingAfterBreak="0">
+  <w:abstractNum w:abstractNumId="9" w15:restartNumberingAfterBreak="0">
     <w:nsid w:val="270D6897"/>
     <w:multiLevelType w:val="hybridMultilevel"/>
     <w:tmpl w:val="5714F0AA"/>
@@ -15057,7 +15443,7 @@
       </w:rPr>
     </w:lvl>
   </w:abstractNum>
-  <w:abstractNum w:abstractNumId="9" w15:restartNumberingAfterBreak="0">
+  <w:abstractNum w:abstractNumId="10" w15:restartNumberingAfterBreak="0">
     <w:nsid w:val="2E117848"/>
     <w:multiLevelType w:val="hybridMultilevel"/>
     <w:tmpl w:val="7F648F30"/>
@@ -15323,7 +15709,7 @@
       </w:rPr>
     </w:lvl>
   </w:abstractNum>
-  <w:abstractNum w:abstractNumId="10" w15:restartNumberingAfterBreak="0">
+  <w:abstractNum w:abstractNumId="11" w15:restartNumberingAfterBreak="0">
     <w:nsid w:val="39A24543"/>
     <w:multiLevelType w:val="hybridMultilevel"/>
     <w:tmpl w:val="BFF6B51C"/>
@@ -15589,7 +15975,7 @@
       </w:rPr>
     </w:lvl>
   </w:abstractNum>
-  <w:abstractNum w:abstractNumId="11" w15:restartNumberingAfterBreak="0">
+  <w:abstractNum w:abstractNumId="12" w15:restartNumberingAfterBreak="0">
     <w:nsid w:val="43037C8F"/>
     <w:multiLevelType w:val="hybridMultilevel"/>
     <w:tmpl w:val="810C3A94"/>
@@ -15855,7 +16241,7 @@
       </w:rPr>
     </w:lvl>
   </w:abstractNum>
-  <w:abstractNum w:abstractNumId="12" w15:restartNumberingAfterBreak="0">
+  <w:abstractNum w:abstractNumId="13" w15:restartNumberingAfterBreak="0">
     <w:nsid w:val="43CD61EC"/>
     <w:multiLevelType w:val="hybridMultilevel"/>
     <w:tmpl w:val="D2EC286C"/>
@@ -16121,7 +16507,7 @@
       </w:rPr>
     </w:lvl>
   </w:abstractNum>
-  <w:abstractNum w:abstractNumId="13" w15:restartNumberingAfterBreak="0">
+  <w:abstractNum w:abstractNumId="14" w15:restartNumberingAfterBreak="0">
     <w:nsid w:val="46DF09B0"/>
     <w:multiLevelType w:val="hybridMultilevel"/>
     <w:tmpl w:val="BADAD746"/>
@@ -16387,7 +16773,7 @@
       </w:rPr>
     </w:lvl>
   </w:abstractNum>
-  <w:abstractNum w:abstractNumId="14" w15:restartNumberingAfterBreak="0">
+  <w:abstractNum w:abstractNumId="15" w15:restartNumberingAfterBreak="0">
     <w:nsid w:val="4892510E"/>
     <w:multiLevelType w:val="multilevel"/>
     <w:tmpl w:val="541C4F4C"/>
@@ -16397,7 +16783,7 @@
       <w:lvlText w:val="%1."/>
       <w:lvlJc w:val="left"/>
       <w:pPr>
-        <w:ind w:left="585" w:hanging="225"/>
+        <w:ind w:left="509" w:hanging="225"/>
       </w:pPr>
       <w:rPr>
         <w:rFonts w:hAnsi="Arial Unicode MS"/>
@@ -16425,7 +16811,7 @@
       <w:lvlText w:val="%1.%2."/>
       <w:lvlJc w:val="left"/>
       <w:pPr>
-        <w:ind w:left="1177" w:hanging="257"/>
+        <w:ind w:left="1101" w:hanging="257"/>
       </w:pPr>
       <w:rPr>
         <w:rFonts w:hAnsi="Arial Unicode MS"/>
@@ -16453,7 +16839,7 @@
       <w:lvlText w:val="%1.%2.%3."/>
       <w:lvlJc w:val="left"/>
       <w:pPr>
-        <w:ind w:left="1537" w:hanging="257"/>
+        <w:ind w:left="1461" w:hanging="257"/>
       </w:pPr>
       <w:rPr>
         <w:rFonts w:hAnsi="Arial Unicode MS"/>
@@ -16481,7 +16867,7 @@
       <w:lvlText w:val="%1.%2.%3.%4."/>
       <w:lvlJc w:val="left"/>
       <w:pPr>
-        <w:ind w:left="1897" w:hanging="257"/>
+        <w:ind w:left="1821" w:hanging="257"/>
       </w:pPr>
       <w:rPr>
         <w:rFonts w:hAnsi="Arial Unicode MS"/>
@@ -16509,7 +16895,7 @@
       <w:lvlText w:val="%1.%2.%3.%4.%5."/>
       <w:lvlJc w:val="left"/>
       <w:pPr>
-        <w:ind w:left="2257" w:hanging="257"/>
+        <w:ind w:left="2181" w:hanging="257"/>
       </w:pPr>
       <w:rPr>
         <w:rFonts w:hAnsi="Arial Unicode MS"/>
@@ -16537,7 +16923,7 @@
       <w:lvlText w:val="%1.%2.%3.%4.%5.%6."/>
       <w:lvlJc w:val="left"/>
       <w:pPr>
-        <w:ind w:left="2617" w:hanging="257"/>
+        <w:ind w:left="2541" w:hanging="257"/>
       </w:pPr>
       <w:rPr>
         <w:rFonts w:hAnsi="Arial Unicode MS"/>
@@ -16565,7 +16951,7 @@
       <w:lvlText w:val="%1.%2.%3.%4.%5.%6.%7."/>
       <w:lvlJc w:val="left"/>
       <w:pPr>
-        <w:ind w:left="2977" w:hanging="257"/>
+        <w:ind w:left="2901" w:hanging="257"/>
       </w:pPr>
       <w:rPr>
         <w:rFonts w:hAnsi="Arial Unicode MS"/>
@@ -16593,7 +16979,7 @@
       <w:lvlText w:val="%1.%2.%3.%4.%5.%6.%7.%8."/>
       <w:lvlJc w:val="left"/>
       <w:pPr>
-        <w:ind w:left="3337" w:hanging="257"/>
+        <w:ind w:left="3261" w:hanging="257"/>
       </w:pPr>
       <w:rPr>
         <w:rFonts w:hAnsi="Arial Unicode MS"/>
@@ -16621,7 +17007,7 @@
       <w:lvlText w:val="%1.%2.%3.%4.%5.%6.%7.%8.%9."/>
       <w:lvlJc w:val="left"/>
       <w:pPr>
-        <w:ind w:left="3697" w:hanging="257"/>
+        <w:ind w:left="3621" w:hanging="257"/>
       </w:pPr>
       <w:rPr>
         <w:rFonts w:hAnsi="Arial Unicode MS"/>
@@ -16643,7 +17029,7 @@
       </w:rPr>
     </w:lvl>
   </w:abstractNum>
-  <w:abstractNum w:abstractNumId="15" w15:restartNumberingAfterBreak="0">
+  <w:abstractNum w:abstractNumId="16" w15:restartNumberingAfterBreak="0">
     <w:nsid w:val="4DE6329E"/>
     <w:multiLevelType w:val="hybridMultilevel"/>
     <w:tmpl w:val="0380C158"/>
@@ -16909,7 +17295,7 @@
       </w:rPr>
     </w:lvl>
   </w:abstractNum>
-  <w:abstractNum w:abstractNumId="16" w15:restartNumberingAfterBreak="0">
+  <w:abstractNum w:abstractNumId="17" w15:restartNumberingAfterBreak="0">
     <w:nsid w:val="51352F8D"/>
     <w:multiLevelType w:val="multilevel"/>
     <w:tmpl w:val="650E35DA"/>
@@ -17166,7 +17552,7 @@
       </w:rPr>
     </w:lvl>
   </w:abstractNum>
-  <w:abstractNum w:abstractNumId="17" w15:restartNumberingAfterBreak="0">
+  <w:abstractNum w:abstractNumId="18" w15:restartNumberingAfterBreak="0">
     <w:nsid w:val="51EC12C7"/>
     <w:multiLevelType w:val="hybridMultilevel"/>
     <w:tmpl w:val="084233D4"/>
@@ -17432,7 +17818,7 @@
       </w:rPr>
     </w:lvl>
   </w:abstractNum>
-  <w:abstractNum w:abstractNumId="18" w15:restartNumberingAfterBreak="0">
+  <w:abstractNum w:abstractNumId="19" w15:restartNumberingAfterBreak="0">
     <w:nsid w:val="562807A7"/>
     <w:multiLevelType w:val="hybridMultilevel"/>
     <w:tmpl w:val="9EE2D66E"/>
@@ -17698,7 +18084,7 @@
       </w:rPr>
     </w:lvl>
   </w:abstractNum>
-  <w:abstractNum w:abstractNumId="19" w15:restartNumberingAfterBreak="0">
+  <w:abstractNum w:abstractNumId="20" w15:restartNumberingAfterBreak="0">
     <w:nsid w:val="5BA04739"/>
     <w:multiLevelType w:val="hybridMultilevel"/>
     <w:tmpl w:val="0EEE06C4"/>
@@ -17964,13 +18350,13 @@
       </w:rPr>
     </w:lvl>
   </w:abstractNum>
-  <w:abstractNum w:abstractNumId="20" w15:restartNumberingAfterBreak="0">
+  <w:abstractNum w:abstractNumId="21" w15:restartNumberingAfterBreak="0">
     <w:nsid w:val="608346EF"/>
     <w:multiLevelType w:val="multilevel"/>
     <w:tmpl w:val="650E35DA"/>
     <w:numStyleLink w:val="ImportedStyle2"/>
   </w:abstractNum>
-  <w:abstractNum w:abstractNumId="21" w15:restartNumberingAfterBreak="0">
+  <w:abstractNum w:abstractNumId="22" w15:restartNumberingAfterBreak="0">
     <w:nsid w:val="66EB046C"/>
     <w:multiLevelType w:val="multilevel"/>
     <w:tmpl w:val="4AB0C328"/>
@@ -18226,7 +18612,7 @@
       </w:rPr>
     </w:lvl>
   </w:abstractNum>
-  <w:abstractNum w:abstractNumId="22" w15:restartNumberingAfterBreak="0">
+  <w:abstractNum w:abstractNumId="23" w15:restartNumberingAfterBreak="0">
     <w:nsid w:val="673533D9"/>
     <w:multiLevelType w:val="hybridMultilevel"/>
     <w:tmpl w:val="9A9A96CA"/>
@@ -18492,7 +18878,7 @@
       </w:rPr>
     </w:lvl>
   </w:abstractNum>
-  <w:abstractNum w:abstractNumId="23" w15:restartNumberingAfterBreak="0">
+  <w:abstractNum w:abstractNumId="24" w15:restartNumberingAfterBreak="0">
     <w:nsid w:val="69CF01BC"/>
     <w:multiLevelType w:val="multilevel"/>
     <w:tmpl w:val="79ECB3F0"/>
@@ -18749,13 +19135,13 @@
       </w:rPr>
     </w:lvl>
   </w:abstractNum>
-  <w:abstractNum w:abstractNumId="24" w15:restartNumberingAfterBreak="0">
+  <w:abstractNum w:abstractNumId="25" w15:restartNumberingAfterBreak="0">
     <w:nsid w:val="70F3797A"/>
     <w:multiLevelType w:val="multilevel"/>
     <w:tmpl w:val="79ECB3F0"/>
     <w:numStyleLink w:val="ImportedStyle3"/>
   </w:abstractNum>
-  <w:abstractNum w:abstractNumId="25" w15:restartNumberingAfterBreak="0">
+  <w:abstractNum w:abstractNumId="26" w15:restartNumberingAfterBreak="0">
     <w:nsid w:val="735C6CB2"/>
     <w:multiLevelType w:val="hybridMultilevel"/>
     <w:tmpl w:val="788872A2"/>
@@ -19021,7 +19407,7 @@
       </w:rPr>
     </w:lvl>
   </w:abstractNum>
-  <w:abstractNum w:abstractNumId="26" w15:restartNumberingAfterBreak="0">
+  <w:abstractNum w:abstractNumId="27" w15:restartNumberingAfterBreak="0">
     <w:nsid w:val="767E215A"/>
     <w:multiLevelType w:val="hybridMultilevel"/>
     <w:tmpl w:val="4102587E"/>
@@ -19287,7 +19673,7 @@
       </w:rPr>
     </w:lvl>
   </w:abstractNum>
-  <w:abstractNum w:abstractNumId="27" w15:restartNumberingAfterBreak="0">
+  <w:abstractNum w:abstractNumId="28" w15:restartNumberingAfterBreak="0">
     <w:nsid w:val="79C14238"/>
     <w:multiLevelType w:val="hybridMultilevel"/>
     <w:tmpl w:val="3A94B8D4"/>
@@ -19553,7 +19939,7 @@
       </w:rPr>
     </w:lvl>
   </w:abstractNum>
-  <w:abstractNum w:abstractNumId="28" w15:restartNumberingAfterBreak="0">
+  <w:abstractNum w:abstractNumId="29" w15:restartNumberingAfterBreak="0">
     <w:nsid w:val="7A956F58"/>
     <w:multiLevelType w:val="hybridMultilevel"/>
     <w:tmpl w:val="AE825884"/>
@@ -19819,7 +20205,7 @@
       </w:rPr>
     </w:lvl>
   </w:abstractNum>
-  <w:abstractNum w:abstractNumId="29" w15:restartNumberingAfterBreak="0">
+  <w:abstractNum w:abstractNumId="30" w15:restartNumberingAfterBreak="0">
     <w:nsid w:val="7EF67E9F"/>
     <w:multiLevelType w:val="hybridMultilevel"/>
     <w:tmpl w:val="D2CA2852"/>
@@ -20086,112 +20472,112 @@
     </w:lvl>
   </w:abstractNum>
   <w:num w:numId="1">
-    <w:abstractNumId w:val="21"/>
+    <w:abstractNumId w:val="22"/>
   </w:num>
   <w:num w:numId="2">
-    <w:abstractNumId w:val="14"/>
+    <w:abstractNumId w:val="15"/>
   </w:num>
   <w:num w:numId="3">
-    <w:abstractNumId w:val="14"/>
+    <w:abstractNumId w:val="15"/>
     <w:lvlOverride w:ilvl="0">
       <w:startOverride w:val="2"/>
     </w:lvlOverride>
   </w:num>
   <w:num w:numId="4">
-    <w:abstractNumId w:val="14"/>
+    <w:abstractNumId w:val="15"/>
     <w:lvlOverride w:ilvl="0">
       <w:startOverride w:val="3"/>
     </w:lvlOverride>
   </w:num>
   <w:num w:numId="5">
-    <w:abstractNumId w:val="14"/>
+    <w:abstractNumId w:val="15"/>
     <w:lvlOverride w:ilvl="0">
       <w:startOverride w:val="4"/>
     </w:lvlOverride>
   </w:num>
   <w:num w:numId="6">
-    <w:abstractNumId w:val="14"/>
+    <w:abstractNumId w:val="15"/>
     <w:lvlOverride w:ilvl="1">
       <w:startOverride w:val="2"/>
     </w:lvlOverride>
   </w:num>
   <w:num w:numId="7">
-    <w:abstractNumId w:val="14"/>
+    <w:abstractNumId w:val="15"/>
     <w:lvlOverride w:ilvl="1">
       <w:startOverride w:val="3"/>
     </w:lvlOverride>
   </w:num>
   <w:num w:numId="8">
-    <w:abstractNumId w:val="14"/>
+    <w:abstractNumId w:val="15"/>
     <w:lvlOverride w:ilvl="1">
       <w:startOverride w:val="4"/>
     </w:lvlOverride>
   </w:num>
   <w:num w:numId="9">
-    <w:abstractNumId w:val="14"/>
+    <w:abstractNumId w:val="15"/>
     <w:lvlOverride w:ilvl="1">
       <w:startOverride w:val="5"/>
     </w:lvlOverride>
   </w:num>
   <w:num w:numId="10">
-    <w:abstractNumId w:val="14"/>
+    <w:abstractNumId w:val="15"/>
     <w:lvlOverride w:ilvl="1">
       <w:startOverride w:val="6"/>
     </w:lvlOverride>
   </w:num>
   <w:num w:numId="11">
-    <w:abstractNumId w:val="14"/>
+    <w:abstractNumId w:val="15"/>
     <w:lvlOverride w:ilvl="1">
       <w:startOverride w:val="7"/>
     </w:lvlOverride>
   </w:num>
   <w:num w:numId="12">
-    <w:abstractNumId w:val="14"/>
+    <w:abstractNumId w:val="15"/>
     <w:lvlOverride w:ilvl="1">
       <w:startOverride w:val="8"/>
     </w:lvlOverride>
   </w:num>
   <w:num w:numId="13">
-    <w:abstractNumId w:val="14"/>
+    <w:abstractNumId w:val="15"/>
     <w:lvlOverride w:ilvl="1">
       <w:startOverride w:val="9"/>
     </w:lvlOverride>
   </w:num>
   <w:num w:numId="14">
-    <w:abstractNumId w:val="16"/>
+    <w:abstractNumId w:val="17"/>
   </w:num>
   <w:num w:numId="15">
-    <w:abstractNumId w:val="20"/>
+    <w:abstractNumId w:val="21"/>
   </w:num>
   <w:num w:numId="16">
-    <w:abstractNumId w:val="23"/>
+    <w:abstractNumId w:val="24"/>
   </w:num>
   <w:num w:numId="17">
-    <w:abstractNumId w:val="24"/>
+    <w:abstractNumId w:val="25"/>
   </w:num>
   <w:num w:numId="18">
-    <w:abstractNumId w:val="24"/>
+    <w:abstractNumId w:val="25"/>
     <w:lvlOverride w:ilvl="0">
       <w:startOverride w:val="2"/>
     </w:lvlOverride>
   </w:num>
   <w:num w:numId="19">
-    <w:abstractNumId w:val="24"/>
+    <w:abstractNumId w:val="25"/>
     <w:lvlOverride w:ilvl="0">
       <w:startOverride w:val="3"/>
     </w:lvlOverride>
   </w:num>
   <w:num w:numId="20">
-    <w:abstractNumId w:val="24"/>
+    <w:abstractNumId w:val="25"/>
     <w:lvlOverride w:ilvl="0">
       <w:startOverride w:val="4"/>
     </w:lvlOverride>
   </w:num>
   <w:num w:numId="21">
-    <w:abstractNumId w:val="15"/>
+    <w:abstractNumId w:val="16"/>
   </w:num>
   <w:num w:numId="22">
-    <w:abstractNumId w:val="15"/>
+    <w:abstractNumId w:val="16"/>
     <w:lvlOverride w:ilvl="0">
       <w:lvl w:ilvl="0" w:tplc="F1F0265A">
         <w:start w:val="1"/>
@@ -20491,43 +20877,43 @@
     </w:lvlOverride>
   </w:num>
   <w:num w:numId="23">
-    <w:abstractNumId w:val="19"/>
+    <w:abstractNumId w:val="20"/>
   </w:num>
   <w:num w:numId="24">
-    <w:abstractNumId w:val="13"/>
+    <w:abstractNumId w:val="14"/>
   </w:num>
   <w:num w:numId="25">
-    <w:abstractNumId w:val="24"/>
+    <w:abstractNumId w:val="25"/>
     <w:lvlOverride w:ilvl="1">
       <w:startOverride w:val="2"/>
     </w:lvlOverride>
   </w:num>
   <w:num w:numId="26">
-    <w:abstractNumId w:val="22"/>
+    <w:abstractNumId w:val="23"/>
   </w:num>
   <w:num w:numId="27">
     <w:abstractNumId w:val="0"/>
   </w:num>
   <w:num w:numId="28">
-    <w:abstractNumId w:val="12"/>
+    <w:abstractNumId w:val="13"/>
   </w:num>
   <w:num w:numId="29">
-    <w:abstractNumId w:val="24"/>
+    <w:abstractNumId w:val="25"/>
     <w:lvlOverride w:ilvl="1">
       <w:startOverride w:val="3"/>
     </w:lvlOverride>
   </w:num>
   <w:num w:numId="30">
+    <w:abstractNumId w:val="10"/>
+  </w:num>
+  <w:num w:numId="31">
+    <w:abstractNumId w:val="18"/>
+  </w:num>
+  <w:num w:numId="32">
     <w:abstractNumId w:val="9"/>
   </w:num>
-  <w:num w:numId="31">
-    <w:abstractNumId w:val="17"/>
-  </w:num>
-  <w:num w:numId="32">
-    <w:abstractNumId w:val="8"/>
-  </w:num>
   <w:num w:numId="33">
-    <w:abstractNumId w:val="24"/>
+    <w:abstractNumId w:val="25"/>
     <w:lvlOverride w:ilvl="0">
       <w:startOverride w:val="1"/>
       <w:lvl w:ilvl="0">
@@ -20835,22 +21221,22 @@
     <w:abstractNumId w:val="3"/>
   </w:num>
   <w:num w:numId="35">
-    <w:abstractNumId w:val="29"/>
+    <w:abstractNumId w:val="30"/>
   </w:num>
   <w:num w:numId="36">
-    <w:abstractNumId w:val="27"/>
+    <w:abstractNumId w:val="28"/>
   </w:num>
   <w:num w:numId="37">
-    <w:abstractNumId w:val="24"/>
+    <w:abstractNumId w:val="25"/>
     <w:lvlOverride w:ilvl="1">
       <w:startOverride w:val="5"/>
     </w:lvlOverride>
   </w:num>
   <w:num w:numId="38">
-    <w:abstractNumId w:val="26"/>
+    <w:abstractNumId w:val="27"/>
   </w:num>
   <w:num w:numId="39">
-    <w:abstractNumId w:val="26"/>
+    <w:abstractNumId w:val="27"/>
     <w:lvlOverride w:ilvl="0">
       <w:lvl w:ilvl="0" w:tplc="63AADD3C">
         <w:start w:val="1"/>
@@ -21150,28 +21536,28 @@
     </w:lvlOverride>
   </w:num>
   <w:num w:numId="40">
-    <w:abstractNumId w:val="7"/>
+    <w:abstractNumId w:val="8"/>
   </w:num>
   <w:num w:numId="41">
     <w:abstractNumId w:val="5"/>
   </w:num>
   <w:num w:numId="42">
-    <w:abstractNumId w:val="24"/>
+    <w:abstractNumId w:val="25"/>
     <w:lvlOverride w:ilvl="1">
       <w:startOverride w:val="6"/>
     </w:lvlOverride>
   </w:num>
   <w:num w:numId="43">
-    <w:abstractNumId w:val="28"/>
+    <w:abstractNumId w:val="29"/>
   </w:num>
   <w:num w:numId="44">
-    <w:abstractNumId w:val="18"/>
+    <w:abstractNumId w:val="19"/>
   </w:num>
   <w:num w:numId="45">
     <w:abstractNumId w:val="4"/>
   </w:num>
   <w:num w:numId="46">
-    <w:abstractNumId w:val="24"/>
+    <w:abstractNumId w:val="25"/>
     <w:lvlOverride w:ilvl="1">
       <w:startOverride w:val="7"/>
     </w:lvlOverride>
@@ -21180,38 +21566,41 @@
     <w:abstractNumId w:val="6"/>
   </w:num>
   <w:num w:numId="48">
-    <w:abstractNumId w:val="11"/>
+    <w:abstractNumId w:val="12"/>
   </w:num>
   <w:num w:numId="49">
     <w:abstractNumId w:val="2"/>
   </w:num>
   <w:num w:numId="50">
-    <w:abstractNumId w:val="24"/>
+    <w:abstractNumId w:val="25"/>
     <w:lvlOverride w:ilvl="1">
       <w:startOverride w:val="8"/>
     </w:lvlOverride>
   </w:num>
   <w:num w:numId="51">
-    <w:abstractNumId w:val="25"/>
+    <w:abstractNumId w:val="26"/>
   </w:num>
   <w:num w:numId="52">
     <w:abstractNumId w:val="1"/>
   </w:num>
   <w:num w:numId="53">
-    <w:abstractNumId w:val="10"/>
+    <w:abstractNumId w:val="11"/>
   </w:num>
   <w:num w:numId="54">
-    <w:abstractNumId w:val="24"/>
+    <w:abstractNumId w:val="25"/>
     <w:lvlOverride w:ilvl="1">
       <w:startOverride w:val="9"/>
     </w:lvlOverride>
+  </w:num>
+  <w:num w:numId="55">
+    <w:abstractNumId w:val="7"/>
   </w:num>
   <w:numIdMacAtCleanup w:val="54"/>
 </w:numbering>
 </file>
 
 <file path=word/styles.xml><?xml version="1.0" encoding="utf-8"?>
-<w:styles xmlns:mc="http://schemas.openxmlformats.org/markup-compatibility/2006" xmlns:r="http://schemas.openxmlformats.org/officeDocument/2006/relationships" xmlns:w="http://schemas.openxmlformats.org/wordprocessingml/2006/main" xmlns:w14="http://schemas.microsoft.com/office/word/2010/wordml" xmlns:w15="http://schemas.microsoft.com/office/word/2012/wordml" xmlns:w16se="http://schemas.microsoft.com/office/word/2015/wordml/symex" mc:Ignorable="w14 w15 w16se">
+<w:styles xmlns:mc="http://schemas.openxmlformats.org/markup-compatibility/2006" xmlns:r="http://schemas.openxmlformats.org/officeDocument/2006/relationships" xmlns:w="http://schemas.openxmlformats.org/wordprocessingml/2006/main" xmlns:w14="http://schemas.microsoft.com/office/word/2010/wordml" xmlns:w15="http://schemas.microsoft.com/office/word/2012/wordml" xmlns:w16cid="http://schemas.microsoft.com/office/word/2016/wordml/cid" xmlns:w16se="http://schemas.microsoft.com/office/word/2015/wordml/symex" mc:Ignorable="w14 w15 w16se w16cid">
   <w:docDefaults>
     <w:rPrDefault>
       <w:rPr>
@@ -21233,7 +21622,7 @@
       </w:pPr>
     </w:pPrDefault>
   </w:docDefaults>
-  <w:latentStyles w:defLockedState="0" w:defUIPriority="99" w:defSemiHidden="0" w:defUnhideWhenUsed="0" w:defQFormat="0" w:count="371">
+  <w:latentStyles w:defLockedState="0" w:defUIPriority="99" w:defSemiHidden="0" w:defUnhideWhenUsed="0" w:defQFormat="0" w:count="375">
     <w:lsdException w:name="Normal" w:uiPriority="0" w:qFormat="1"/>
     <w:lsdException w:name="heading 1" w:uiPriority="9" w:qFormat="1"/>
     <w:lsdException w:name="heading 2" w:semiHidden="1" w:uiPriority="9" w:unhideWhenUsed="1" w:qFormat="1"/>
@@ -21339,7 +21728,6 @@
     <w:lsdException w:name="HTML Sample" w:semiHidden="1" w:unhideWhenUsed="1"/>
     <w:lsdException w:name="HTML Typewriter" w:semiHidden="1" w:unhideWhenUsed="1"/>
     <w:lsdException w:name="HTML Variable" w:semiHidden="1" w:unhideWhenUsed="1"/>
-    <w:lsdException w:name="Normal Table" w:semiHidden="1" w:unhideWhenUsed="1"/>
     <w:lsdException w:name="annotation subject" w:semiHidden="1" w:unhideWhenUsed="1"/>
     <w:lsdException w:name="No List" w:semiHidden="1" w:unhideWhenUsed="1"/>
     <w:lsdException w:name="Outline List 1" w:semiHidden="1" w:unhideWhenUsed="1"/>
@@ -21383,10 +21771,8 @@
     <w:lsdException w:name="Table Elegant" w:semiHidden="1" w:unhideWhenUsed="1"/>
     <w:lsdException w:name="Table Professional" w:semiHidden="1" w:unhideWhenUsed="1"/>
     <w:lsdException w:name="Table Subtle 1" w:semiHidden="1" w:unhideWhenUsed="1"/>
-    <w:lsdException w:name="Table Subtle 2" w:semiHidden="1" w:unhideWhenUsed="1"/>
     <w:lsdException w:name="Table Web 1" w:semiHidden="1" w:unhideWhenUsed="1"/>
     <w:lsdException w:name="Table Web 2" w:semiHidden="1" w:unhideWhenUsed="1"/>
-    <w:lsdException w:name="Table Web 3" w:semiHidden="1" w:unhideWhenUsed="1"/>
     <w:lsdException w:name="Balloon Text" w:semiHidden="1" w:unhideWhenUsed="1"/>
     <w:lsdException w:name="Table Grid" w:uiPriority="39"/>
     <w:lsdException w:name="Table Theme" w:semiHidden="1" w:unhideWhenUsed="1"/>
@@ -21605,6 +21991,10 @@
     <w:lsdException w:name="List Table 5 Dark Accent 6" w:uiPriority="50"/>
     <w:lsdException w:name="List Table 6 Colorful Accent 6" w:uiPriority="51"/>
     <w:lsdException w:name="List Table 7 Colorful Accent 6" w:uiPriority="52"/>
+    <w:lsdException w:name="Mention" w:semiHidden="1" w:unhideWhenUsed="1"/>
+    <w:lsdException w:name="Smart Hyperlink" w:semiHidden="1" w:unhideWhenUsed="1"/>
+    <w:lsdException w:name="Hashtag" w:semiHidden="1" w:unhideWhenUsed="1"/>
+    <w:lsdException w:name="Unresolved Mention" w:semiHidden="1" w:unhideWhenUsed="1"/>
   </w:latentStyles>
   <w:style w:type="paragraph" w:default="1" w:styleId="Normal">
     <w:name w:val="Normal"/>

</xml_diff>

<commit_message>
se modificaron las fases de gestion de cambio
</commit_message>
<xml_diff>
--- a/Documentos/PGCamb.docx
+++ b/Documentos/PGCamb.docx
@@ -2550,7 +2550,7 @@
                 <w:noProof/>
                 <w:webHidden/>
               </w:rPr>
-              <w:t>5</w:t>
+              <w:t>4</w:t>
             </w:r>
             <w:r>
               <w:rPr>
@@ -2646,7 +2646,7 @@
                 <w:noProof/>
                 <w:webHidden/>
               </w:rPr>
-              <w:t>5</w:t>
+              <w:t>4</w:t>
             </w:r>
             <w:r>
               <w:rPr>
@@ -2742,7 +2742,7 @@
                 <w:noProof/>
                 <w:webHidden/>
               </w:rPr>
-              <w:t>6</w:t>
+              <w:t>5</w:t>
             </w:r>
             <w:r>
               <w:rPr>
@@ -2838,7 +2838,7 @@
                 <w:noProof/>
                 <w:webHidden/>
               </w:rPr>
-              <w:t>7</w:t>
+              <w:t>6</w:t>
             </w:r>
             <w:r>
               <w:rPr>
@@ -2934,7 +2934,7 @@
                 <w:noProof/>
                 <w:webHidden/>
               </w:rPr>
-              <w:t>7</w:t>
+              <w:t>6</w:t>
             </w:r>
             <w:r>
               <w:rPr>
@@ -3016,7 +3016,7 @@
                 <w:noProof/>
                 <w:webHidden/>
               </w:rPr>
-              <w:t>9</w:t>
+              <w:t>8</w:t>
             </w:r>
             <w:r>
               <w:rPr>
@@ -3098,7 +3098,7 @@
                 <w:noProof/>
                 <w:webHidden/>
               </w:rPr>
-              <w:t>10</w:t>
+              <w:t>9</w:t>
             </w:r>
             <w:r>
               <w:rPr>
@@ -3180,7 +3180,7 @@
                 <w:noProof/>
                 <w:webHidden/>
               </w:rPr>
-              <w:t>10</w:t>
+              <w:t>9</w:t>
             </w:r>
             <w:r>
               <w:rPr>
@@ -3262,7 +3262,7 @@
                 <w:noProof/>
                 <w:webHidden/>
               </w:rPr>
-              <w:t>11</w:t>
+              <w:t>10</w:t>
             </w:r>
             <w:r>
               <w:rPr>
@@ -3344,7 +3344,7 @@
                 <w:noProof/>
                 <w:webHidden/>
               </w:rPr>
-              <w:t>11</w:t>
+              <w:t>10</w:t>
             </w:r>
             <w:r>
               <w:rPr>
@@ -3426,7 +3426,7 @@
                 <w:noProof/>
                 <w:webHidden/>
               </w:rPr>
-              <w:t>12</w:t>
+              <w:t>11</w:t>
             </w:r>
             <w:r>
               <w:rPr>
@@ -3508,7 +3508,7 @@
                 <w:noProof/>
                 <w:webHidden/>
               </w:rPr>
-              <w:t>12</w:t>
+              <w:t>11</w:t>
             </w:r>
             <w:r>
               <w:rPr>
@@ -3590,7 +3590,7 @@
                 <w:noProof/>
                 <w:webHidden/>
               </w:rPr>
-              <w:t>13</w:t>
+              <w:t>12</w:t>
             </w:r>
             <w:r>
               <w:rPr>
@@ -3672,7 +3672,7 @@
                 <w:noProof/>
                 <w:webHidden/>
               </w:rPr>
-              <w:t>13</w:t>
+              <w:t>12</w:t>
             </w:r>
             <w:r>
               <w:rPr>
@@ -3704,8 +3704,6 @@
       <w:pPr>
         <w:pStyle w:val="Body"/>
       </w:pPr>
-      <w:bookmarkStart w:id="0" w:name="_GoBack"/>
-      <w:bookmarkEnd w:id="0"/>
       <w:r>
         <w:rPr>
           <w:rFonts w:ascii="Arial Unicode MS" w:hAnsi="Arial Unicode MS"/>
@@ -3750,7 +3748,7 @@
           <w:szCs w:val="32"/>
         </w:rPr>
       </w:pPr>
-      <w:bookmarkStart w:id="1" w:name="_Toc499126121"/>
+      <w:bookmarkStart w:id="0" w:name="_Toc499126121"/>
       <w:r>
         <w:rPr>
           <w:rFonts w:ascii="Calibri" w:eastAsia="Calibri" w:hAnsi="Calibri" w:cs="Calibri"/>
@@ -3759,7 +3757,7 @@
         </w:rPr>
         <w:t>Introducción</w:t>
       </w:r>
-      <w:bookmarkEnd w:id="1"/>
+      <w:bookmarkEnd w:id="0"/>
     </w:p>
     <w:p>
       <w:pPr>
@@ -3966,8 +3964,8 @@
           <w:szCs w:val="32"/>
         </w:rPr>
       </w:pPr>
-      <w:bookmarkStart w:id="2" w:name="_Toc5"/>
-      <w:bookmarkStart w:id="3" w:name="_Toc499126122"/>
+      <w:bookmarkStart w:id="1" w:name="_Toc5"/>
+      <w:bookmarkStart w:id="2" w:name="_Toc499126122"/>
       <w:r>
         <w:rPr>
           <w:rFonts w:ascii="Calibri" w:eastAsia="Calibri" w:hAnsi="Calibri" w:cs="Calibri"/>
@@ -3976,8 +3974,8 @@
         </w:rPr>
         <w:t>Proceso de Gestión de Cambios</w:t>
       </w:r>
+      <w:bookmarkEnd w:id="1"/>
       <w:bookmarkEnd w:id="2"/>
-      <w:bookmarkEnd w:id="3"/>
     </w:p>
     <w:p>
       <w:pPr>
@@ -3989,6 +3987,8 @@
           <w:szCs w:val="22"/>
         </w:rPr>
       </w:pPr>
+      <w:bookmarkStart w:id="3" w:name="_GoBack"/>
+      <w:bookmarkEnd w:id="3"/>
       <w:r>
         <w:rPr>
           <w:rFonts w:ascii="Calibri" w:eastAsia="Calibri" w:hAnsi="Calibri" w:cs="Calibri"/>
@@ -9331,7 +9331,13 @@
               </w:numPr>
             </w:pPr>
             <w:r>
-              <w:t>El encargado del proceso debe firmar la solicitud de cambio antes de entregarlo, en caso contrario se considerará inválido, se rechazará y se terminará el proceso.</w:t>
+              <w:t xml:space="preserve">El encargado del proceso debe </w:t>
+            </w:r>
+            <w:r>
+              <w:t>realizar la firma digital de</w:t>
+            </w:r>
+            <w:r>
+              <w:t xml:space="preserve"> la solicitud de cambio antes de entregarlo, en caso contrario se considerará inválido, se rechazará y se terminará el proceso.</w:t>
             </w:r>
           </w:p>
           <w:p>
@@ -9769,7 +9775,10 @@
               </w:numPr>
             </w:pPr>
             <w:r>
-              <w:t>Cualquier observación debe anexarse a la solicitud de cambio.</w:t>
+              <w:t>Cualquier observación debe adjuntarse</w:t>
+            </w:r>
+            <w:r>
+              <w:t xml:space="preserve"> a la solicitud de cambio.</w:t>
             </w:r>
           </w:p>
           <w:p>
@@ -9786,7 +9795,13 @@
               </w:rPr>
             </w:pPr>
             <w:r>
-              <w:t>La clasificación del cambio debe anexarse a la solicitud de cambio.</w:t>
+              <w:t xml:space="preserve">La clasificación del cambio debe </w:t>
+            </w:r>
+            <w:r>
+              <w:t>subir como documento adjunto</w:t>
+            </w:r>
+            <w:r>
+              <w:t xml:space="preserve"> a la solicitud de cambio.</w:t>
             </w:r>
           </w:p>
         </w:tc>
@@ -10393,7 +10408,23 @@
                 <w:sz w:val="22"/>
                 <w:szCs w:val="22"/>
               </w:rPr>
-              <w:t>Los impactos que afecten alguna funcionalidad del software actualmente en producción deberán ser comunicados al responsable de la solicitud de cambio.</w:t>
+              <w:t>Los impactos que afecten alguna funcionalidad del software actualmente en producción deberán ser comunicados al responsable de la solicitud de cambio</w:t>
+            </w:r>
+            <w:r>
+              <w:rPr>
+                <w:rFonts w:ascii="Calibri" w:eastAsia="Calibri" w:hAnsi="Calibri" w:cs="Calibri"/>
+                <w:sz w:val="22"/>
+                <w:szCs w:val="22"/>
+              </w:rPr>
+              <w:t xml:space="preserve"> mediante un correo electrónico generado por el sistema</w:t>
+            </w:r>
+            <w:r>
+              <w:rPr>
+                <w:rFonts w:ascii="Calibri" w:eastAsia="Calibri" w:hAnsi="Calibri" w:cs="Calibri"/>
+                <w:sz w:val="22"/>
+                <w:szCs w:val="22"/>
+              </w:rPr>
+              <w:t>.</w:t>
             </w:r>
           </w:p>
         </w:tc>
@@ -10869,7 +10900,23 @@
                 <w:sz w:val="22"/>
                 <w:szCs w:val="22"/>
               </w:rPr>
-              <w:t xml:space="preserve"> el responsable y se adjuntaran los resultados de las fases anteriores</w:t>
+              <w:t xml:space="preserve"> el responsable y se adjuntaran los </w:t>
+            </w:r>
+            <w:r>
+              <w:rPr>
+                <w:rFonts w:ascii="Calibri" w:eastAsia="Calibri" w:hAnsi="Calibri" w:cs="Calibri"/>
+                <w:sz w:val="22"/>
+                <w:szCs w:val="22"/>
+              </w:rPr>
+              <w:t xml:space="preserve">documentos de los </w:t>
+            </w:r>
+            <w:r>
+              <w:rPr>
+                <w:rFonts w:ascii="Calibri" w:eastAsia="Calibri" w:hAnsi="Calibri" w:cs="Calibri"/>
+                <w:sz w:val="22"/>
+                <w:szCs w:val="22"/>
+              </w:rPr>
+              <w:t>resultados de las fases anteriores</w:t>
             </w:r>
             <w:r>
               <w:rPr>
@@ -10903,7 +10950,23 @@
                 <w:sz w:val="22"/>
                 <w:szCs w:val="22"/>
               </w:rPr>
-              <w:t>Comunicar al autor de la solicitud del cambio y a los miembros involucrados en los procesos de gestión de cambios.</w:t>
+              <w:t>Comunicar al autor de la solicitud del cambio y a los miembros involucrados en los procesos de gestión de cambios</w:t>
+            </w:r>
+            <w:r>
+              <w:rPr>
+                <w:rFonts w:ascii="Calibri" w:eastAsia="Calibri" w:hAnsi="Calibri" w:cs="Calibri"/>
+                <w:sz w:val="22"/>
+                <w:szCs w:val="22"/>
+              </w:rPr>
+              <w:t xml:space="preserve"> mediante un correo electrónico generado por el sistema</w:t>
+            </w:r>
+            <w:r>
+              <w:rPr>
+                <w:rFonts w:ascii="Calibri" w:eastAsia="Calibri" w:hAnsi="Calibri" w:cs="Calibri"/>
+                <w:sz w:val="22"/>
+                <w:szCs w:val="22"/>
+              </w:rPr>
+              <w:t>.</w:t>
             </w:r>
           </w:p>
         </w:tc>
@@ -11287,6 +11350,7 @@
                 <w:sz w:val="24"/>
                 <w:szCs w:val="24"/>
               </w:rPr>
+              <w:lastRenderedPageBreak/>
               <w:t>Documentación</w:t>
             </w:r>
           </w:p>
@@ -11335,7 +11399,6 @@
                 <w:sz w:val="22"/>
                 <w:szCs w:val="22"/>
               </w:rPr>
-              <w:lastRenderedPageBreak/>
               <w:t>Calendario de Cambios</w:t>
             </w:r>
           </w:p>
@@ -13179,40 +13242,6 @@
         <w:t xml:space="preserve"> se haya culminado.</w:t>
       </w:r>
     </w:p>
-    <w:p>
-      <w:pPr>
-        <w:pStyle w:val="Body"/>
-        <w:ind w:left="709"/>
-        <w:rPr>
-          <w:rFonts w:ascii="Calibri" w:eastAsia="Calibri" w:hAnsi="Calibri" w:cs="Calibri"/>
-          <w:sz w:val="22"/>
-          <w:szCs w:val="22"/>
-        </w:rPr>
-      </w:pPr>
-    </w:p>
-    <w:p>
-      <w:pPr>
-        <w:pStyle w:val="Body"/>
-        <w:ind w:left="709"/>
-        <w:rPr>
-          <w:rFonts w:ascii="Calibri" w:eastAsia="Calibri" w:hAnsi="Calibri" w:cs="Calibri"/>
-          <w:sz w:val="22"/>
-          <w:szCs w:val="22"/>
-        </w:rPr>
-      </w:pPr>
-    </w:p>
-    <w:p>
-      <w:pPr>
-        <w:pStyle w:val="Body"/>
-        <w:ind w:left="709"/>
-        <w:rPr>
-          <w:rFonts w:ascii="Calibri" w:eastAsia="Calibri" w:hAnsi="Calibri" w:cs="Calibri"/>
-          <w:sz w:val="22"/>
-          <w:szCs w:val="22"/>
-          <w:lang w:val="es-PE"/>
-        </w:rPr>
-      </w:pPr>
-    </w:p>
     <w:sectPr>
       <w:headerReference w:type="default" r:id="rId9"/>
       <w:footerReference w:type="default" r:id="rId10"/>
@@ -13274,7 +13303,7 @@
       <w:rPr>
         <w:noProof/>
       </w:rPr>
-      <w:t>13</w:t>
+      <w:t>12</w:t>
     </w:r>
     <w:r>
       <w:fldChar w:fldCharType="end"/>
@@ -24048,7 +24077,7 @@
 </file>
 
 <file path=customXml/itemProps1.xml><?xml version="1.0" encoding="utf-8"?>
-<ds:datastoreItem xmlns:ds="http://schemas.openxmlformats.org/officeDocument/2006/customXml" ds:itemID="{382B3FCE-EED2-4FFC-A70E-0823F2FF979C}">
+<ds:datastoreItem xmlns:ds="http://schemas.openxmlformats.org/officeDocument/2006/customXml" ds:itemID="{A1516314-C3B0-44C1-A08B-C9CB19C0F8F8}">
   <ds:schemaRefs>
     <ds:schemaRef ds:uri="http://schemas.openxmlformats.org/officeDocument/2006/bibliography"/>
   </ds:schemaRefs>

</xml_diff>